<commit_message>
Exams, examples and study
</commit_message>
<xml_diff>
--- a/Notes/Advanced Algorithms Swiss Knife.docx
+++ b/Notes/Advanced Algorithms Swiss Knife.docx
@@ -566,6 +566,7 @@
               <w:tab w:val="left" w:pos="480"/>
               <w:tab w:val="right" w:leader="dot" w:pos="9628"/>
             </w:tabs>
+            <w:spacing w:line="276" w:lineRule="auto"/>
             <w:rPr>
               <w:noProof/>
               <w:kern w:val="2"/>
@@ -667,6 +668,7 @@
               <w:tab w:val="left" w:pos="480"/>
               <w:tab w:val="right" w:leader="dot" w:pos="9628"/>
             </w:tabs>
+            <w:spacing w:line="276" w:lineRule="auto"/>
             <w:rPr>
               <w:noProof/>
               <w:kern w:val="2"/>
@@ -759,6 +761,7 @@
               <w:tab w:val="left" w:pos="960"/>
               <w:tab w:val="right" w:leader="dot" w:pos="9628"/>
             </w:tabs>
+            <w:spacing w:line="276" w:lineRule="auto"/>
             <w:rPr>
               <w:noProof/>
               <w:kern w:val="2"/>
@@ -851,6 +854,7 @@
               <w:tab w:val="left" w:pos="960"/>
               <w:tab w:val="right" w:leader="dot" w:pos="9628"/>
             </w:tabs>
+            <w:spacing w:line="276" w:lineRule="auto"/>
             <w:rPr>
               <w:noProof/>
               <w:kern w:val="2"/>
@@ -943,6 +947,7 @@
               <w:tab w:val="left" w:pos="960"/>
               <w:tab w:val="right" w:leader="dot" w:pos="9628"/>
             </w:tabs>
+            <w:spacing w:line="276" w:lineRule="auto"/>
             <w:rPr>
               <w:noProof/>
               <w:kern w:val="2"/>
@@ -1035,6 +1040,7 @@
               <w:tab w:val="left" w:pos="960"/>
               <w:tab w:val="right" w:leader="dot" w:pos="9628"/>
             </w:tabs>
+            <w:spacing w:line="276" w:lineRule="auto"/>
             <w:rPr>
               <w:noProof/>
               <w:kern w:val="2"/>
@@ -1127,6 +1133,7 @@
               <w:tab w:val="left" w:pos="480"/>
               <w:tab w:val="right" w:leader="dot" w:pos="9628"/>
             </w:tabs>
+            <w:spacing w:line="276" w:lineRule="auto"/>
             <w:rPr>
               <w:noProof/>
               <w:kern w:val="2"/>
@@ -1219,6 +1226,7 @@
               <w:tab w:val="left" w:pos="960"/>
               <w:tab w:val="right" w:leader="dot" w:pos="9628"/>
             </w:tabs>
+            <w:spacing w:line="276" w:lineRule="auto"/>
             <w:rPr>
               <w:noProof/>
               <w:kern w:val="2"/>
@@ -1311,6 +1319,7 @@
               <w:tab w:val="left" w:pos="960"/>
               <w:tab w:val="right" w:leader="dot" w:pos="9628"/>
             </w:tabs>
+            <w:spacing w:line="276" w:lineRule="auto"/>
             <w:rPr>
               <w:noProof/>
               <w:kern w:val="2"/>
@@ -1403,6 +1412,7 @@
               <w:tab w:val="left" w:pos="960"/>
               <w:tab w:val="right" w:leader="dot" w:pos="9628"/>
             </w:tabs>
+            <w:spacing w:line="276" w:lineRule="auto"/>
             <w:rPr>
               <w:noProof/>
               <w:kern w:val="2"/>
@@ -1495,6 +1505,7 @@
               <w:tab w:val="left" w:pos="960"/>
               <w:tab w:val="right" w:leader="dot" w:pos="9628"/>
             </w:tabs>
+            <w:spacing w:line="276" w:lineRule="auto"/>
             <w:rPr>
               <w:noProof/>
               <w:kern w:val="2"/>
@@ -1587,6 +1598,7 @@
               <w:tab w:val="left" w:pos="480"/>
               <w:tab w:val="right" w:leader="dot" w:pos="9628"/>
             </w:tabs>
+            <w:spacing w:line="276" w:lineRule="auto"/>
             <w:rPr>
               <w:noProof/>
               <w:kern w:val="2"/>
@@ -1679,6 +1691,7 @@
               <w:tab w:val="left" w:pos="960"/>
               <w:tab w:val="right" w:leader="dot" w:pos="9628"/>
             </w:tabs>
+            <w:spacing w:line="276" w:lineRule="auto"/>
             <w:rPr>
               <w:noProof/>
               <w:kern w:val="2"/>
@@ -1771,6 +1784,7 @@
               <w:tab w:val="left" w:pos="960"/>
               <w:tab w:val="right" w:leader="dot" w:pos="9628"/>
             </w:tabs>
+            <w:spacing w:line="276" w:lineRule="auto"/>
             <w:rPr>
               <w:noProof/>
               <w:kern w:val="2"/>
@@ -1863,6 +1877,7 @@
               <w:tab w:val="left" w:pos="480"/>
               <w:tab w:val="right" w:leader="dot" w:pos="9628"/>
             </w:tabs>
+            <w:spacing w:line="276" w:lineRule="auto"/>
             <w:rPr>
               <w:noProof/>
               <w:kern w:val="2"/>
@@ -1955,6 +1970,7 @@
               <w:tab w:val="left" w:pos="960"/>
               <w:tab w:val="right" w:leader="dot" w:pos="9628"/>
             </w:tabs>
+            <w:spacing w:line="276" w:lineRule="auto"/>
             <w:rPr>
               <w:noProof/>
               <w:kern w:val="2"/>
@@ -2047,6 +2063,7 @@
               <w:tab w:val="left" w:pos="960"/>
               <w:tab w:val="right" w:leader="dot" w:pos="9628"/>
             </w:tabs>
+            <w:spacing w:line="276" w:lineRule="auto"/>
             <w:rPr>
               <w:noProof/>
               <w:kern w:val="2"/>
@@ -2139,6 +2156,7 @@
               <w:tab w:val="left" w:pos="960"/>
               <w:tab w:val="right" w:leader="dot" w:pos="9628"/>
             </w:tabs>
+            <w:spacing w:line="276" w:lineRule="auto"/>
             <w:rPr>
               <w:noProof/>
               <w:kern w:val="2"/>
@@ -2231,6 +2249,7 @@
               <w:tab w:val="left" w:pos="480"/>
               <w:tab w:val="right" w:leader="dot" w:pos="9628"/>
             </w:tabs>
+            <w:spacing w:line="276" w:lineRule="auto"/>
             <w:rPr>
               <w:noProof/>
               <w:kern w:val="2"/>
@@ -2323,6 +2342,7 @@
               <w:tab w:val="left" w:pos="960"/>
               <w:tab w:val="right" w:leader="dot" w:pos="9628"/>
             </w:tabs>
+            <w:spacing w:line="276" w:lineRule="auto"/>
             <w:rPr>
               <w:noProof/>
               <w:kern w:val="2"/>
@@ -2415,6 +2435,7 @@
               <w:tab w:val="left" w:pos="960"/>
               <w:tab w:val="right" w:leader="dot" w:pos="9628"/>
             </w:tabs>
+            <w:spacing w:line="276" w:lineRule="auto"/>
             <w:rPr>
               <w:noProof/>
               <w:kern w:val="2"/>
@@ -2507,6 +2528,7 @@
               <w:tab w:val="left" w:pos="960"/>
               <w:tab w:val="right" w:leader="dot" w:pos="9628"/>
             </w:tabs>
+            <w:spacing w:line="276" w:lineRule="auto"/>
             <w:rPr>
               <w:noProof/>
               <w:kern w:val="2"/>
@@ -2599,6 +2621,7 @@
               <w:tab w:val="left" w:pos="480"/>
               <w:tab w:val="right" w:leader="dot" w:pos="9628"/>
             </w:tabs>
+            <w:spacing w:line="276" w:lineRule="auto"/>
             <w:rPr>
               <w:noProof/>
               <w:kern w:val="2"/>
@@ -2691,6 +2714,7 @@
               <w:tab w:val="left" w:pos="960"/>
               <w:tab w:val="right" w:leader="dot" w:pos="9628"/>
             </w:tabs>
+            <w:spacing w:line="276" w:lineRule="auto"/>
             <w:rPr>
               <w:noProof/>
               <w:kern w:val="2"/>
@@ -2783,6 +2807,7 @@
               <w:tab w:val="left" w:pos="960"/>
               <w:tab w:val="right" w:leader="dot" w:pos="9628"/>
             </w:tabs>
+            <w:spacing w:line="276" w:lineRule="auto"/>
             <w:rPr>
               <w:noProof/>
               <w:kern w:val="2"/>
@@ -2875,6 +2900,7 @@
               <w:tab w:val="left" w:pos="960"/>
               <w:tab w:val="right" w:leader="dot" w:pos="9628"/>
             </w:tabs>
+            <w:spacing w:line="276" w:lineRule="auto"/>
             <w:rPr>
               <w:noProof/>
               <w:kern w:val="2"/>
@@ -2967,6 +2993,7 @@
               <w:tab w:val="left" w:pos="480"/>
               <w:tab w:val="right" w:leader="dot" w:pos="9628"/>
             </w:tabs>
+            <w:spacing w:line="276" w:lineRule="auto"/>
             <w:rPr>
               <w:noProof/>
               <w:kern w:val="2"/>
@@ -3059,6 +3086,7 @@
               <w:tab w:val="left" w:pos="960"/>
               <w:tab w:val="right" w:leader="dot" w:pos="9628"/>
             </w:tabs>
+            <w:spacing w:line="276" w:lineRule="auto"/>
             <w:rPr>
               <w:noProof/>
               <w:kern w:val="2"/>
@@ -3151,6 +3179,7 @@
               <w:tab w:val="left" w:pos="960"/>
               <w:tab w:val="right" w:leader="dot" w:pos="9628"/>
             </w:tabs>
+            <w:spacing w:line="276" w:lineRule="auto"/>
             <w:rPr>
               <w:noProof/>
               <w:kern w:val="2"/>
@@ -3243,6 +3272,7 @@
               <w:tab w:val="left" w:pos="960"/>
               <w:tab w:val="right" w:leader="dot" w:pos="9628"/>
             </w:tabs>
+            <w:spacing w:line="276" w:lineRule="auto"/>
             <w:rPr>
               <w:noProof/>
               <w:kern w:val="2"/>
@@ -3335,6 +3365,7 @@
               <w:tab w:val="left" w:pos="480"/>
               <w:tab w:val="right" w:leader="dot" w:pos="9628"/>
             </w:tabs>
+            <w:spacing w:line="276" w:lineRule="auto"/>
             <w:rPr>
               <w:noProof/>
               <w:kern w:val="2"/>
@@ -3427,6 +3458,7 @@
               <w:tab w:val="left" w:pos="480"/>
               <w:tab w:val="right" w:leader="dot" w:pos="9628"/>
             </w:tabs>
+            <w:spacing w:line="276" w:lineRule="auto"/>
             <w:rPr>
               <w:noProof/>
               <w:kern w:val="2"/>
@@ -3521,6 +3553,7 @@
               <w:tab w:val="left" w:pos="480"/>
               <w:tab w:val="right" w:leader="dot" w:pos="9628"/>
             </w:tabs>
+            <w:spacing w:line="276" w:lineRule="auto"/>
             <w:rPr>
               <w:noProof/>
               <w:kern w:val="2"/>
@@ -3613,6 +3646,7 @@
               <w:tab w:val="left" w:pos="960"/>
               <w:tab w:val="right" w:leader="dot" w:pos="9628"/>
             </w:tabs>
+            <w:spacing w:line="276" w:lineRule="auto"/>
             <w:rPr>
               <w:noProof/>
               <w:kern w:val="2"/>
@@ -3705,6 +3739,7 @@
               <w:tab w:val="left" w:pos="960"/>
               <w:tab w:val="right" w:leader="dot" w:pos="9628"/>
             </w:tabs>
+            <w:spacing w:line="276" w:lineRule="auto"/>
             <w:rPr>
               <w:noProof/>
               <w:kern w:val="2"/>
@@ -3799,6 +3834,7 @@
               <w:tab w:val="left" w:pos="960"/>
               <w:tab w:val="right" w:leader="dot" w:pos="9628"/>
             </w:tabs>
+            <w:spacing w:line="276" w:lineRule="auto"/>
             <w:rPr>
               <w:noProof/>
               <w:kern w:val="2"/>
@@ -3891,6 +3927,7 @@
               <w:tab w:val="left" w:pos="480"/>
               <w:tab w:val="right" w:leader="dot" w:pos="9628"/>
             </w:tabs>
+            <w:spacing w:line="276" w:lineRule="auto"/>
             <w:rPr>
               <w:noProof/>
               <w:kern w:val="2"/>
@@ -3983,6 +4020,7 @@
               <w:tab w:val="left" w:pos="960"/>
               <w:tab w:val="right" w:leader="dot" w:pos="9628"/>
             </w:tabs>
+            <w:spacing w:line="276" w:lineRule="auto"/>
             <w:rPr>
               <w:noProof/>
               <w:kern w:val="2"/>
@@ -4075,6 +4113,7 @@
               <w:tab w:val="left" w:pos="960"/>
               <w:tab w:val="right" w:leader="dot" w:pos="9628"/>
             </w:tabs>
+            <w:spacing w:line="276" w:lineRule="auto"/>
             <w:rPr>
               <w:noProof/>
               <w:kern w:val="2"/>
@@ -4169,6 +4208,7 @@
               <w:tab w:val="left" w:pos="960"/>
               <w:tab w:val="right" w:leader="dot" w:pos="9628"/>
             </w:tabs>
+            <w:spacing w:line="276" w:lineRule="auto"/>
             <w:rPr>
               <w:noProof/>
               <w:kern w:val="2"/>
@@ -4261,6 +4301,7 @@
               <w:tab w:val="left" w:pos="480"/>
               <w:tab w:val="right" w:leader="dot" w:pos="9628"/>
             </w:tabs>
+            <w:spacing w:line="276" w:lineRule="auto"/>
             <w:rPr>
               <w:noProof/>
               <w:kern w:val="2"/>
@@ -4353,6 +4394,7 @@
               <w:tab w:val="left" w:pos="480"/>
               <w:tab w:val="right" w:leader="dot" w:pos="9628"/>
             </w:tabs>
+            <w:spacing w:line="276" w:lineRule="auto"/>
             <w:rPr>
               <w:noProof/>
               <w:kern w:val="2"/>
@@ -4445,6 +4487,7 @@
               <w:tab w:val="left" w:pos="960"/>
               <w:tab w:val="right" w:leader="dot" w:pos="9628"/>
             </w:tabs>
+            <w:spacing w:line="276" w:lineRule="auto"/>
             <w:rPr>
               <w:noProof/>
               <w:kern w:val="2"/>
@@ -4537,6 +4580,7 @@
               <w:tab w:val="left" w:pos="960"/>
               <w:tab w:val="right" w:leader="dot" w:pos="9628"/>
             </w:tabs>
+            <w:spacing w:line="276" w:lineRule="auto"/>
             <w:rPr>
               <w:noProof/>
               <w:kern w:val="2"/>
@@ -4631,6 +4675,7 @@
               <w:tab w:val="left" w:pos="960"/>
               <w:tab w:val="right" w:leader="dot" w:pos="9628"/>
             </w:tabs>
+            <w:spacing w:line="276" w:lineRule="auto"/>
             <w:rPr>
               <w:noProof/>
               <w:kern w:val="2"/>
@@ -4723,6 +4768,7 @@
               <w:tab w:val="left" w:pos="480"/>
               <w:tab w:val="right" w:leader="dot" w:pos="9628"/>
             </w:tabs>
+            <w:spacing w:line="276" w:lineRule="auto"/>
             <w:rPr>
               <w:noProof/>
               <w:kern w:val="2"/>
@@ -4817,6 +4863,7 @@
               <w:tab w:val="left" w:pos="480"/>
               <w:tab w:val="right" w:leader="dot" w:pos="9628"/>
             </w:tabs>
+            <w:spacing w:line="276" w:lineRule="auto"/>
             <w:rPr>
               <w:noProof/>
               <w:kern w:val="2"/>
@@ -4909,6 +4956,7 @@
               <w:tab w:val="left" w:pos="960"/>
               <w:tab w:val="right" w:leader="dot" w:pos="9628"/>
             </w:tabs>
+            <w:spacing w:line="276" w:lineRule="auto"/>
             <w:rPr>
               <w:noProof/>
               <w:kern w:val="2"/>
@@ -5001,6 +5049,7 @@
               <w:tab w:val="left" w:pos="960"/>
               <w:tab w:val="right" w:leader="dot" w:pos="9628"/>
             </w:tabs>
+            <w:spacing w:line="276" w:lineRule="auto"/>
             <w:rPr>
               <w:noProof/>
               <w:kern w:val="2"/>
@@ -5095,6 +5144,7 @@
               <w:tab w:val="left" w:pos="960"/>
               <w:tab w:val="right" w:leader="dot" w:pos="9628"/>
             </w:tabs>
+            <w:spacing w:line="276" w:lineRule="auto"/>
             <w:rPr>
               <w:noProof/>
               <w:kern w:val="2"/>
@@ -5187,6 +5237,7 @@
               <w:tab w:val="left" w:pos="480"/>
               <w:tab w:val="right" w:leader="dot" w:pos="9628"/>
             </w:tabs>
+            <w:spacing w:line="276" w:lineRule="auto"/>
             <w:rPr>
               <w:noProof/>
               <w:kern w:val="2"/>
@@ -5279,6 +5330,7 @@
               <w:tab w:val="left" w:pos="480"/>
               <w:tab w:val="right" w:leader="dot" w:pos="9628"/>
             </w:tabs>
+            <w:spacing w:line="276" w:lineRule="auto"/>
             <w:rPr>
               <w:noProof/>
               <w:kern w:val="2"/>
@@ -5371,6 +5423,7 @@
               <w:tab w:val="left" w:pos="960"/>
               <w:tab w:val="right" w:leader="dot" w:pos="9628"/>
             </w:tabs>
+            <w:spacing w:line="276" w:lineRule="auto"/>
             <w:rPr>
               <w:noProof/>
               <w:kern w:val="2"/>
@@ -5463,6 +5516,7 @@
               <w:tab w:val="left" w:pos="960"/>
               <w:tab w:val="right" w:leader="dot" w:pos="9628"/>
             </w:tabs>
+            <w:spacing w:line="276" w:lineRule="auto"/>
             <w:rPr>
               <w:noProof/>
               <w:kern w:val="2"/>
@@ -5557,6 +5611,7 @@
               <w:tab w:val="left" w:pos="960"/>
               <w:tab w:val="right" w:leader="dot" w:pos="9628"/>
             </w:tabs>
+            <w:spacing w:line="276" w:lineRule="auto"/>
             <w:rPr>
               <w:noProof/>
               <w:kern w:val="2"/>
@@ -10306,37 +10361,7 @@
         <w:rPr>
           <w:lang w:val="en-US"/>
         </w:rPr>
-        <w:t xml:space="preserve">isit a vertex, then a </w:t>
-      </w:r>
-      <w:r>
-        <w:rPr>
-          <w:lang w:val="en-US"/>
-        </w:rPr>
-        <w:t>neighbor</w:t>
-      </w:r>
-      <w:r>
-        <w:rPr>
-          <w:lang w:val="en-US"/>
-        </w:rPr>
-        <w:t xml:space="preserve"> of the vertex, then a </w:t>
-      </w:r>
-      <w:r>
-        <w:rPr>
-          <w:lang w:val="en-US"/>
-        </w:rPr>
-        <w:t>neighbor</w:t>
-      </w:r>
-      <w:r>
-        <w:rPr>
-          <w:lang w:val="en-US"/>
-        </w:rPr>
-        <w:t xml:space="preserve"> of the </w:t>
-      </w:r>
-      <w:r>
-        <w:rPr>
-          <w:lang w:val="en-US"/>
-        </w:rPr>
-        <w:t>neighbor</w:t>
+        <w:t>isit a vertex, then a neighbor of the vertex, then a neighbor of the neighbor</w:t>
       </w:r>
       <w:r>
         <w:rPr>
@@ -15083,6 +15108,294 @@
           <w:lang w:val="en-US"/>
         </w:rPr>
       </w:pPr>
+      <w:r>
+        <w:rPr>
+          <w:lang w:val="en-US"/>
+        </w:rPr>
+        <w:t xml:space="preserve">There is also the </w:t>
+      </w:r>
+      <w:r>
+        <w:rPr>
+          <w:i/>
+          <w:iCs/>
+          <w:lang w:val="en-US"/>
+        </w:rPr>
+        <w:t>minimum cut</w:t>
+      </w:r>
+      <w:r>
+        <w:rPr>
+          <w:lang w:val="en-US"/>
+        </w:rPr>
+        <w:t xml:space="preserve">, for which we have </w:t>
+      </w:r>
+      <m:oMath>
+        <m:r>
+          <w:rPr>
+            <w:rFonts w:ascii="Cambria Math" w:hAnsi="Cambria Math"/>
+          </w:rPr>
+          <m:t>d</m:t>
+        </m:r>
+        <m:d>
+          <m:dPr>
+            <m:ctrlPr>
+              <w:rPr>
+                <w:rFonts w:ascii="Cambria Math" w:hAnsi="Cambria Math"/>
+                <w:i/>
+              </w:rPr>
+            </m:ctrlPr>
+          </m:dPr>
+          <m:e>
+            <m:r>
+              <w:rPr>
+                <w:rFonts w:ascii="Cambria Math" w:hAnsi="Cambria Math"/>
+              </w:rPr>
+              <m:t>v</m:t>
+            </m:r>
+          </m:e>
+        </m:d>
+        <m:r>
+          <w:rPr>
+            <w:rFonts w:ascii="Cambria Math" w:hAnsi="Cambria Math"/>
+            <w:lang w:val="en-US"/>
+          </w:rPr>
+          <m:t>≥</m:t>
+        </m:r>
+        <m:r>
+          <w:rPr>
+            <w:rFonts w:ascii="Cambria Math" w:hAnsi="Cambria Math"/>
+          </w:rPr>
+          <m:t>t</m:t>
+        </m:r>
+        <m:r>
+          <w:rPr>
+            <w:rFonts w:ascii="Cambria Math" w:hAnsi="Cambria Math"/>
+            <w:lang w:val="en-US"/>
+          </w:rPr>
+          <m:t xml:space="preserve"> ∀</m:t>
+        </m:r>
+        <m:r>
+          <w:rPr>
+            <w:rFonts w:ascii="Cambria Math" w:hAnsi="Cambria Math"/>
+          </w:rPr>
+          <m:t>v</m:t>
+        </m:r>
+        <m:r>
+          <w:rPr>
+            <w:rFonts w:ascii="Cambria Math" w:hAnsi="Cambria Math"/>
+            <w:lang w:val="en-US"/>
+          </w:rPr>
+          <m:t>∈</m:t>
+        </m:r>
+        <m:r>
+          <w:rPr>
+            <w:rFonts w:ascii="Cambria Math" w:hAnsi="Cambria Math"/>
+          </w:rPr>
+          <m:t>V</m:t>
+        </m:r>
+      </m:oMath>
+      <w:r>
+        <w:rPr>
+          <w:lang w:val="en-US"/>
+        </w:rPr>
+        <w:t xml:space="preserve">, where </w:t>
+      </w:r>
+      <m:oMath>
+        <m:r>
+          <w:rPr>
+            <w:rFonts w:ascii="Cambria Math" w:hAnsi="Cambria Math"/>
+          </w:rPr>
+          <m:t>t</m:t>
+        </m:r>
+      </m:oMath>
+      <w:r>
+        <w:rPr>
+          <w:lang w:val="en-US"/>
+        </w:rPr>
+        <w:t xml:space="preserve"> is a generic size of graph. Summing up all </w:t>
+      </w:r>
+      <m:oMath>
+        <m:r>
+          <w:rPr>
+            <w:rFonts w:ascii="Cambria Math" w:hAnsi="Cambria Math"/>
+          </w:rPr>
+          <m:t>n</m:t>
+        </m:r>
+        <m:r>
+          <w:rPr>
+            <w:rFonts w:ascii="Cambria Math" w:hAnsi="Cambria Math"/>
+            <w:lang w:val="en-US"/>
+          </w:rPr>
+          <m:t xml:space="preserve"> </m:t>
+        </m:r>
+      </m:oMath>
+      <w:r>
+        <w:rPr>
+          <w:lang w:val="en-US"/>
+        </w:rPr>
+        <w:t xml:space="preserve">vertices, we obtain </w:t>
+      </w:r>
+      <m:oMath>
+        <m:nary>
+          <m:naryPr>
+            <m:chr m:val="∑"/>
+            <m:supHide m:val="1"/>
+            <m:ctrlPr>
+              <w:rPr>
+                <w:rFonts w:ascii="Cambria Math" w:hAnsi="Cambria Math"/>
+                <w:i/>
+              </w:rPr>
+            </m:ctrlPr>
+          </m:naryPr>
+          <m:sub>
+            <m:r>
+              <w:rPr>
+                <w:rFonts w:ascii="Cambria Math" w:hAnsi="Cambria Math"/>
+              </w:rPr>
+              <m:t>v</m:t>
+            </m:r>
+            <m:r>
+              <w:rPr>
+                <w:rFonts w:ascii="Cambria Math" w:hAnsi="Cambria Math"/>
+                <w:lang w:val="en-US"/>
+              </w:rPr>
+              <m:t>∈</m:t>
+            </m:r>
+            <m:r>
+              <w:rPr>
+                <w:rFonts w:ascii="Cambria Math" w:hAnsi="Cambria Math"/>
+              </w:rPr>
+              <m:t>V</m:t>
+            </m:r>
+          </m:sub>
+          <m:sup/>
+          <m:e>
+            <m:r>
+              <w:rPr>
+                <w:rFonts w:ascii="Cambria Math" w:hAnsi="Cambria Math"/>
+              </w:rPr>
+              <m:t>d</m:t>
+            </m:r>
+            <m:d>
+              <m:dPr>
+                <m:ctrlPr>
+                  <w:rPr>
+                    <w:rFonts w:ascii="Cambria Math" w:hAnsi="Cambria Math"/>
+                    <w:i/>
+                  </w:rPr>
+                </m:ctrlPr>
+              </m:dPr>
+              <m:e>
+                <m:r>
+                  <w:rPr>
+                    <w:rFonts w:ascii="Cambria Math" w:hAnsi="Cambria Math"/>
+                  </w:rPr>
+                  <m:t>v</m:t>
+                </m:r>
+              </m:e>
+            </m:d>
+            <m:r>
+              <w:rPr>
+                <w:rFonts w:ascii="Cambria Math" w:hAnsi="Cambria Math"/>
+                <w:lang w:val="en-US"/>
+              </w:rPr>
+              <m:t>≥</m:t>
+            </m:r>
+            <m:r>
+              <w:rPr>
+                <w:rFonts w:ascii="Cambria Math" w:hAnsi="Cambria Math"/>
+              </w:rPr>
+              <m:t>tn</m:t>
+            </m:r>
+          </m:e>
+        </m:nary>
+      </m:oMath>
+      <w:r>
+        <w:rPr>
+          <w:lang w:val="en-US"/>
+        </w:rPr>
+        <w:t xml:space="preserve">, concluding it’s </w:t>
+      </w:r>
+      <m:oMath>
+        <m:nary>
+          <m:naryPr>
+            <m:chr m:val="∑"/>
+            <m:supHide m:val="1"/>
+            <m:ctrlPr>
+              <w:rPr>
+                <w:rFonts w:ascii="Cambria Math" w:hAnsi="Cambria Math"/>
+                <w:i/>
+              </w:rPr>
+            </m:ctrlPr>
+          </m:naryPr>
+          <m:sub>
+            <m:r>
+              <w:rPr>
+                <w:rFonts w:ascii="Cambria Math" w:hAnsi="Cambria Math"/>
+              </w:rPr>
+              <m:t>v</m:t>
+            </m:r>
+            <m:r>
+              <w:rPr>
+                <w:rFonts w:ascii="Cambria Math" w:hAnsi="Cambria Math"/>
+                <w:lang w:val="en-US"/>
+              </w:rPr>
+              <m:t>∈</m:t>
+            </m:r>
+            <m:r>
+              <w:rPr>
+                <w:rFonts w:ascii="Cambria Math" w:hAnsi="Cambria Math"/>
+              </w:rPr>
+              <m:t>V</m:t>
+            </m:r>
+          </m:sub>
+          <m:sup/>
+          <m:e>
+            <m:r>
+              <w:rPr>
+                <w:rFonts w:ascii="Cambria Math" w:hAnsi="Cambria Math"/>
+              </w:rPr>
+              <m:t>d</m:t>
+            </m:r>
+            <m:d>
+              <m:dPr>
+                <m:ctrlPr>
+                  <w:rPr>
+                    <w:rFonts w:ascii="Cambria Math" w:hAnsi="Cambria Math"/>
+                    <w:i/>
+                  </w:rPr>
+                </m:ctrlPr>
+              </m:dPr>
+              <m:e>
+                <m:r>
+                  <w:rPr>
+                    <w:rFonts w:ascii="Cambria Math" w:hAnsi="Cambria Math"/>
+                  </w:rPr>
+                  <m:t>v</m:t>
+                </m:r>
+              </m:e>
+            </m:d>
+            <m:r>
+              <w:rPr>
+                <w:rFonts w:ascii="Cambria Math" w:hAnsi="Cambria Math"/>
+                <w:lang w:val="en-US"/>
+              </w:rPr>
+              <m:t>=2</m:t>
+            </m:r>
+            <m:r>
+              <w:rPr>
+                <w:rFonts w:ascii="Cambria Math" w:hAnsi="Cambria Math"/>
+              </w:rPr>
+              <m:t>m</m:t>
+            </m:r>
+          </m:e>
+        </m:nary>
+      </m:oMath>
+      <w:r>
+        <w:rPr>
+          <w:lang w:val="en-US"/>
+        </w:rPr>
+        <w:t xml:space="preserve">. </w:t>
+      </w:r>
       <w:r>
         <w:rPr>
           <w:lang w:val="en-US"/>
@@ -27791,6 +28104,7 @@
     </w:p>
     <w:p>
       <w:pPr>
+        <w:spacing w:line="276" w:lineRule="auto"/>
         <w:rPr>
           <w:lang w:val="en-US"/>
         </w:rPr>
@@ -32698,8 +33012,10 @@
   </w:compat>
   <w:rsids>
     <w:rsidRoot w:val="00D26E17"/>
+    <w:rsid w:val="0039002F"/>
     <w:rsid w:val="00935405"/>
     <w:rsid w:val="00C83F05"/>
+    <w:rsid w:val="00D174F3"/>
     <w:rsid w:val="00D26E17"/>
     <w:rsid w:val="00ED1C1C"/>
   </w:rsids>

</xml_diff>

<commit_message>
Saved everything for today
</commit_message>
<xml_diff>
--- a/Notes/Advanced Algorithms Swiss Knife.docx
+++ b/Notes/Advanced Algorithms Swiss Knife.docx
@@ -49,7 +49,7 @@
                         <pic:cNvPicPr/>
                       </pic:nvPicPr>
                       <pic:blipFill>
-                        <a:blip r:embed="rId6" cstate="print">
+                        <a:blip r:embed="rId8" cstate="print">
                           <a:duotone>
                             <a:schemeClr val="accent1">
                               <a:shade val="45000"/>
@@ -488,7 +488,7 @@
                         <pic:cNvPicPr/>
                       </pic:nvPicPr>
                       <pic:blipFill>
-                        <a:blip r:embed="rId7" cstate="print">
+                        <a:blip r:embed="rId9" cstate="print">
                           <a:duotone>
                             <a:schemeClr val="accent1">
                               <a:shade val="45000"/>
@@ -584,7 +584,7 @@
           <w:r>
             <w:fldChar w:fldCharType="separate"/>
           </w:r>
-          <w:hyperlink w:anchor="_Toc163550045" w:history="1">
+          <w:hyperlink w:anchor="_Toc163678063" w:history="1">
             <w:r>
               <w:rPr>
                 <w:rStyle w:val="Collegamentoipertestuale"/>
@@ -629,7 +629,7 @@
                 <w:noProof/>
                 <w:webHidden/>
               </w:rPr>
-              <w:instrText xml:space="preserve"> PAGEREF _Toc163550045 \h </w:instrText>
+              <w:instrText xml:space="preserve"> PAGEREF _Toc163678063 \h </w:instrText>
             </w:r>
             <w:r>
               <w:rPr>
@@ -676,7 +676,7 @@
               <w14:ligatures w14:val="standardContextual"/>
             </w:rPr>
           </w:pPr>
-          <w:hyperlink w:anchor="_Toc163550046" w:history="1">
+          <w:hyperlink w:anchor="_Toc163678064" w:history="1">
             <w:r>
               <w:rPr>
                 <w:rStyle w:val="Collegamentoipertestuale"/>
@@ -721,7 +721,7 @@
                 <w:noProof/>
                 <w:webHidden/>
               </w:rPr>
-              <w:instrText xml:space="preserve"> PAGEREF _Toc163550046 \h </w:instrText>
+              <w:instrText xml:space="preserve"> PAGEREF _Toc163678064 \h </w:instrText>
             </w:r>
             <w:r>
               <w:rPr>
@@ -768,7 +768,7 @@
               <w14:ligatures w14:val="standardContextual"/>
             </w:rPr>
           </w:pPr>
-          <w:hyperlink w:anchor="_Toc163550047" w:history="1">
+          <w:hyperlink w:anchor="_Toc163678065" w:history="1">
             <w:r>
               <w:rPr>
                 <w:rStyle w:val="Collegamentoipertestuale"/>
@@ -813,7 +813,7 @@
                 <w:noProof/>
                 <w:webHidden/>
               </w:rPr>
-              <w:instrText xml:space="preserve"> PAGEREF _Toc163550047 \h </w:instrText>
+              <w:instrText xml:space="preserve"> PAGEREF _Toc163678065 \h </w:instrText>
             </w:r>
             <w:r>
               <w:rPr>
@@ -860,7 +860,7 @@
               <w14:ligatures w14:val="standardContextual"/>
             </w:rPr>
           </w:pPr>
-          <w:hyperlink w:anchor="_Toc163550048" w:history="1">
+          <w:hyperlink w:anchor="_Toc163678066" w:history="1">
             <w:r>
               <w:rPr>
                 <w:rStyle w:val="Collegamentoipertestuale"/>
@@ -905,7 +905,7 @@
                 <w:noProof/>
                 <w:webHidden/>
               </w:rPr>
-              <w:instrText xml:space="preserve"> PAGEREF _Toc163550048 \h </w:instrText>
+              <w:instrText xml:space="preserve"> PAGEREF _Toc163678066 \h </w:instrText>
             </w:r>
             <w:r>
               <w:rPr>
@@ -952,7 +952,7 @@
               <w14:ligatures w14:val="standardContextual"/>
             </w:rPr>
           </w:pPr>
-          <w:hyperlink w:anchor="_Toc163550049" w:history="1">
+          <w:hyperlink w:anchor="_Toc163678067" w:history="1">
             <w:r>
               <w:rPr>
                 <w:rStyle w:val="Collegamentoipertestuale"/>
@@ -997,7 +997,7 @@
                 <w:noProof/>
                 <w:webHidden/>
               </w:rPr>
-              <w:instrText xml:space="preserve"> PAGEREF _Toc163550049 \h </w:instrText>
+              <w:instrText xml:space="preserve"> PAGEREF _Toc163678067 \h </w:instrText>
             </w:r>
             <w:r>
               <w:rPr>
@@ -1044,7 +1044,7 @@
               <w14:ligatures w14:val="standardContextual"/>
             </w:rPr>
           </w:pPr>
-          <w:hyperlink w:anchor="_Toc163550050" w:history="1">
+          <w:hyperlink w:anchor="_Toc163678068" w:history="1">
             <w:r>
               <w:rPr>
                 <w:rStyle w:val="Collegamentoipertestuale"/>
@@ -1089,7 +1089,7 @@
                 <w:noProof/>
                 <w:webHidden/>
               </w:rPr>
-              <w:instrText xml:space="preserve"> PAGEREF _Toc163550050 \h </w:instrText>
+              <w:instrText xml:space="preserve"> PAGEREF _Toc163678068 \h </w:instrText>
             </w:r>
             <w:r>
               <w:rPr>
@@ -1136,7 +1136,7 @@
               <w14:ligatures w14:val="standardContextual"/>
             </w:rPr>
           </w:pPr>
-          <w:hyperlink w:anchor="_Toc163550051" w:history="1">
+          <w:hyperlink w:anchor="_Toc163678069" w:history="1">
             <w:r>
               <w:rPr>
                 <w:rStyle w:val="Collegamentoipertestuale"/>
@@ -1181,7 +1181,7 @@
                 <w:noProof/>
                 <w:webHidden/>
               </w:rPr>
-              <w:instrText xml:space="preserve"> PAGEREF _Toc163550051 \h </w:instrText>
+              <w:instrText xml:space="preserve"> PAGEREF _Toc163678069 \h </w:instrText>
             </w:r>
             <w:r>
               <w:rPr>
@@ -1228,7 +1228,7 @@
               <w14:ligatures w14:val="standardContextual"/>
             </w:rPr>
           </w:pPr>
-          <w:hyperlink w:anchor="_Toc163550052" w:history="1">
+          <w:hyperlink w:anchor="_Toc163678070" w:history="1">
             <w:r>
               <w:rPr>
                 <w:rStyle w:val="Collegamentoipertestuale"/>
@@ -1273,7 +1273,7 @@
                 <w:noProof/>
                 <w:webHidden/>
               </w:rPr>
-              <w:instrText xml:space="preserve"> PAGEREF _Toc163550052 \h </w:instrText>
+              <w:instrText xml:space="preserve"> PAGEREF _Toc163678070 \h </w:instrText>
             </w:r>
             <w:r>
               <w:rPr>
@@ -1320,7 +1320,7 @@
               <w14:ligatures w14:val="standardContextual"/>
             </w:rPr>
           </w:pPr>
-          <w:hyperlink w:anchor="_Toc163550053" w:history="1">
+          <w:hyperlink w:anchor="_Toc163678071" w:history="1">
             <w:r>
               <w:rPr>
                 <w:rStyle w:val="Collegamentoipertestuale"/>
@@ -1365,7 +1365,7 @@
                 <w:noProof/>
                 <w:webHidden/>
               </w:rPr>
-              <w:instrText xml:space="preserve"> PAGEREF _Toc163550053 \h </w:instrText>
+              <w:instrText xml:space="preserve"> PAGEREF _Toc163678071 \h </w:instrText>
             </w:r>
             <w:r>
               <w:rPr>
@@ -1412,7 +1412,7 @@
               <w14:ligatures w14:val="standardContextual"/>
             </w:rPr>
           </w:pPr>
-          <w:hyperlink w:anchor="_Toc163550054" w:history="1">
+          <w:hyperlink w:anchor="_Toc163678072" w:history="1">
             <w:r>
               <w:rPr>
                 <w:rStyle w:val="Collegamentoipertestuale"/>
@@ -1457,7 +1457,7 @@
                 <w:noProof/>
                 <w:webHidden/>
               </w:rPr>
-              <w:instrText xml:space="preserve"> PAGEREF _Toc163550054 \h </w:instrText>
+              <w:instrText xml:space="preserve"> PAGEREF _Toc163678072 \h </w:instrText>
             </w:r>
             <w:r>
               <w:rPr>
@@ -1504,7 +1504,7 @@
               <w14:ligatures w14:val="standardContextual"/>
             </w:rPr>
           </w:pPr>
-          <w:hyperlink w:anchor="_Toc163550055" w:history="1">
+          <w:hyperlink w:anchor="_Toc163678073" w:history="1">
             <w:r>
               <w:rPr>
                 <w:rStyle w:val="Collegamentoipertestuale"/>
@@ -1549,7 +1549,7 @@
                 <w:noProof/>
                 <w:webHidden/>
               </w:rPr>
-              <w:instrText xml:space="preserve"> PAGEREF _Toc163550055 \h </w:instrText>
+              <w:instrText xml:space="preserve"> PAGEREF _Toc163678073 \h </w:instrText>
             </w:r>
             <w:r>
               <w:rPr>
@@ -1596,7 +1596,7 @@
               <w14:ligatures w14:val="standardContextual"/>
             </w:rPr>
           </w:pPr>
-          <w:hyperlink w:anchor="_Toc163550056" w:history="1">
+          <w:hyperlink w:anchor="_Toc163678074" w:history="1">
             <w:r>
               <w:rPr>
                 <w:rStyle w:val="Collegamentoipertestuale"/>
@@ -1641,7 +1641,7 @@
                 <w:noProof/>
                 <w:webHidden/>
               </w:rPr>
-              <w:instrText xml:space="preserve"> PAGEREF _Toc163550056 \h </w:instrText>
+              <w:instrText xml:space="preserve"> PAGEREF _Toc163678074 \h </w:instrText>
             </w:r>
             <w:r>
               <w:rPr>
@@ -1688,7 +1688,7 @@
               <w14:ligatures w14:val="standardContextual"/>
             </w:rPr>
           </w:pPr>
-          <w:hyperlink w:anchor="_Toc163550057" w:history="1">
+          <w:hyperlink w:anchor="_Toc163678075" w:history="1">
             <w:r>
               <w:rPr>
                 <w:rStyle w:val="Collegamentoipertestuale"/>
@@ -1733,7 +1733,7 @@
                 <w:noProof/>
                 <w:webHidden/>
               </w:rPr>
-              <w:instrText xml:space="preserve"> PAGEREF _Toc163550057 \h </w:instrText>
+              <w:instrText xml:space="preserve"> PAGEREF _Toc163678075 \h </w:instrText>
             </w:r>
             <w:r>
               <w:rPr>
@@ -1780,7 +1780,7 @@
               <w14:ligatures w14:val="standardContextual"/>
             </w:rPr>
           </w:pPr>
-          <w:hyperlink w:anchor="_Toc163550058" w:history="1">
+          <w:hyperlink w:anchor="_Toc163678076" w:history="1">
             <w:r>
               <w:rPr>
                 <w:rStyle w:val="Collegamentoipertestuale"/>
@@ -1825,7 +1825,7 @@
                 <w:noProof/>
                 <w:webHidden/>
               </w:rPr>
-              <w:instrText xml:space="preserve"> PAGEREF _Toc163550058 \h </w:instrText>
+              <w:instrText xml:space="preserve"> PAGEREF _Toc163678076 \h </w:instrText>
             </w:r>
             <w:r>
               <w:rPr>
@@ -1872,7 +1872,7 @@
               <w14:ligatures w14:val="standardContextual"/>
             </w:rPr>
           </w:pPr>
-          <w:hyperlink w:anchor="_Toc163550059" w:history="1">
+          <w:hyperlink w:anchor="_Toc163678077" w:history="1">
             <w:r>
               <w:rPr>
                 <w:rStyle w:val="Collegamentoipertestuale"/>
@@ -1917,7 +1917,7 @@
                 <w:noProof/>
                 <w:webHidden/>
               </w:rPr>
-              <w:instrText xml:space="preserve"> PAGEREF _Toc163550059 \h </w:instrText>
+              <w:instrText xml:space="preserve"> PAGEREF _Toc163678077 \h </w:instrText>
             </w:r>
             <w:r>
               <w:rPr>
@@ -1964,7 +1964,7 @@
               <w14:ligatures w14:val="standardContextual"/>
             </w:rPr>
           </w:pPr>
-          <w:hyperlink w:anchor="_Toc163550060" w:history="1">
+          <w:hyperlink w:anchor="_Toc163678078" w:history="1">
             <w:r>
               <w:rPr>
                 <w:rStyle w:val="Collegamentoipertestuale"/>
@@ -2009,7 +2009,7 @@
                 <w:noProof/>
                 <w:webHidden/>
               </w:rPr>
-              <w:instrText xml:space="preserve"> PAGEREF _Toc163550060 \h </w:instrText>
+              <w:instrText xml:space="preserve"> PAGEREF _Toc163678078 \h </w:instrText>
             </w:r>
             <w:r>
               <w:rPr>
@@ -2056,7 +2056,7 @@
               <w14:ligatures w14:val="standardContextual"/>
             </w:rPr>
           </w:pPr>
-          <w:hyperlink w:anchor="_Toc163550061" w:history="1">
+          <w:hyperlink w:anchor="_Toc163678079" w:history="1">
             <w:r>
               <w:rPr>
                 <w:rStyle w:val="Collegamentoipertestuale"/>
@@ -2101,7 +2101,7 @@
                 <w:noProof/>
                 <w:webHidden/>
               </w:rPr>
-              <w:instrText xml:space="preserve"> PAGEREF _Toc163550061 \h </w:instrText>
+              <w:instrText xml:space="preserve"> PAGEREF _Toc163678079 \h </w:instrText>
             </w:r>
             <w:r>
               <w:rPr>
@@ -2148,7 +2148,7 @@
               <w14:ligatures w14:val="standardContextual"/>
             </w:rPr>
           </w:pPr>
-          <w:hyperlink w:anchor="_Toc163550062" w:history="1">
+          <w:hyperlink w:anchor="_Toc163678080" w:history="1">
             <w:r>
               <w:rPr>
                 <w:rStyle w:val="Collegamentoipertestuale"/>
@@ -2193,7 +2193,7 @@
                 <w:noProof/>
                 <w:webHidden/>
               </w:rPr>
-              <w:instrText xml:space="preserve"> PAGEREF _Toc163550062 \h </w:instrText>
+              <w:instrText xml:space="preserve"> PAGEREF _Toc163678080 \h </w:instrText>
             </w:r>
             <w:r>
               <w:rPr>
@@ -2240,7 +2240,7 @@
               <w14:ligatures w14:val="standardContextual"/>
             </w:rPr>
           </w:pPr>
-          <w:hyperlink w:anchor="_Toc163550063" w:history="1">
+          <w:hyperlink w:anchor="_Toc163678081" w:history="1">
             <w:r>
               <w:rPr>
                 <w:rStyle w:val="Collegamentoipertestuale"/>
@@ -2285,7 +2285,7 @@
                 <w:noProof/>
                 <w:webHidden/>
               </w:rPr>
-              <w:instrText xml:space="preserve"> PAGEREF _Toc163550063 \h </w:instrText>
+              <w:instrText xml:space="preserve"> PAGEREF _Toc163678081 \h </w:instrText>
             </w:r>
             <w:r>
               <w:rPr>
@@ -2332,7 +2332,7 @@
               <w14:ligatures w14:val="standardContextual"/>
             </w:rPr>
           </w:pPr>
-          <w:hyperlink w:anchor="_Toc163550064" w:history="1">
+          <w:hyperlink w:anchor="_Toc163678082" w:history="1">
             <w:r>
               <w:rPr>
                 <w:rStyle w:val="Collegamentoipertestuale"/>
@@ -2377,7 +2377,7 @@
                 <w:noProof/>
                 <w:webHidden/>
               </w:rPr>
-              <w:instrText xml:space="preserve"> PAGEREF _Toc163550064 \h </w:instrText>
+              <w:instrText xml:space="preserve"> PAGEREF _Toc163678082 \h </w:instrText>
             </w:r>
             <w:r>
               <w:rPr>
@@ -2424,7 +2424,7 @@
               <w14:ligatures w14:val="standardContextual"/>
             </w:rPr>
           </w:pPr>
-          <w:hyperlink w:anchor="_Toc163550065" w:history="1">
+          <w:hyperlink w:anchor="_Toc163678083" w:history="1">
             <w:r>
               <w:rPr>
                 <w:rStyle w:val="Collegamentoipertestuale"/>
@@ -2469,7 +2469,7 @@
                 <w:noProof/>
                 <w:webHidden/>
               </w:rPr>
-              <w:instrText xml:space="preserve"> PAGEREF _Toc163550065 \h </w:instrText>
+              <w:instrText xml:space="preserve"> PAGEREF _Toc163678083 \h </w:instrText>
             </w:r>
             <w:r>
               <w:rPr>
@@ -2516,7 +2516,7 @@
               <w14:ligatures w14:val="standardContextual"/>
             </w:rPr>
           </w:pPr>
-          <w:hyperlink w:anchor="_Toc163550066" w:history="1">
+          <w:hyperlink w:anchor="_Toc163678084" w:history="1">
             <w:r>
               <w:rPr>
                 <w:rStyle w:val="Collegamentoipertestuale"/>
@@ -2561,7 +2561,7 @@
                 <w:noProof/>
                 <w:webHidden/>
               </w:rPr>
-              <w:instrText xml:space="preserve"> PAGEREF _Toc163550066 \h </w:instrText>
+              <w:instrText xml:space="preserve"> PAGEREF _Toc163678084 \h </w:instrText>
             </w:r>
             <w:r>
               <w:rPr>
@@ -2608,7 +2608,7 @@
               <w14:ligatures w14:val="standardContextual"/>
             </w:rPr>
           </w:pPr>
-          <w:hyperlink w:anchor="_Toc163550067" w:history="1">
+          <w:hyperlink w:anchor="_Toc163678085" w:history="1">
             <w:r>
               <w:rPr>
                 <w:rStyle w:val="Collegamentoipertestuale"/>
@@ -2653,7 +2653,7 @@
                 <w:noProof/>
                 <w:webHidden/>
               </w:rPr>
-              <w:instrText xml:space="preserve"> PAGEREF _Toc163550067 \h </w:instrText>
+              <w:instrText xml:space="preserve"> PAGEREF _Toc163678085 \h </w:instrText>
             </w:r>
             <w:r>
               <w:rPr>
@@ -2700,7 +2700,7 @@
               <w14:ligatures w14:val="standardContextual"/>
             </w:rPr>
           </w:pPr>
-          <w:hyperlink w:anchor="_Toc163550068" w:history="1">
+          <w:hyperlink w:anchor="_Toc163678086" w:history="1">
             <w:r>
               <w:rPr>
                 <w:rStyle w:val="Collegamentoipertestuale"/>
@@ -2745,7 +2745,7 @@
                 <w:noProof/>
                 <w:webHidden/>
               </w:rPr>
-              <w:instrText xml:space="preserve"> PAGEREF _Toc163550068 \h </w:instrText>
+              <w:instrText xml:space="preserve"> PAGEREF _Toc163678086 \h </w:instrText>
             </w:r>
             <w:r>
               <w:rPr>
@@ -2792,7 +2792,7 @@
               <w14:ligatures w14:val="standardContextual"/>
             </w:rPr>
           </w:pPr>
-          <w:hyperlink w:anchor="_Toc163550069" w:history="1">
+          <w:hyperlink w:anchor="_Toc163678087" w:history="1">
             <w:r>
               <w:rPr>
                 <w:rStyle w:val="Collegamentoipertestuale"/>
@@ -2837,7 +2837,7 @@
                 <w:noProof/>
                 <w:webHidden/>
               </w:rPr>
-              <w:instrText xml:space="preserve"> PAGEREF _Toc163550069 \h </w:instrText>
+              <w:instrText xml:space="preserve"> PAGEREF _Toc163678087 \h </w:instrText>
             </w:r>
             <w:r>
               <w:rPr>
@@ -2884,7 +2884,7 @@
               <w14:ligatures w14:val="standardContextual"/>
             </w:rPr>
           </w:pPr>
-          <w:hyperlink w:anchor="_Toc163550070" w:history="1">
+          <w:hyperlink w:anchor="_Toc163678088" w:history="1">
             <w:r>
               <w:rPr>
                 <w:rStyle w:val="Collegamentoipertestuale"/>
@@ -2929,7 +2929,7 @@
                 <w:noProof/>
                 <w:webHidden/>
               </w:rPr>
-              <w:instrText xml:space="preserve"> PAGEREF _Toc163550070 \h </w:instrText>
+              <w:instrText xml:space="preserve"> PAGEREF _Toc163678088 \h </w:instrText>
             </w:r>
             <w:r>
               <w:rPr>
@@ -2976,7 +2976,7 @@
               <w14:ligatures w14:val="standardContextual"/>
             </w:rPr>
           </w:pPr>
-          <w:hyperlink w:anchor="_Toc163550071" w:history="1">
+          <w:hyperlink w:anchor="_Toc163678089" w:history="1">
             <w:r>
               <w:rPr>
                 <w:rStyle w:val="Collegamentoipertestuale"/>
@@ -3021,7 +3021,7 @@
                 <w:noProof/>
                 <w:webHidden/>
               </w:rPr>
-              <w:instrText xml:space="preserve"> PAGEREF _Toc163550071 \h </w:instrText>
+              <w:instrText xml:space="preserve"> PAGEREF _Toc163678089 \h </w:instrText>
             </w:r>
             <w:r>
               <w:rPr>
@@ -3068,7 +3068,7 @@
               <w14:ligatures w14:val="standardContextual"/>
             </w:rPr>
           </w:pPr>
-          <w:hyperlink w:anchor="_Toc163550072" w:history="1">
+          <w:hyperlink w:anchor="_Toc163678090" w:history="1">
             <w:r>
               <w:rPr>
                 <w:rStyle w:val="Collegamentoipertestuale"/>
@@ -3113,7 +3113,7 @@
                 <w:noProof/>
                 <w:webHidden/>
               </w:rPr>
-              <w:instrText xml:space="preserve"> PAGEREF _Toc163550072 \h </w:instrText>
+              <w:instrText xml:space="preserve"> PAGEREF _Toc163678090 \h </w:instrText>
             </w:r>
             <w:r>
               <w:rPr>
@@ -3160,7 +3160,7 @@
               <w14:ligatures w14:val="standardContextual"/>
             </w:rPr>
           </w:pPr>
-          <w:hyperlink w:anchor="_Toc163550073" w:history="1">
+          <w:hyperlink w:anchor="_Toc163678091" w:history="1">
             <w:r>
               <w:rPr>
                 <w:rStyle w:val="Collegamentoipertestuale"/>
@@ -3205,7 +3205,7 @@
                 <w:noProof/>
                 <w:webHidden/>
               </w:rPr>
-              <w:instrText xml:space="preserve"> PAGEREF _Toc163550073 \h </w:instrText>
+              <w:instrText xml:space="preserve"> PAGEREF _Toc163678091 \h </w:instrText>
             </w:r>
             <w:r>
               <w:rPr>
@@ -3252,7 +3252,7 @@
               <w14:ligatures w14:val="standardContextual"/>
             </w:rPr>
           </w:pPr>
-          <w:hyperlink w:anchor="_Toc163550074" w:history="1">
+          <w:hyperlink w:anchor="_Toc163678092" w:history="1">
             <w:r>
               <w:rPr>
                 <w:rStyle w:val="Collegamentoipertestuale"/>
@@ -3297,7 +3297,7 @@
                 <w:noProof/>
                 <w:webHidden/>
               </w:rPr>
-              <w:instrText xml:space="preserve"> PAGEREF _Toc163550074 \h </w:instrText>
+              <w:instrText xml:space="preserve"> PAGEREF _Toc163678092 \h </w:instrText>
             </w:r>
             <w:r>
               <w:rPr>
@@ -3344,7 +3344,7 @@
               <w14:ligatures w14:val="standardContextual"/>
             </w:rPr>
           </w:pPr>
-          <w:hyperlink w:anchor="_Toc163550075" w:history="1">
+          <w:hyperlink w:anchor="_Toc163678093" w:history="1">
             <w:r>
               <w:rPr>
                 <w:rStyle w:val="Collegamentoipertestuale"/>
@@ -3389,7 +3389,7 @@
                 <w:noProof/>
                 <w:webHidden/>
               </w:rPr>
-              <w:instrText xml:space="preserve"> PAGEREF _Toc163550075 \h </w:instrText>
+              <w:instrText xml:space="preserve"> PAGEREF _Toc163678093 \h </w:instrText>
             </w:r>
             <w:r>
               <w:rPr>
@@ -3436,7 +3436,7 @@
               <w14:ligatures w14:val="standardContextual"/>
             </w:rPr>
           </w:pPr>
-          <w:hyperlink w:anchor="_Toc163550076" w:history="1">
+          <w:hyperlink w:anchor="_Toc163678094" w:history="1">
             <w:r>
               <w:rPr>
                 <w:rStyle w:val="Collegamentoipertestuale"/>
@@ -3483,7 +3483,7 @@
                 <w:noProof/>
                 <w:webHidden/>
               </w:rPr>
-              <w:instrText xml:space="preserve"> PAGEREF _Toc163550076 \h </w:instrText>
+              <w:instrText xml:space="preserve"> PAGEREF _Toc163678094 \h </w:instrText>
             </w:r>
             <w:r>
               <w:rPr>
@@ -3530,7 +3530,7 @@
               <w14:ligatures w14:val="standardContextual"/>
             </w:rPr>
           </w:pPr>
-          <w:hyperlink w:anchor="_Toc163550077" w:history="1">
+          <w:hyperlink w:anchor="_Toc163678095" w:history="1">
             <w:r>
               <w:rPr>
                 <w:rStyle w:val="Collegamentoipertestuale"/>
@@ -3575,7 +3575,7 @@
                 <w:noProof/>
                 <w:webHidden/>
               </w:rPr>
-              <w:instrText xml:space="preserve"> PAGEREF _Toc163550077 \h </w:instrText>
+              <w:instrText xml:space="preserve"> PAGEREF _Toc163678095 \h </w:instrText>
             </w:r>
             <w:r>
               <w:rPr>
@@ -3622,7 +3622,7 @@
               <w14:ligatures w14:val="standardContextual"/>
             </w:rPr>
           </w:pPr>
-          <w:hyperlink w:anchor="_Toc163550078" w:history="1">
+          <w:hyperlink w:anchor="_Toc163678096" w:history="1">
             <w:r>
               <w:rPr>
                 <w:rStyle w:val="Collegamentoipertestuale"/>
@@ -3667,7 +3667,7 @@
                 <w:noProof/>
                 <w:webHidden/>
               </w:rPr>
-              <w:instrText xml:space="preserve"> PAGEREF _Toc163550078 \h </w:instrText>
+              <w:instrText xml:space="preserve"> PAGEREF _Toc163678096 \h </w:instrText>
             </w:r>
             <w:r>
               <w:rPr>
@@ -3714,7 +3714,7 @@
               <w14:ligatures w14:val="standardContextual"/>
             </w:rPr>
           </w:pPr>
-          <w:hyperlink w:anchor="_Toc163550079" w:history="1">
+          <w:hyperlink w:anchor="_Toc163678097" w:history="1">
             <w:r>
               <w:rPr>
                 <w:rStyle w:val="Collegamentoipertestuale"/>
@@ -3761,7 +3761,7 @@
                 <w:noProof/>
                 <w:webHidden/>
               </w:rPr>
-              <w:instrText xml:space="preserve"> PAGEREF _Toc163550079 \h </w:instrText>
+              <w:instrText xml:space="preserve"> PAGEREF _Toc163678097 \h </w:instrText>
             </w:r>
             <w:r>
               <w:rPr>
@@ -3808,7 +3808,7 @@
               <w14:ligatures w14:val="standardContextual"/>
             </w:rPr>
           </w:pPr>
-          <w:hyperlink w:anchor="_Toc163550080" w:history="1">
+          <w:hyperlink w:anchor="_Toc163678098" w:history="1">
             <w:r>
               <w:rPr>
                 <w:rStyle w:val="Collegamentoipertestuale"/>
@@ -3853,7 +3853,7 @@
                 <w:noProof/>
                 <w:webHidden/>
               </w:rPr>
-              <w:instrText xml:space="preserve"> PAGEREF _Toc163550080 \h </w:instrText>
+              <w:instrText xml:space="preserve"> PAGEREF _Toc163678098 \h </w:instrText>
             </w:r>
             <w:r>
               <w:rPr>
@@ -3900,7 +3900,7 @@
               <w14:ligatures w14:val="standardContextual"/>
             </w:rPr>
           </w:pPr>
-          <w:hyperlink w:anchor="_Toc163550081" w:history="1">
+          <w:hyperlink w:anchor="_Toc163678099" w:history="1">
             <w:r>
               <w:rPr>
                 <w:rStyle w:val="Collegamentoipertestuale"/>
@@ -3945,7 +3945,7 @@
                 <w:noProof/>
                 <w:webHidden/>
               </w:rPr>
-              <w:instrText xml:space="preserve"> PAGEREF _Toc163550081 \h </w:instrText>
+              <w:instrText xml:space="preserve"> PAGEREF _Toc163678099 \h </w:instrText>
             </w:r>
             <w:r>
               <w:rPr>
@@ -3992,7 +3992,7 @@
               <w14:ligatures w14:val="standardContextual"/>
             </w:rPr>
           </w:pPr>
-          <w:hyperlink w:anchor="_Toc163550082" w:history="1">
+          <w:hyperlink w:anchor="_Toc163678100" w:history="1">
             <w:r>
               <w:rPr>
                 <w:rStyle w:val="Collegamentoipertestuale"/>
@@ -4037,7 +4037,7 @@
                 <w:noProof/>
                 <w:webHidden/>
               </w:rPr>
-              <w:instrText xml:space="preserve"> PAGEREF _Toc163550082 \h </w:instrText>
+              <w:instrText xml:space="preserve"> PAGEREF _Toc163678100 \h </w:instrText>
             </w:r>
             <w:r>
               <w:rPr>
@@ -4084,7 +4084,7 @@
               <w14:ligatures w14:val="standardContextual"/>
             </w:rPr>
           </w:pPr>
-          <w:hyperlink w:anchor="_Toc163550083" w:history="1">
+          <w:hyperlink w:anchor="_Toc163678101" w:history="1">
             <w:r>
               <w:rPr>
                 <w:rStyle w:val="Collegamentoipertestuale"/>
@@ -4131,7 +4131,7 @@
                 <w:noProof/>
                 <w:webHidden/>
               </w:rPr>
-              <w:instrText xml:space="preserve"> PAGEREF _Toc163550083 \h </w:instrText>
+              <w:instrText xml:space="preserve"> PAGEREF _Toc163678101 \h </w:instrText>
             </w:r>
             <w:r>
               <w:rPr>
@@ -4178,7 +4178,7 @@
               <w14:ligatures w14:val="standardContextual"/>
             </w:rPr>
           </w:pPr>
-          <w:hyperlink w:anchor="_Toc163550084" w:history="1">
+          <w:hyperlink w:anchor="_Toc163678102" w:history="1">
             <w:r>
               <w:rPr>
                 <w:rStyle w:val="Collegamentoipertestuale"/>
@@ -4223,7 +4223,7 @@
                 <w:noProof/>
                 <w:webHidden/>
               </w:rPr>
-              <w:instrText xml:space="preserve"> PAGEREF _Toc163550084 \h </w:instrText>
+              <w:instrText xml:space="preserve"> PAGEREF _Toc163678102 \h </w:instrText>
             </w:r>
             <w:r>
               <w:rPr>
@@ -4270,7 +4270,7 @@
               <w14:ligatures w14:val="standardContextual"/>
             </w:rPr>
           </w:pPr>
-          <w:hyperlink w:anchor="_Toc163550085" w:history="1">
+          <w:hyperlink w:anchor="_Toc163678103" w:history="1">
             <w:r>
               <w:rPr>
                 <w:rStyle w:val="Collegamentoipertestuale"/>
@@ -4315,7 +4315,7 @@
                 <w:noProof/>
                 <w:webHidden/>
               </w:rPr>
-              <w:instrText xml:space="preserve"> PAGEREF _Toc163550085 \h </w:instrText>
+              <w:instrText xml:space="preserve"> PAGEREF _Toc163678103 \h </w:instrText>
             </w:r>
             <w:r>
               <w:rPr>
@@ -4362,7 +4362,7 @@
               <w14:ligatures w14:val="standardContextual"/>
             </w:rPr>
           </w:pPr>
-          <w:hyperlink w:anchor="_Toc163550086" w:history="1">
+          <w:hyperlink w:anchor="_Toc163678104" w:history="1">
             <w:r>
               <w:rPr>
                 <w:rStyle w:val="Collegamentoipertestuale"/>
@@ -4407,7 +4407,7 @@
                 <w:noProof/>
                 <w:webHidden/>
               </w:rPr>
-              <w:instrText xml:space="preserve"> PAGEREF _Toc163550086 \h </w:instrText>
+              <w:instrText xml:space="preserve"> PAGEREF _Toc163678104 \h </w:instrText>
             </w:r>
             <w:r>
               <w:rPr>
@@ -4454,7 +4454,7 @@
               <w14:ligatures w14:val="standardContextual"/>
             </w:rPr>
           </w:pPr>
-          <w:hyperlink w:anchor="_Toc163550087" w:history="1">
+          <w:hyperlink w:anchor="_Toc163678105" w:history="1">
             <w:r>
               <w:rPr>
                 <w:rStyle w:val="Collegamentoipertestuale"/>
@@ -4499,7 +4499,7 @@
                 <w:noProof/>
                 <w:webHidden/>
               </w:rPr>
-              <w:instrText xml:space="preserve"> PAGEREF _Toc163550087 \h </w:instrText>
+              <w:instrText xml:space="preserve"> PAGEREF _Toc163678105 \h </w:instrText>
             </w:r>
             <w:r>
               <w:rPr>
@@ -4546,7 +4546,7 @@
               <w14:ligatures w14:val="standardContextual"/>
             </w:rPr>
           </w:pPr>
-          <w:hyperlink w:anchor="_Toc163550088" w:history="1">
+          <w:hyperlink w:anchor="_Toc163678106" w:history="1">
             <w:r>
               <w:rPr>
                 <w:rStyle w:val="Collegamentoipertestuale"/>
@@ -4593,7 +4593,7 @@
                 <w:noProof/>
                 <w:webHidden/>
               </w:rPr>
-              <w:instrText xml:space="preserve"> PAGEREF _Toc163550088 \h </w:instrText>
+              <w:instrText xml:space="preserve"> PAGEREF _Toc163678106 \h </w:instrText>
             </w:r>
             <w:r>
               <w:rPr>
@@ -4640,7 +4640,7 @@
               <w14:ligatures w14:val="standardContextual"/>
             </w:rPr>
           </w:pPr>
-          <w:hyperlink w:anchor="_Toc163550089" w:history="1">
+          <w:hyperlink w:anchor="_Toc163678107" w:history="1">
             <w:r>
               <w:rPr>
                 <w:rStyle w:val="Collegamentoipertestuale"/>
@@ -4685,7 +4685,7 @@
                 <w:noProof/>
                 <w:webHidden/>
               </w:rPr>
-              <w:instrText xml:space="preserve"> PAGEREF _Toc163550089 \h </w:instrText>
+              <w:instrText xml:space="preserve"> PAGEREF _Toc163678107 \h </w:instrText>
             </w:r>
             <w:r>
               <w:rPr>
@@ -4732,7 +4732,7 @@
               <w14:ligatures w14:val="standardContextual"/>
             </w:rPr>
           </w:pPr>
-          <w:hyperlink w:anchor="_Toc163550090" w:history="1">
+          <w:hyperlink w:anchor="_Toc163678108" w:history="1">
             <w:r>
               <w:rPr>
                 <w:rStyle w:val="Collegamentoipertestuale"/>
@@ -4779,7 +4779,7 @@
                 <w:noProof/>
                 <w:webHidden/>
               </w:rPr>
-              <w:instrText xml:space="preserve"> PAGEREF _Toc163550090 \h </w:instrText>
+              <w:instrText xml:space="preserve"> PAGEREF _Toc163678108 \h </w:instrText>
             </w:r>
             <w:r>
               <w:rPr>
@@ -4826,7 +4826,7 @@
               <w14:ligatures w14:val="standardContextual"/>
             </w:rPr>
           </w:pPr>
-          <w:hyperlink w:anchor="_Toc163550091" w:history="1">
+          <w:hyperlink w:anchor="_Toc163678109" w:history="1">
             <w:r>
               <w:rPr>
                 <w:rStyle w:val="Collegamentoipertestuale"/>
@@ -4871,7 +4871,7 @@
                 <w:noProof/>
                 <w:webHidden/>
               </w:rPr>
-              <w:instrText xml:space="preserve"> PAGEREF _Toc163550091 \h </w:instrText>
+              <w:instrText xml:space="preserve"> PAGEREF _Toc163678109 \h </w:instrText>
             </w:r>
             <w:r>
               <w:rPr>
@@ -4918,7 +4918,7 @@
               <w14:ligatures w14:val="standardContextual"/>
             </w:rPr>
           </w:pPr>
-          <w:hyperlink w:anchor="_Toc163550092" w:history="1">
+          <w:hyperlink w:anchor="_Toc163678110" w:history="1">
             <w:r>
               <w:rPr>
                 <w:rStyle w:val="Collegamentoipertestuale"/>
@@ -4963,7 +4963,7 @@
                 <w:noProof/>
                 <w:webHidden/>
               </w:rPr>
-              <w:instrText xml:space="preserve"> PAGEREF _Toc163550092 \h </w:instrText>
+              <w:instrText xml:space="preserve"> PAGEREF _Toc163678110 \h </w:instrText>
             </w:r>
             <w:r>
               <w:rPr>
@@ -5010,7 +5010,7 @@
               <w14:ligatures w14:val="standardContextual"/>
             </w:rPr>
           </w:pPr>
-          <w:hyperlink w:anchor="_Toc163550093" w:history="1">
+          <w:hyperlink w:anchor="_Toc163678111" w:history="1">
             <w:r>
               <w:rPr>
                 <w:rStyle w:val="Collegamentoipertestuale"/>
@@ -5057,7 +5057,7 @@
                 <w:noProof/>
                 <w:webHidden/>
               </w:rPr>
-              <w:instrText xml:space="preserve"> PAGEREF _Toc163550093 \h </w:instrText>
+              <w:instrText xml:space="preserve"> PAGEREF _Toc163678111 \h </w:instrText>
             </w:r>
             <w:r>
               <w:rPr>
@@ -5104,7 +5104,7 @@
               <w14:ligatures w14:val="standardContextual"/>
             </w:rPr>
           </w:pPr>
-          <w:hyperlink w:anchor="_Toc163550094" w:history="1">
+          <w:hyperlink w:anchor="_Toc163678112" w:history="1">
             <w:r>
               <w:rPr>
                 <w:rStyle w:val="Collegamentoipertestuale"/>
@@ -5149,7 +5149,7 @@
                 <w:noProof/>
                 <w:webHidden/>
               </w:rPr>
-              <w:instrText xml:space="preserve"> PAGEREF _Toc163550094 \h </w:instrText>
+              <w:instrText xml:space="preserve"> PAGEREF _Toc163678112 \h </w:instrText>
             </w:r>
             <w:r>
               <w:rPr>
@@ -5196,7 +5196,7 @@
               <w14:ligatures w14:val="standardContextual"/>
             </w:rPr>
           </w:pPr>
-          <w:hyperlink w:anchor="_Toc163550095" w:history="1">
+          <w:hyperlink w:anchor="_Toc163678113" w:history="1">
             <w:r>
               <w:rPr>
                 <w:rStyle w:val="Collegamentoipertestuale"/>
@@ -5241,7 +5241,7 @@
                 <w:noProof/>
                 <w:webHidden/>
               </w:rPr>
-              <w:instrText xml:space="preserve"> PAGEREF _Toc163550095 \h </w:instrText>
+              <w:instrText xml:space="preserve"> PAGEREF _Toc163678113 \h </w:instrText>
             </w:r>
             <w:r>
               <w:rPr>
@@ -5288,7 +5288,7 @@
               <w14:ligatures w14:val="standardContextual"/>
             </w:rPr>
           </w:pPr>
-          <w:hyperlink w:anchor="_Toc163550096" w:history="1">
+          <w:hyperlink w:anchor="_Toc163678114" w:history="1">
             <w:r>
               <w:rPr>
                 <w:rStyle w:val="Collegamentoipertestuale"/>
@@ -5333,7 +5333,7 @@
                 <w:noProof/>
                 <w:webHidden/>
               </w:rPr>
-              <w:instrText xml:space="preserve"> PAGEREF _Toc163550096 \h </w:instrText>
+              <w:instrText xml:space="preserve"> PAGEREF _Toc163678114 \h </w:instrText>
             </w:r>
             <w:r>
               <w:rPr>
@@ -5380,7 +5380,7 @@
               <w14:ligatures w14:val="standardContextual"/>
             </w:rPr>
           </w:pPr>
-          <w:hyperlink w:anchor="_Toc163550097" w:history="1">
+          <w:hyperlink w:anchor="_Toc163678115" w:history="1">
             <w:r>
               <w:rPr>
                 <w:rStyle w:val="Collegamentoipertestuale"/>
@@ -5425,7 +5425,7 @@
                 <w:noProof/>
                 <w:webHidden/>
               </w:rPr>
-              <w:instrText xml:space="preserve"> PAGEREF _Toc163550097 \h </w:instrText>
+              <w:instrText xml:space="preserve"> PAGEREF _Toc163678115 \h </w:instrText>
             </w:r>
             <w:r>
               <w:rPr>
@@ -5472,7 +5472,7 @@
               <w14:ligatures w14:val="standardContextual"/>
             </w:rPr>
           </w:pPr>
-          <w:hyperlink w:anchor="_Toc163550098" w:history="1">
+          <w:hyperlink w:anchor="_Toc163678116" w:history="1">
             <w:r>
               <w:rPr>
                 <w:rStyle w:val="Collegamentoipertestuale"/>
@@ -5519,7 +5519,7 @@
                 <w:noProof/>
                 <w:webHidden/>
               </w:rPr>
-              <w:instrText xml:space="preserve"> PAGEREF _Toc163550098 \h </w:instrText>
+              <w:instrText xml:space="preserve"> PAGEREF _Toc163678116 \h </w:instrText>
             </w:r>
             <w:r>
               <w:rPr>
@@ -5566,7 +5566,7 @@
               <w14:ligatures w14:val="standardContextual"/>
             </w:rPr>
           </w:pPr>
-          <w:hyperlink w:anchor="_Toc163550099" w:history="1">
+          <w:hyperlink w:anchor="_Toc163678117" w:history="1">
             <w:r>
               <w:rPr>
                 <w:rStyle w:val="Collegamentoipertestuale"/>
@@ -5611,7 +5611,7 @@
                 <w:noProof/>
                 <w:webHidden/>
               </w:rPr>
-              <w:instrText xml:space="preserve"> PAGEREF _Toc163550099 \h </w:instrText>
+              <w:instrText xml:space="preserve"> PAGEREF _Toc163678117 \h </w:instrText>
             </w:r>
             <w:r>
               <w:rPr>
@@ -5658,7 +5658,7 @@
               <w14:ligatures w14:val="standardContextual"/>
             </w:rPr>
           </w:pPr>
-          <w:hyperlink w:anchor="_Toc163550100" w:history="1">
+          <w:hyperlink w:anchor="_Toc163678118" w:history="1">
             <w:r>
               <w:rPr>
                 <w:rStyle w:val="Collegamentoipertestuale"/>
@@ -5705,7 +5705,7 @@
                 <w:noProof/>
                 <w:webHidden/>
               </w:rPr>
-              <w:instrText xml:space="preserve"> PAGEREF _Toc163550100 \h </w:instrText>
+              <w:instrText xml:space="preserve"> PAGEREF _Toc163678118 \h </w:instrText>
             </w:r>
             <w:r>
               <w:rPr>
@@ -5726,6 +5726,194 @@
                 <w:webHidden/>
               </w:rPr>
               <w:t>25</w:t>
+            </w:r>
+            <w:r>
+              <w:rPr>
+                <w:noProof/>
+                <w:webHidden/>
+              </w:rPr>
+              <w:fldChar w:fldCharType="end"/>
+            </w:r>
+          </w:hyperlink>
+        </w:p>
+        <w:p>
+          <w:pPr>
+            <w:pStyle w:val="Sommario2"/>
+            <w:tabs>
+              <w:tab w:val="left" w:pos="960"/>
+              <w:tab w:val="right" w:leader="dot" w:pos="9628"/>
+            </w:tabs>
+            <w:rPr>
+              <w:noProof/>
+              <w:kern w:val="2"/>
+              <w:sz w:val="24"/>
+              <w:szCs w:val="24"/>
+              <w:lang w:eastAsia="it-IT"/>
+              <w14:ligatures w14:val="standardContextual"/>
+            </w:rPr>
+          </w:pPr>
+          <w:hyperlink w:anchor="_Toc163678119" w:history="1">
+            <w:r>
+              <w:rPr>
+                <w:rStyle w:val="Collegamentoipertestuale"/>
+                <w:noProof/>
+                <w:lang w:val="en-US"/>
+              </w:rPr>
+              <w:t>20.1</w:t>
+            </w:r>
+            <w:r>
+              <w:rPr>
+                <w:noProof/>
+                <w:kern w:val="2"/>
+                <w:sz w:val="24"/>
+                <w:szCs w:val="24"/>
+                <w:lang w:eastAsia="it-IT"/>
+                <w14:ligatures w14:val="standardContextual"/>
+              </w:rPr>
+              <w:tab/>
+            </w:r>
+            <w:r>
+              <w:rPr>
+                <w:rStyle w:val="Collegamentoipertestuale"/>
+                <w:noProof/>
+                <w:lang w:val="en-US"/>
+              </w:rPr>
+              <w:t>NP-Hard Problems</w:t>
+            </w:r>
+            <w:r>
+              <w:rPr>
+                <w:noProof/>
+                <w:webHidden/>
+              </w:rPr>
+              <w:tab/>
+            </w:r>
+            <w:r>
+              <w:rPr>
+                <w:noProof/>
+                <w:webHidden/>
+              </w:rPr>
+              <w:fldChar w:fldCharType="begin"/>
+            </w:r>
+            <w:r>
+              <w:rPr>
+                <w:noProof/>
+                <w:webHidden/>
+              </w:rPr>
+              <w:instrText xml:space="preserve"> PAGEREF _Toc163678119 \h </w:instrText>
+            </w:r>
+            <w:r>
+              <w:rPr>
+                <w:noProof/>
+                <w:webHidden/>
+              </w:rPr>
+            </w:r>
+            <w:r>
+              <w:rPr>
+                <w:noProof/>
+                <w:webHidden/>
+              </w:rPr>
+              <w:fldChar w:fldCharType="separate"/>
+            </w:r>
+            <w:r>
+              <w:rPr>
+                <w:noProof/>
+                <w:webHidden/>
+              </w:rPr>
+              <w:t>25</w:t>
+            </w:r>
+            <w:r>
+              <w:rPr>
+                <w:noProof/>
+                <w:webHidden/>
+              </w:rPr>
+              <w:fldChar w:fldCharType="end"/>
+            </w:r>
+          </w:hyperlink>
+        </w:p>
+        <w:p>
+          <w:pPr>
+            <w:pStyle w:val="Sommario1"/>
+            <w:tabs>
+              <w:tab w:val="left" w:pos="480"/>
+              <w:tab w:val="right" w:leader="dot" w:pos="9628"/>
+            </w:tabs>
+            <w:rPr>
+              <w:noProof/>
+              <w:kern w:val="2"/>
+              <w:sz w:val="24"/>
+              <w:szCs w:val="24"/>
+              <w:lang w:eastAsia="it-IT"/>
+              <w14:ligatures w14:val="standardContextual"/>
+            </w:rPr>
+          </w:pPr>
+          <w:hyperlink w:anchor="_Toc163678120" w:history="1">
+            <w:r>
+              <w:rPr>
+                <w:rStyle w:val="Collegamentoipertestuale"/>
+                <w:noProof/>
+                <w:lang w:val="en-US"/>
+              </w:rPr>
+              <w:t>21</w:t>
+            </w:r>
+            <w:r>
+              <w:rPr>
+                <w:noProof/>
+                <w:kern w:val="2"/>
+                <w:sz w:val="24"/>
+                <w:szCs w:val="24"/>
+                <w:lang w:eastAsia="it-IT"/>
+                <w14:ligatures w14:val="standardContextual"/>
+              </w:rPr>
+              <w:tab/>
+            </w:r>
+            <w:r>
+              <w:rPr>
+                <w:rStyle w:val="Collegamentoipertestuale"/>
+                <w:noProof/>
+                <w:lang w:val="en-US"/>
+              </w:rPr>
+              <w:t>Approximation Algorithms</w:t>
+            </w:r>
+            <w:r>
+              <w:rPr>
+                <w:noProof/>
+                <w:webHidden/>
+              </w:rPr>
+              <w:tab/>
+            </w:r>
+            <w:r>
+              <w:rPr>
+                <w:noProof/>
+                <w:webHidden/>
+              </w:rPr>
+              <w:fldChar w:fldCharType="begin"/>
+            </w:r>
+            <w:r>
+              <w:rPr>
+                <w:noProof/>
+                <w:webHidden/>
+              </w:rPr>
+              <w:instrText xml:space="preserve"> PAGEREF _Toc163678120 \h </w:instrText>
+            </w:r>
+            <w:r>
+              <w:rPr>
+                <w:noProof/>
+                <w:webHidden/>
+              </w:rPr>
+            </w:r>
+            <w:r>
+              <w:rPr>
+                <w:noProof/>
+                <w:webHidden/>
+              </w:rPr>
+              <w:fldChar w:fldCharType="separate"/>
+            </w:r>
+            <w:r>
+              <w:rPr>
+                <w:noProof/>
+                <w:webHidden/>
+              </w:rPr>
+              <w:t>27</w:t>
             </w:r>
             <w:r>
               <w:rPr>
@@ -5764,7 +5952,7 @@
         <w:spacing w:line="276" w:lineRule="auto"/>
         <w:jc w:val="center"/>
       </w:pPr>
-      <w:bookmarkStart w:id="0" w:name="_Toc163550045"/>
+      <w:bookmarkStart w:id="0" w:name="_Toc163678063"/>
       <w:r>
         <w:lastRenderedPageBreak/>
         <w:t xml:space="preserve">Graph </w:t>
@@ -9094,7 +9282,7 @@
                     <pic:cNvPicPr/>
                   </pic:nvPicPr>
                   <pic:blipFill>
-                    <a:blip r:embed="rId8"/>
+                    <a:blip r:embed="rId10"/>
                     <a:stretch>
                       <a:fillRect/>
                     </a:stretch>
@@ -9451,7 +9639,7 @@
                 <wp:cNvGraphicFramePr/>
                 <a:graphic xmlns:a="http://schemas.openxmlformats.org/drawingml/2006/main">
                   <a:graphicData uri="http://schemas.microsoft.com/office/word/2010/wordprocessingInk">
-                    <w14:contentPart bwMode="auto" r:id="rId9">
+                    <w14:contentPart bwMode="auto" r:id="rId11">
                       <w14:nvContentPartPr>
                         <w14:cNvContentPartPr/>
                       </w14:nvContentPartPr>
@@ -9487,7 +9675,7 @@
                 <o:lock v:ext="edit" aspectratio="t"/>
               </v:shapetype>
               <v:shape id="Input penna 25" o:spid="_x0000_s1026" type="#_x0000_t75" style="position:absolute;margin-left:210.75pt;margin-top:14.45pt;width:41.3pt;height:11.25pt;z-index:251667456;visibility:visible;mso-wrap-style:square;mso-wrap-distance-left:9pt;mso-wrap-distance-top:0;mso-wrap-distance-right:9pt;mso-wrap-distance-bottom:0;mso-position-horizontal:absolute;mso-position-horizontal-relative:text;mso-position-vertical:absolute;mso-position-vertical-relative:text" o:gfxdata="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">
-                <v:imagedata r:id="rId10" o:title=""/>
+                <v:imagedata r:id="rId12" o:title=""/>
               </v:shape>
             </w:pict>
           </mc:Fallback>
@@ -9515,7 +9703,7 @@
                 <wp:cNvGraphicFramePr/>
                 <a:graphic xmlns:a="http://schemas.openxmlformats.org/drawingml/2006/main">
                   <a:graphicData uri="http://schemas.microsoft.com/office/word/2010/wordprocessingInk">
-                    <w14:contentPart bwMode="auto" r:id="rId11">
+                    <w14:contentPart bwMode="auto" r:id="rId13">
                       <w14:nvContentPartPr>
                         <w14:cNvContentPartPr/>
                       </w14:nvContentPartPr>
@@ -9535,7 +9723,7 @@
           <mc:Fallback>
             <w:pict>
               <v:shape w14:anchorId="3766C34E" id="Input penna 24" o:spid="_x0000_s1026" type="#_x0000_t75" style="position:absolute;margin-left:263.3pt;margin-top:15.65pt;width:3.2pt;height:12.25pt;z-index:251666432;visibility:visible;mso-wrap-style:square;mso-width-percent:0;mso-wrap-distance-left:9pt;mso-wrap-distance-top:0;mso-wrap-distance-right:9pt;mso-wrap-distance-bottom:0;mso-position-horizontal:absolute;mso-position-horizontal-relative:text;mso-position-vertical:absolute;mso-position-vertical-relative:text;mso-width-percent:0;mso-width-relative:margin" o:gfxdata="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">
-                <v:imagedata r:id="rId12" o:title=""/>
+                <v:imagedata r:id="rId14" o:title=""/>
               </v:shape>
             </w:pict>
           </mc:Fallback>
@@ -9563,7 +9751,7 @@
                 <wp:cNvGraphicFramePr/>
                 <a:graphic xmlns:a="http://schemas.openxmlformats.org/drawingml/2006/main">
                   <a:graphicData uri="http://schemas.microsoft.com/office/word/2010/wordprocessingInk">
-                    <w14:contentPart bwMode="auto" r:id="rId13">
+                    <w14:contentPart bwMode="auto" r:id="rId15">
                       <w14:nvContentPartPr>
                         <w14:cNvContentPartPr/>
                       </w14:nvContentPartPr>
@@ -9580,7 +9768,7 @@
           <mc:Fallback>
             <w:pict>
               <v:shape w14:anchorId="049DAE38" id="Input penna 26" o:spid="_x0000_s1026" type="#_x0000_t75" style="position:absolute;margin-left:277.5pt;margin-top:14.9pt;width:5.9pt;height:11.05pt;z-index:251668480;visibility:visible;mso-wrap-style:square;mso-wrap-distance-left:9pt;mso-wrap-distance-top:0;mso-wrap-distance-right:9pt;mso-wrap-distance-bottom:0;mso-position-horizontal:absolute;mso-position-horizontal-relative:text;mso-position-vertical:absolute;mso-position-vertical-relative:text" o:gfxdata="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">
-                <v:imagedata r:id="rId14" o:title=""/>
+                <v:imagedata r:id="rId16" o:title=""/>
               </v:shape>
             </w:pict>
           </mc:Fallback>
@@ -9622,7 +9810,7 @@
                     <pic:cNvPicPr/>
                   </pic:nvPicPr>
                   <pic:blipFill>
-                    <a:blip r:embed="rId15"/>
+                    <a:blip r:embed="rId17"/>
                     <a:stretch>
                       <a:fillRect/>
                     </a:stretch>
@@ -9678,7 +9866,7 @@
                 <wp:cNvGraphicFramePr/>
                 <a:graphic xmlns:a="http://schemas.openxmlformats.org/drawingml/2006/main">
                   <a:graphicData uri="http://schemas.microsoft.com/office/word/2010/wordprocessingInk">
-                    <w14:contentPart bwMode="auto" r:id="rId16">
+                    <w14:contentPart bwMode="auto" r:id="rId18">
                       <w14:nvContentPartPr>
                         <w14:cNvContentPartPr/>
                       </w14:nvContentPartPr>
@@ -9695,7 +9883,7 @@
           <mc:Fallback>
             <w:pict>
               <v:shape w14:anchorId="03599117" id="Input penna 30" o:spid="_x0000_s1026" type="#_x0000_t75" style="position:absolute;margin-left:294.85pt;margin-top:9.65pt;width:16.8pt;height:12.75pt;z-index:251670528;visibility:visible;mso-wrap-style:square;mso-wrap-distance-left:9pt;mso-wrap-distance-top:0;mso-wrap-distance-right:9pt;mso-wrap-distance-bottom:0;mso-position-horizontal:absolute;mso-position-horizontal-relative:text;mso-position-vertical:absolute;mso-position-vertical-relative:text" o:gfxdata="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">
-                <v:imagedata r:id="rId17" o:title=""/>
+                <v:imagedata r:id="rId19" o:title=""/>
               </v:shape>
             </w:pict>
           </mc:Fallback>
@@ -9723,7 +9911,7 @@
                 <wp:cNvGraphicFramePr/>
                 <a:graphic xmlns:a="http://schemas.openxmlformats.org/drawingml/2006/main">
                   <a:graphicData uri="http://schemas.microsoft.com/office/word/2010/wordprocessingInk">
-                    <w14:contentPart bwMode="auto" r:id="rId18">
+                    <w14:contentPart bwMode="auto" r:id="rId20">
                       <w14:nvContentPartPr>
                         <w14:cNvContentPartPr/>
                       </w14:nvContentPartPr>
@@ -9740,7 +9928,7 @@
           <mc:Fallback>
             <w:pict>
               <v:shape w14:anchorId="4D321C12" id="Input penna 38" o:spid="_x0000_s1026" type="#_x0000_t75" style="position:absolute;margin-left:320.75pt;margin-top:1.1pt;width:83pt;height:31.05pt;z-index:251671552;visibility:visible;mso-wrap-style:square;mso-wrap-distance-left:9pt;mso-wrap-distance-top:0;mso-wrap-distance-right:9pt;mso-wrap-distance-bottom:0;mso-position-horizontal:absolute;mso-position-horizontal-relative:text;mso-position-vertical:absolute;mso-position-vertical-relative:text" o:gfxdata="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">
-                <v:imagedata r:id="rId19" o:title=""/>
+                <v:imagedata r:id="rId21" o:title=""/>
               </v:shape>
             </w:pict>
           </mc:Fallback>
@@ -9768,7 +9956,7 @@
                 <wp:cNvGraphicFramePr/>
                 <a:graphic xmlns:a="http://schemas.openxmlformats.org/drawingml/2006/main">
                   <a:graphicData uri="http://schemas.microsoft.com/office/word/2010/wordprocessingInk">
-                    <w14:contentPart bwMode="auto" r:id="rId20">
+                    <w14:contentPart bwMode="auto" r:id="rId22">
                       <w14:nvContentPartPr>
                         <w14:cNvContentPartPr/>
                       </w14:nvContentPartPr>
@@ -9785,7 +9973,7 @@
           <mc:Fallback>
             <w:pict>
               <v:shape w14:anchorId="155D68C6" id="Input penna 16" o:spid="_x0000_s1026" type="#_x0000_t75" style="position:absolute;margin-left:177.05pt;margin-top:10.35pt;width:7.95pt;height:6.15pt;z-index:251664384;visibility:visible;mso-wrap-style:square;mso-wrap-distance-left:9pt;mso-wrap-distance-top:0;mso-wrap-distance-right:9pt;mso-wrap-distance-bottom:0;mso-position-horizontal:absolute;mso-position-horizontal-relative:text;mso-position-vertical:absolute;mso-position-vertical-relative:text" o:gfxdata="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">
-                <v:imagedata r:id="rId21" o:title=""/>
+                <v:imagedata r:id="rId23" o:title=""/>
               </v:shape>
             </w:pict>
           </mc:Fallback>
@@ -9813,7 +10001,7 @@
                 <wp:cNvGraphicFramePr/>
                 <a:graphic xmlns:a="http://schemas.openxmlformats.org/drawingml/2006/main">
                   <a:graphicData uri="http://schemas.microsoft.com/office/word/2010/wordprocessingInk">
-                    <w14:contentPart bwMode="auto" r:id="rId22">
+                    <w14:contentPart bwMode="auto" r:id="rId24">
                       <w14:nvContentPartPr>
                         <w14:cNvContentPartPr/>
                       </w14:nvContentPartPr>
@@ -9830,7 +10018,7 @@
           <mc:Fallback>
             <w:pict>
               <v:shape w14:anchorId="4F891F28" id="Input penna 17" o:spid="_x0000_s1026" type="#_x0000_t75" style="position:absolute;margin-left:149.25pt;margin-top:-1.05pt;width:8.5pt;height:19.85pt;z-index:251665408;visibility:visible;mso-wrap-style:square;mso-wrap-distance-left:9pt;mso-wrap-distance-top:0;mso-wrap-distance-right:9pt;mso-wrap-distance-bottom:0;mso-position-horizontal:absolute;mso-position-horizontal-relative:text;mso-position-vertical:absolute;mso-position-vertical-relative:text" o:gfxdata="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">
-                <v:imagedata r:id="rId23" o:title=""/>
+                <v:imagedata r:id="rId25" o:title=""/>
               </v:shape>
             </w:pict>
           </mc:Fallback>
@@ -9858,7 +10046,7 @@
                 <wp:cNvGraphicFramePr/>
                 <a:graphic xmlns:a="http://schemas.openxmlformats.org/drawingml/2006/main">
                   <a:graphicData uri="http://schemas.microsoft.com/office/word/2010/wordprocessingInk">
-                    <w14:contentPart bwMode="auto" r:id="rId24">
+                    <w14:contentPart bwMode="auto" r:id="rId26">
                       <w14:nvContentPartPr>
                         <w14:cNvContentPartPr/>
                       </w14:nvContentPartPr>
@@ -9875,7 +10063,7 @@
           <mc:Fallback>
             <w:pict>
               <v:shape w14:anchorId="0972309D" id="Input penna 27" o:spid="_x0000_s1026" type="#_x0000_t75" style="position:absolute;margin-left:208.05pt;margin-top:-12.85pt;width:75.35pt;height:59.65pt;z-index:251669504;visibility:visible;mso-wrap-style:square;mso-wrap-distance-left:9pt;mso-wrap-distance-top:0;mso-wrap-distance-right:9pt;mso-wrap-distance-bottom:0;mso-position-horizontal:absolute;mso-position-horizontal-relative:text;mso-position-vertical:absolute;mso-position-vertical-relative:text" o:gfxdata="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">
-                <v:imagedata r:id="rId25" o:title=""/>
+                <v:imagedata r:id="rId27" o:title=""/>
               </v:shape>
             </w:pict>
           </mc:Fallback>
@@ -9903,7 +10091,7 @@
                 <wp:cNvGraphicFramePr/>
                 <a:graphic xmlns:a="http://schemas.openxmlformats.org/drawingml/2006/main">
                   <a:graphicData uri="http://schemas.microsoft.com/office/word/2010/wordprocessingInk">
-                    <w14:contentPart bwMode="auto" r:id="rId26">
+                    <w14:contentPart bwMode="auto" r:id="rId28">
                       <w14:nvContentPartPr>
                         <w14:cNvContentPartPr/>
                       </w14:nvContentPartPr>
@@ -9920,7 +10108,7 @@
           <mc:Fallback>
             <w:pict>
               <v:shape w14:anchorId="4AB37DFE" id="Input penna 11" o:spid="_x0000_s1026" type="#_x0000_t75" style="position:absolute;margin-left:195.4pt;margin-top:-15.65pt;width:9.75pt;height:67.65pt;z-index:251663360;visibility:visible;mso-wrap-style:square;mso-wrap-distance-left:9pt;mso-wrap-distance-top:0;mso-wrap-distance-right:9pt;mso-wrap-distance-bottom:0;mso-position-horizontal:absolute;mso-position-horizontal-relative:text;mso-position-vertical:absolute;mso-position-vertical-relative:text" o:gfxdata="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">
-                <v:imagedata r:id="rId27" o:title=""/>
+                <v:imagedata r:id="rId29" o:title=""/>
               </v:shape>
             </w:pict>
           </mc:Fallback>
@@ -9956,7 +10144,7 @@
                 <wp:cNvGraphicFramePr/>
                 <a:graphic xmlns:a="http://schemas.openxmlformats.org/drawingml/2006/main">
                   <a:graphicData uri="http://schemas.microsoft.com/office/word/2010/wordprocessingInk">
-                    <w14:contentPart bwMode="auto" r:id="rId28">
+                    <w14:contentPart bwMode="auto" r:id="rId30">
                       <w14:nvContentPartPr>
                         <w14:cNvContentPartPr/>
                       </w14:nvContentPartPr>
@@ -9973,7 +10161,7 @@
           <mc:Fallback>
             <w:pict>
               <v:shape w14:anchorId="7BC7CDCB" id="Input penna 39" o:spid="_x0000_s1026" type="#_x0000_t75" style="position:absolute;margin-left:212.35pt;margin-top:-14.25pt;width:56.8pt;height:42.85pt;z-index:251672576;visibility:visible;mso-wrap-style:square;mso-wrap-distance-left:9pt;mso-wrap-distance-top:0;mso-wrap-distance-right:9pt;mso-wrap-distance-bottom:0;mso-position-horizontal:absolute;mso-position-horizontal-relative:text;mso-position-vertical:absolute;mso-position-vertical-relative:text" o:gfxdata="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">
-                <v:imagedata r:id="rId29" o:title=""/>
+                <v:imagedata r:id="rId31" o:title=""/>
               </v:shape>
             </w:pict>
           </mc:Fallback>
@@ -10292,7 +10480,7 @@
         <w:spacing w:line="276" w:lineRule="auto"/>
         <w:jc w:val="center"/>
       </w:pPr>
-      <w:bookmarkStart w:id="1" w:name="_Toc163550046"/>
+      <w:bookmarkStart w:id="1" w:name="_Toc163678064"/>
       <w:r>
         <w:lastRenderedPageBreak/>
         <w:t>D</w:t>
@@ -10314,7 +10502,7 @@
         <w:spacing w:line="276" w:lineRule="auto"/>
         <w:jc w:val="center"/>
       </w:pPr>
-      <w:bookmarkStart w:id="2" w:name="_Toc163550047"/>
+      <w:bookmarkStart w:id="2" w:name="_Toc163678065"/>
       <w:r>
         <w:t>Description</w:t>
       </w:r>
@@ -10418,7 +10606,7 @@
         <w:spacing w:line="276" w:lineRule="auto"/>
         <w:jc w:val="center"/>
       </w:pPr>
-      <w:bookmarkStart w:id="3" w:name="_Toc163550048"/>
+      <w:bookmarkStart w:id="3" w:name="_Toc163678066"/>
       <w:r>
         <w:t>Algorithm</w:t>
       </w:r>
@@ -11144,7 +11332,7 @@
         <w:spacing w:line="276" w:lineRule="auto"/>
         <w:jc w:val="center"/>
       </w:pPr>
-      <w:bookmarkStart w:id="4" w:name="_Toc163550049"/>
+      <w:bookmarkStart w:id="4" w:name="_Toc163678067"/>
       <w:r>
         <w:t>Complexity</w:t>
       </w:r>
@@ -11623,7 +11811,7 @@
         <w:spacing w:line="276" w:lineRule="auto"/>
         <w:jc w:val="center"/>
       </w:pPr>
-      <w:bookmarkStart w:id="5" w:name="_Toc163550050"/>
+      <w:bookmarkStart w:id="5" w:name="_Toc163678068"/>
       <w:r>
         <w:lastRenderedPageBreak/>
         <w:t>Applications</w:t>
@@ -11946,7 +12134,7 @@
         <w:spacing w:line="276" w:lineRule="auto"/>
         <w:jc w:val="center"/>
       </w:pPr>
-      <w:bookmarkStart w:id="6" w:name="_Toc163550051"/>
+      <w:bookmarkStart w:id="6" w:name="_Toc163678069"/>
       <w:r>
         <w:lastRenderedPageBreak/>
         <w:t>Breadth First Search - BFS</w:t>
@@ -11962,7 +12150,7 @@
         <w:spacing w:line="276" w:lineRule="auto"/>
         <w:jc w:val="center"/>
       </w:pPr>
-      <w:bookmarkStart w:id="7" w:name="_Toc163550052"/>
+      <w:bookmarkStart w:id="7" w:name="_Toc163678070"/>
       <w:r>
         <w:t>Description</w:t>
       </w:r>
@@ -12021,7 +12209,7 @@
         <w:spacing w:line="276" w:lineRule="auto"/>
         <w:jc w:val="center"/>
       </w:pPr>
-      <w:bookmarkStart w:id="8" w:name="_Toc163550053"/>
+      <w:bookmarkStart w:id="8" w:name="_Toc163678071"/>
       <w:r>
         <w:t>Algorithm</w:t>
       </w:r>
@@ -13029,7 +13217,7 @@
         <w:spacing w:line="276" w:lineRule="auto"/>
         <w:jc w:val="center"/>
       </w:pPr>
-      <w:bookmarkStart w:id="9" w:name="_Toc163550054"/>
+      <w:bookmarkStart w:id="9" w:name="_Toc163678072"/>
       <w:r>
         <w:t>Complexity</w:t>
       </w:r>
@@ -13093,7 +13281,7 @@
         <w:spacing w:line="276" w:lineRule="auto"/>
         <w:jc w:val="center"/>
       </w:pPr>
-      <w:bookmarkStart w:id="10" w:name="_Toc163550055"/>
+      <w:bookmarkStart w:id="10" w:name="_Toc163678073"/>
       <w:r>
         <w:lastRenderedPageBreak/>
         <w:t>Applications</w:t>
@@ -13488,7 +13676,7 @@
         <w:spacing w:line="276" w:lineRule="auto"/>
         <w:jc w:val="center"/>
       </w:pPr>
-      <w:bookmarkStart w:id="11" w:name="_Toc163550056"/>
+      <w:bookmarkStart w:id="11" w:name="_Toc163678074"/>
       <w:r>
         <w:lastRenderedPageBreak/>
         <w:t>Minimum Spanning Tree – MST</w:t>
@@ -13930,7 +14118,7 @@
         </w:rPr>
       </w:pPr>
       <w:bookmarkStart w:id="12" w:name="_Toc162465808"/>
-      <w:bookmarkStart w:id="13" w:name="_Toc163550057"/>
+      <w:bookmarkStart w:id="13" w:name="_Toc163678075"/>
       <w:r>
         <w:rPr>
           <w:rFonts w:eastAsiaTheme="minorEastAsia"/>
@@ -14600,7 +14788,7 @@
           <w:rFonts w:eastAsiaTheme="minorEastAsia"/>
         </w:rPr>
       </w:pPr>
-      <w:bookmarkStart w:id="14" w:name="_Toc163550058"/>
+      <w:bookmarkStart w:id="14" w:name="_Toc163678076"/>
       <w:r>
         <w:rPr>
           <w:rFonts w:eastAsiaTheme="minorEastAsia"/>
@@ -15448,7 +15636,7 @@
         <w:spacing w:line="276" w:lineRule="auto"/>
         <w:jc w:val="center"/>
       </w:pPr>
-      <w:bookmarkStart w:id="15" w:name="_Toc163550059"/>
+      <w:bookmarkStart w:id="15" w:name="_Toc163678077"/>
       <w:r>
         <w:lastRenderedPageBreak/>
         <w:t>Prim’s Algorithm</w:t>
@@ -15464,7 +15652,7 @@
         <w:spacing w:line="276" w:lineRule="auto"/>
         <w:jc w:val="center"/>
       </w:pPr>
-      <w:bookmarkStart w:id="16" w:name="_Toc163550060"/>
+      <w:bookmarkStart w:id="16" w:name="_Toc163678078"/>
       <w:r>
         <w:t>Description</w:t>
       </w:r>
@@ -15494,7 +15682,7 @@
         </w:rPr>
         <w:t xml:space="preserve">is iterative and selects light edges at every step, growing a spanning tree from there. Consider this </w:t>
       </w:r>
-      <w:hyperlink r:id="rId30" w:anchor="/media/File:PrimAlgDemo.gif" w:history="1">
+      <w:hyperlink r:id="rId32" w:anchor="/media/File:PrimAlgDemo.gif" w:history="1">
         <w:r>
           <w:rPr>
             <w:rStyle w:val="Collegamentoipertestuale"/>
@@ -15525,7 +15713,7 @@
         <w:spacing w:line="276" w:lineRule="auto"/>
         <w:jc w:val="center"/>
       </w:pPr>
-      <w:bookmarkStart w:id="17" w:name="_Toc163550061"/>
+      <w:bookmarkStart w:id="17" w:name="_Toc163678079"/>
       <w:r>
         <w:t>Algorithm</w:t>
       </w:r>
@@ -15941,7 +16129,7 @@
         <w:spacing w:line="276" w:lineRule="auto"/>
         <w:jc w:val="center"/>
       </w:pPr>
-      <w:bookmarkStart w:id="18" w:name="_Toc163550062"/>
+      <w:bookmarkStart w:id="18" w:name="_Toc163678080"/>
       <w:r>
         <w:t>Complexity</w:t>
       </w:r>
@@ -15991,7 +16179,7 @@
         <w:spacing w:line="276" w:lineRule="auto"/>
         <w:jc w:val="center"/>
       </w:pPr>
-      <w:bookmarkStart w:id="19" w:name="_Toc163550063"/>
+      <w:bookmarkStart w:id="19" w:name="_Toc163678081"/>
       <w:r>
         <w:lastRenderedPageBreak/>
         <w:t>Efficient Prim – Heap Implementation</w:t>
@@ -16007,7 +16195,7 @@
         <w:spacing w:line="276" w:lineRule="auto"/>
         <w:jc w:val="center"/>
       </w:pPr>
-      <w:bookmarkStart w:id="20" w:name="_Toc163550064"/>
+      <w:bookmarkStart w:id="20" w:name="_Toc163678082"/>
       <w:r>
         <w:t>Description</w:t>
       </w:r>
@@ -16380,7 +16568,7 @@
         <w:spacing w:line="276" w:lineRule="auto"/>
         <w:jc w:val="center"/>
       </w:pPr>
-      <w:bookmarkStart w:id="21" w:name="_Toc163550065"/>
+      <w:bookmarkStart w:id="21" w:name="_Toc163678083"/>
       <w:r>
         <w:t>Algorithm</w:t>
       </w:r>
@@ -17125,7 +17313,7 @@
         <w:spacing w:line="276" w:lineRule="auto"/>
         <w:jc w:val="center"/>
       </w:pPr>
-      <w:bookmarkStart w:id="22" w:name="_Toc163550066"/>
+      <w:bookmarkStart w:id="22" w:name="_Toc163678084"/>
       <w:r>
         <w:lastRenderedPageBreak/>
         <w:t>Complexity</w:t>
@@ -18099,7 +18287,7 @@
         <w:spacing w:line="276" w:lineRule="auto"/>
         <w:jc w:val="center"/>
       </w:pPr>
-      <w:bookmarkStart w:id="23" w:name="_Toc163550067"/>
+      <w:bookmarkStart w:id="23" w:name="_Toc163678085"/>
       <w:r>
         <w:lastRenderedPageBreak/>
         <w:t>Kruskal’s Algorithm</w:t>
@@ -18115,7 +18303,7 @@
         <w:spacing w:line="276" w:lineRule="auto"/>
         <w:jc w:val="center"/>
       </w:pPr>
-      <w:bookmarkStart w:id="24" w:name="_Toc163550068"/>
+      <w:bookmarkStart w:id="24" w:name="_Toc163678086"/>
       <w:r>
         <w:t>Description</w:t>
       </w:r>
@@ -18162,7 +18350,7 @@
         <w:spacing w:line="276" w:lineRule="auto"/>
         <w:jc w:val="center"/>
       </w:pPr>
-      <w:bookmarkStart w:id="26" w:name="_Toc163550069"/>
+      <w:bookmarkStart w:id="26" w:name="_Toc163678087"/>
       <w:bookmarkEnd w:id="25"/>
       <w:r>
         <w:t>Algorithm</w:t>
@@ -18400,7 +18588,7 @@
         <w:spacing w:line="276" w:lineRule="auto"/>
         <w:jc w:val="center"/>
       </w:pPr>
-      <w:bookmarkStart w:id="27" w:name="_Toc163550070"/>
+      <w:bookmarkStart w:id="27" w:name="_Toc163678088"/>
       <w:r>
         <w:t>Complexity</w:t>
       </w:r>
@@ -18943,7 +19131,7 @@
         <w:spacing w:line="276" w:lineRule="auto"/>
         <w:jc w:val="center"/>
       </w:pPr>
-      <w:bookmarkStart w:id="28" w:name="_Toc163550071"/>
+      <w:bookmarkStart w:id="28" w:name="_Toc163678089"/>
       <w:r>
         <w:lastRenderedPageBreak/>
         <w:t>Efficient Kruskal – Union-Find</w:t>
@@ -18959,7 +19147,7 @@
         <w:spacing w:line="276" w:lineRule="auto"/>
         <w:jc w:val="center"/>
       </w:pPr>
-      <w:bookmarkStart w:id="29" w:name="_Toc163550072"/>
+      <w:bookmarkStart w:id="29" w:name="_Toc163678090"/>
       <w:r>
         <w:t>Description</w:t>
       </w:r>
@@ -19408,7 +19596,7 @@
         <w:spacing w:line="276" w:lineRule="auto"/>
         <w:jc w:val="center"/>
       </w:pPr>
-      <w:bookmarkStart w:id="30" w:name="_Toc163550073"/>
+      <w:bookmarkStart w:id="30" w:name="_Toc163678091"/>
       <w:r>
         <w:t>Algorithm</w:t>
       </w:r>
@@ -19843,7 +20031,7 @@
         <w:spacing w:line="276" w:lineRule="auto"/>
         <w:jc w:val="center"/>
       </w:pPr>
-      <w:bookmarkStart w:id="31" w:name="_Toc163550074"/>
+      <w:bookmarkStart w:id="31" w:name="_Toc163678092"/>
       <w:r>
         <w:t>Complexity</w:t>
       </w:r>
@@ -20354,7 +20542,7 @@
         <w:spacing w:line="276" w:lineRule="auto"/>
         <w:jc w:val="center"/>
       </w:pPr>
-      <w:bookmarkStart w:id="32" w:name="_Toc163550075"/>
+      <w:bookmarkStart w:id="32" w:name="_Toc163678093"/>
       <w:r>
         <w:lastRenderedPageBreak/>
         <w:t>Shortest Path</w:t>
@@ -21102,7 +21290,7 @@
           <w:lang w:val="en-US"/>
         </w:rPr>
       </w:pPr>
-      <w:bookmarkStart w:id="33" w:name="_Toc163550076"/>
+      <w:bookmarkStart w:id="33" w:name="_Toc163678094"/>
       <w:r>
         <w:rPr>
           <w:lang w:val="en-US"/>
@@ -21345,7 +21533,7 @@
         <w:spacing w:line="276" w:lineRule="auto"/>
         <w:jc w:val="center"/>
       </w:pPr>
-      <w:bookmarkStart w:id="34" w:name="_Toc163550077"/>
+      <w:bookmarkStart w:id="34" w:name="_Toc163678095"/>
       <w:r>
         <w:lastRenderedPageBreak/>
         <w:t>Non-negative weights – Dijkstra</w:t>
@@ -21364,7 +21552,7 @@
         <w:spacing w:line="276" w:lineRule="auto"/>
         <w:jc w:val="center"/>
       </w:pPr>
-      <w:bookmarkStart w:id="35" w:name="_Toc163550078"/>
+      <w:bookmarkStart w:id="35" w:name="_Toc163678096"/>
       <w:r>
         <w:t>Description</w:t>
       </w:r>
@@ -21687,7 +21875,7 @@
           <w:lang w:val="en-US"/>
         </w:rPr>
       </w:pPr>
-      <w:bookmarkStart w:id="36" w:name="_Toc163550079"/>
+      <w:bookmarkStart w:id="36" w:name="_Toc163678097"/>
       <w:r>
         <w:rPr>
           <w:lang w:val="en-US"/>
@@ -22252,7 +22440,7 @@
         <w:spacing w:line="276" w:lineRule="auto"/>
         <w:jc w:val="center"/>
       </w:pPr>
-      <w:bookmarkStart w:id="37" w:name="_Toc163550080"/>
+      <w:bookmarkStart w:id="37" w:name="_Toc163678098"/>
       <w:r>
         <w:t>Complexity</w:t>
       </w:r>
@@ -22305,7 +22493,7 @@
         <w:spacing w:line="276" w:lineRule="auto"/>
         <w:jc w:val="center"/>
       </w:pPr>
-      <w:bookmarkStart w:id="38" w:name="_Toc163550081"/>
+      <w:bookmarkStart w:id="38" w:name="_Toc163678099"/>
       <w:r>
         <w:lastRenderedPageBreak/>
         <w:t>Efficient Dijkstra – Heap</w:t>
@@ -22321,7 +22509,7 @@
         <w:spacing w:line="276" w:lineRule="auto"/>
         <w:jc w:val="center"/>
       </w:pPr>
-      <w:bookmarkStart w:id="39" w:name="_Toc163550082"/>
+      <w:bookmarkStart w:id="39" w:name="_Toc163678100"/>
       <w:r>
         <w:t>Description</w:t>
       </w:r>
@@ -22376,7 +22564,7 @@
           <w:lang w:val="en-US"/>
         </w:rPr>
       </w:pPr>
-      <w:bookmarkStart w:id="40" w:name="_Toc163550083"/>
+      <w:bookmarkStart w:id="40" w:name="_Toc163678101"/>
       <w:r>
         <w:rPr>
           <w:lang w:val="en-US"/>
@@ -23354,7 +23542,7 @@
         <w:spacing w:line="276" w:lineRule="auto"/>
         <w:jc w:val="center"/>
       </w:pPr>
-      <w:bookmarkStart w:id="41" w:name="_Toc163550084"/>
+      <w:bookmarkStart w:id="41" w:name="_Toc163678102"/>
       <w:r>
         <w:t>Complexity</w:t>
       </w:r>
@@ -23669,7 +23857,7 @@
         <w:spacing w:line="276" w:lineRule="auto"/>
         <w:jc w:val="center"/>
       </w:pPr>
-      <w:bookmarkStart w:id="42" w:name="_Toc163550085"/>
+      <w:bookmarkStart w:id="42" w:name="_Toc163678103"/>
       <w:r>
         <w:lastRenderedPageBreak/>
         <w:t>General Case: SSSP Problem</w:t>
@@ -24216,7 +24404,7 @@
         <w:spacing w:line="276" w:lineRule="auto"/>
         <w:jc w:val="center"/>
       </w:pPr>
-      <w:bookmarkStart w:id="43" w:name="_Toc163550086"/>
+      <w:bookmarkStart w:id="43" w:name="_Toc163678104"/>
       <w:r>
         <w:lastRenderedPageBreak/>
         <w:t>Bellman-Ford’s Algorithm</w:t>
@@ -24232,7 +24420,7 @@
         <w:spacing w:line="276" w:lineRule="auto"/>
         <w:jc w:val="center"/>
       </w:pPr>
-      <w:bookmarkStart w:id="44" w:name="_Toc163550087"/>
+      <w:bookmarkStart w:id="44" w:name="_Toc163678105"/>
       <w:r>
         <w:t>Description</w:t>
       </w:r>
@@ -24485,7 +24673,7 @@
           <w:lang w:val="en-US"/>
         </w:rPr>
       </w:pPr>
-      <w:bookmarkStart w:id="45" w:name="_Toc163550088"/>
+      <w:bookmarkStart w:id="45" w:name="_Toc163678106"/>
       <w:r>
         <w:rPr>
           <w:lang w:val="en-US"/>
@@ -25162,7 +25350,7 @@
         <w:spacing w:line="276" w:lineRule="auto"/>
         <w:jc w:val="center"/>
       </w:pPr>
-      <w:bookmarkStart w:id="46" w:name="_Toc163550089"/>
+      <w:bookmarkStart w:id="46" w:name="_Toc163678107"/>
       <w:r>
         <w:t>Complexity</w:t>
       </w:r>
@@ -25209,7 +25397,7 @@
           <w:lang w:val="en-US"/>
         </w:rPr>
       </w:pPr>
-      <w:bookmarkStart w:id="47" w:name="_Toc163550090"/>
+      <w:bookmarkStart w:id="47" w:name="_Toc163678108"/>
       <w:r>
         <w:rPr>
           <w:lang w:val="en-US"/>
@@ -25753,7 +25941,7 @@
         <w:spacing w:line="276" w:lineRule="auto"/>
         <w:jc w:val="center"/>
       </w:pPr>
-      <w:bookmarkStart w:id="48" w:name="_Toc163550091"/>
+      <w:bookmarkStart w:id="48" w:name="_Toc163678109"/>
       <w:r>
         <w:lastRenderedPageBreak/>
         <w:t>Floyd-Warshall’s</w:t>
@@ -25772,7 +25960,7 @@
         <w:spacing w:line="276" w:lineRule="auto"/>
         <w:jc w:val="center"/>
       </w:pPr>
-      <w:bookmarkStart w:id="49" w:name="_Toc163550092"/>
+      <w:bookmarkStart w:id="49" w:name="_Toc163678110"/>
       <w:r>
         <w:t>Description</w:t>
       </w:r>
@@ -25967,7 +26155,7 @@
           <w:lang w:val="en-US"/>
         </w:rPr>
       </w:pPr>
-      <w:bookmarkStart w:id="50" w:name="_Toc163550093"/>
+      <w:bookmarkStart w:id="50" w:name="_Toc163678111"/>
       <w:r>
         <w:rPr>
           <w:lang w:val="en-US"/>
@@ -26921,7 +27109,7 @@
         <w:spacing w:line="276" w:lineRule="auto"/>
         <w:jc w:val="center"/>
       </w:pPr>
-      <w:bookmarkStart w:id="51" w:name="_Toc163550094"/>
+      <w:bookmarkStart w:id="51" w:name="_Toc163678112"/>
       <w:r>
         <w:t>Complexity</w:t>
       </w:r>
@@ -26997,7 +27185,7 @@
         <w:spacing w:line="276" w:lineRule="auto"/>
         <w:jc w:val="center"/>
       </w:pPr>
-      <w:bookmarkStart w:id="52" w:name="_Toc163550095"/>
+      <w:bookmarkStart w:id="52" w:name="_Toc163678113"/>
       <w:r>
         <w:lastRenderedPageBreak/>
         <w:t>Maximum Flows</w:t>
@@ -28161,7 +28349,7 @@
         <w:spacing w:line="276" w:lineRule="auto"/>
         <w:jc w:val="center"/>
       </w:pPr>
-      <w:bookmarkStart w:id="53" w:name="_Toc163550096"/>
+      <w:bookmarkStart w:id="53" w:name="_Toc163678114"/>
       <w:r>
         <w:lastRenderedPageBreak/>
         <w:t>Ford-Fulkerson’s Algorithm</w:t>
@@ -28177,7 +28365,7 @@
         <w:spacing w:line="276" w:lineRule="auto"/>
         <w:jc w:val="center"/>
       </w:pPr>
-      <w:bookmarkStart w:id="54" w:name="_Toc163550097"/>
+      <w:bookmarkStart w:id="54" w:name="_Toc163678115"/>
       <w:r>
         <w:t>Description</w:t>
       </w:r>
@@ -29160,7 +29348,7 @@
                     <pic:cNvPicPr/>
                   </pic:nvPicPr>
                   <pic:blipFill>
-                    <a:blip r:embed="rId31"/>
+                    <a:blip r:embed="rId33"/>
                     <a:stretch>
                       <a:fillRect/>
                     </a:stretch>
@@ -29349,7 +29537,7 @@
                     <pic:cNvPicPr/>
                   </pic:nvPicPr>
                   <pic:blipFill>
-                    <a:blip r:embed="rId32"/>
+                    <a:blip r:embed="rId34"/>
                     <a:stretch>
                       <a:fillRect/>
                     </a:stretch>
@@ -29417,7 +29605,7 @@
                     <pic:cNvPicPr/>
                   </pic:nvPicPr>
                   <pic:blipFill>
-                    <a:blip r:embed="rId33"/>
+                    <a:blip r:embed="rId35"/>
                     <a:stretch>
                       <a:fillRect/>
                     </a:stretch>
@@ -29651,7 +29839,7 @@
           <w:lang w:val="en-US"/>
         </w:rPr>
       </w:pPr>
-      <w:bookmarkStart w:id="55" w:name="_Toc163550098"/>
+      <w:bookmarkStart w:id="55" w:name="_Toc163678116"/>
       <w:r>
         <w:rPr>
           <w:lang w:val="en-US"/>
@@ -30605,7 +30793,7 @@
         <w:spacing w:line="276" w:lineRule="auto"/>
         <w:jc w:val="center"/>
       </w:pPr>
-      <w:bookmarkStart w:id="56" w:name="_Toc163550099"/>
+      <w:bookmarkStart w:id="56" w:name="_Toc163678117"/>
       <w:r>
         <w:t>Complexity</w:t>
       </w:r>
@@ -30872,7 +31060,7 @@
           <w:lang w:val="en-US"/>
         </w:rPr>
       </w:pPr>
-      <w:bookmarkStart w:id="57" w:name="_Toc163550100"/>
+      <w:bookmarkStart w:id="57" w:name="_Toc163678118"/>
       <w:r>
         <w:rPr>
           <w:lang w:val="en-US"/>
@@ -31559,17 +31747,31 @@
     </w:p>
     <w:p>
       <w:pPr>
-        <w:spacing w:line="276" w:lineRule="auto"/>
-        <w:rPr>
-          <w:lang w:val="en-US"/>
-        </w:rPr>
-      </w:pPr>
-      <w:r>
-        <w:rPr>
-          <w:lang w:val="en-US"/>
-        </w:rPr>
-        <w:t>There are other problems we can solve:</w:t>
-      </w:r>
+        <w:pStyle w:val="Titolo2"/>
+        <w:pBdr>
+          <w:bottom w:val="single" w:sz="6" w:space="1" w:color="auto"/>
+        </w:pBdr>
+        <w:jc w:val="center"/>
+        <w:rPr>
+          <w:lang w:val="en-US"/>
+        </w:rPr>
+      </w:pPr>
+      <w:bookmarkStart w:id="58" w:name="_Toc163678119"/>
+      <w:r>
+        <w:rPr>
+          <w:lang w:val="en-US"/>
+        </w:rPr>
+        <w:t>NP-Hard Problems</w:t>
+      </w:r>
+      <w:bookmarkEnd w:id="58"/>
+    </w:p>
+    <w:p>
+      <w:pPr>
+        <w:spacing w:after="0"/>
+        <w:rPr>
+          <w:lang w:val="en-US"/>
+        </w:rPr>
+      </w:pPr>
     </w:p>
     <w:p>
       <w:pPr>
@@ -31760,35 +31962,6 @@
     </w:p>
     <w:p>
       <w:pPr>
-        <w:spacing w:line="276" w:lineRule="auto"/>
-        <w:rPr>
-          <w:lang w:val="en-US"/>
-        </w:rPr>
-      </w:pPr>
-      <w:r>
-        <w:rPr>
-          <w:lang w:val="en-US"/>
-        </w:rPr>
-        <w:br w:type="page"/>
-      </w:r>
-    </w:p>
-    <w:p>
-      <w:pPr>
-        <w:spacing w:line="276" w:lineRule="auto"/>
-        <w:rPr>
-          <w:lang w:val="en-US"/>
-        </w:rPr>
-      </w:pPr>
-      <w:r>
-        <w:rPr>
-          <w:lang w:val="en-US"/>
-        </w:rPr>
-        <w:lastRenderedPageBreak/>
-        <w:t xml:space="preserve">Examples of reductions: </w:t>
-      </w:r>
-    </w:p>
-    <w:p>
-      <w:pPr>
         <w:pStyle w:val="Paragrafoelenco"/>
         <w:numPr>
           <w:ilvl w:val="0"/>
@@ -31801,6 +31974,238 @@
       </w:pPr>
       <w:r>
         <w:rPr>
+          <w:u w:val="single"/>
+          <w:lang w:val="en-US"/>
+        </w:rPr>
+        <w:lastRenderedPageBreak/>
+        <w:t>SAT/3-SAT</w:t>
+      </w:r>
+    </w:p>
+    <w:p>
+      <w:pPr>
+        <w:pStyle w:val="Paragrafoelenco"/>
+        <w:numPr>
+          <w:ilvl w:val="1"/>
+          <w:numId w:val="18"/>
+        </w:numPr>
+        <w:spacing w:line="276" w:lineRule="auto"/>
+        <w:rPr>
+          <w:lang w:val="en-US"/>
+        </w:rPr>
+      </w:pPr>
+      <w:r>
+        <w:rPr>
+          <w:lang w:val="en-US"/>
+        </w:rPr>
+        <w:t>SAT - Boolean satisfiability of a formula (has to be equal to TRUE)</w:t>
+      </w:r>
+    </w:p>
+    <w:p>
+      <w:pPr>
+        <w:pStyle w:val="Paragrafoelenco"/>
+        <w:numPr>
+          <w:ilvl w:val="1"/>
+          <w:numId w:val="18"/>
+        </w:numPr>
+        <w:spacing w:line="276" w:lineRule="auto"/>
+        <w:rPr>
+          <w:lang w:val="en-US"/>
+        </w:rPr>
+      </w:pPr>
+      <w:r>
+        <w:rPr>
+          <w:lang w:val="en-US"/>
+        </w:rPr>
+        <w:t xml:space="preserve">3-SAT - </w:t>
+      </w:r>
+      <w:r>
+        <w:rPr>
+          <w:lang w:val="en-US"/>
+        </w:rPr>
+        <w:t xml:space="preserve">Boolean satisfiability of a formula </w:t>
+      </w:r>
+      <w:r>
+        <w:rPr>
+          <w:lang w:val="en-US"/>
+        </w:rPr>
+        <w:t>made by 3-clauses</w:t>
+      </w:r>
+    </w:p>
+    <w:p>
+      <w:pPr>
+        <w:pStyle w:val="Paragrafoelenco"/>
+        <w:numPr>
+          <w:ilvl w:val="0"/>
+          <w:numId w:val="18"/>
+        </w:numPr>
+        <w:spacing w:line="276" w:lineRule="auto"/>
+        <w:rPr>
+          <w:u w:val="single"/>
+          <w:lang w:val="en-US"/>
+        </w:rPr>
+      </w:pPr>
+      <w:r>
+        <w:rPr>
+          <w:u w:val="single"/>
+          <w:lang w:val="en-US"/>
+        </w:rPr>
+        <w:t>Hamiltonian Circuit</w:t>
+      </w:r>
+    </w:p>
+    <w:p>
+      <w:pPr>
+        <w:pStyle w:val="Paragrafoelenco"/>
+        <w:numPr>
+          <w:ilvl w:val="1"/>
+          <w:numId w:val="18"/>
+        </w:numPr>
+        <w:spacing w:line="276" w:lineRule="auto"/>
+        <w:rPr>
+          <w:u w:val="single"/>
+          <w:lang w:val="en-US"/>
+        </w:rPr>
+      </w:pPr>
+      <w:r>
+        <w:rPr>
+          <w:lang w:val="en-US"/>
+        </w:rPr>
+        <w:t>a cycle that traverses all the vertices only once</w:t>
+      </w:r>
+    </w:p>
+    <w:p>
+      <w:pPr>
+        <w:pStyle w:val="Paragrafoelenco"/>
+        <w:numPr>
+          <w:ilvl w:val="0"/>
+          <w:numId w:val="18"/>
+        </w:numPr>
+        <w:spacing w:line="276" w:lineRule="auto"/>
+        <w:rPr>
+          <w:u w:val="single"/>
+          <w:lang w:val="en-US"/>
+        </w:rPr>
+      </w:pPr>
+      <w:r>
+        <w:rPr>
+          <w:u w:val="single"/>
+          <w:lang w:val="en-US"/>
+        </w:rPr>
+        <w:t>(Maximum) Clique</w:t>
+      </w:r>
+    </w:p>
+    <w:p>
+      <w:pPr>
+        <w:pStyle w:val="Paragrafoelenco"/>
+        <w:numPr>
+          <w:ilvl w:val="1"/>
+          <w:numId w:val="18"/>
+        </w:numPr>
+        <w:spacing w:line="276" w:lineRule="auto"/>
+        <w:rPr>
+          <w:lang w:val="en-US"/>
+        </w:rPr>
+      </w:pPr>
+      <w:r>
+        <w:rPr>
+          <w:lang w:val="en-US"/>
+        </w:rPr>
+        <w:t>largest complete subgraph</w:t>
+      </w:r>
+    </w:p>
+    <w:p>
+      <w:pPr>
+        <w:pStyle w:val="Paragrafoelenco"/>
+        <w:numPr>
+          <w:ilvl w:val="0"/>
+          <w:numId w:val="18"/>
+        </w:numPr>
+        <w:spacing w:line="276" w:lineRule="auto"/>
+        <w:rPr>
+          <w:u w:val="single"/>
+          <w:lang w:val="en-US"/>
+        </w:rPr>
+      </w:pPr>
+      <w:r>
+        <w:rPr>
+          <w:lang w:val="en-US"/>
+        </w:rPr>
+        <w:t>(</w:t>
+      </w:r>
+      <w:r>
+        <w:rPr>
+          <w:u w:val="single"/>
+          <w:lang w:val="en-US"/>
+        </w:rPr>
+        <w:t>Minimum</w:t>
+      </w:r>
+      <w:r>
+        <w:rPr>
+          <w:u w:val="single"/>
+          <w:lang w:val="en-US"/>
+        </w:rPr>
+        <w:t>) V</w:t>
+      </w:r>
+      <w:r>
+        <w:rPr>
+          <w:u w:val="single"/>
+          <w:lang w:val="en-US"/>
+        </w:rPr>
+        <w:t>ertex cover</w:t>
+      </w:r>
+    </w:p>
+    <w:p>
+      <w:pPr>
+        <w:pStyle w:val="Paragrafoelenco"/>
+        <w:numPr>
+          <w:ilvl w:val="1"/>
+          <w:numId w:val="18"/>
+        </w:numPr>
+        <w:spacing w:line="276" w:lineRule="auto"/>
+        <w:rPr>
+          <w:lang w:val="en-US"/>
+        </w:rPr>
+      </w:pPr>
+      <w:r>
+        <w:rPr>
+          <w:lang w:val="en-US"/>
+        </w:rPr>
+        <w:t>minimum number of vertices that “touches” all edges</w:t>
+      </w:r>
+      <w:r>
+        <w:rPr>
+          <w:lang w:val="en-US"/>
+        </w:rPr>
+        <w:t xml:space="preserve"> </w:t>
+      </w:r>
+    </w:p>
+    <w:p>
+      <w:pPr>
+        <w:spacing w:line="276" w:lineRule="auto"/>
+        <w:rPr>
+          <w:lang w:val="en-US"/>
+        </w:rPr>
+      </w:pPr>
+      <w:r>
+        <w:rPr>
+          <w:lang w:val="en-US"/>
+        </w:rPr>
+        <w:t xml:space="preserve">Examples of reductions: </w:t>
+      </w:r>
+    </w:p>
+    <w:p>
+      <w:pPr>
+        <w:pStyle w:val="Paragrafoelenco"/>
+        <w:numPr>
+          <w:ilvl w:val="0"/>
+          <w:numId w:val="18"/>
+        </w:numPr>
+        <w:spacing w:line="276" w:lineRule="auto"/>
+        <w:rPr>
+          <w:lang w:val="en-US"/>
+        </w:rPr>
+      </w:pPr>
+      <w:r>
+        <w:rPr>
           <w:lang w:val="en-US"/>
         </w:rPr>
         <w:t xml:space="preserve">Using Hamiltonian circuit to solve TSP </w:t>
@@ -31912,7 +32317,7 @@
         </w:rPr>
         <w:t xml:space="preserve"> </w:t>
       </w:r>
-      <w:bookmarkStart w:id="58" w:name="_Hlk163549925"/>
+      <w:bookmarkStart w:id="59" w:name="_Hlk163549925"/>
       <m:oMath>
         <m:r>
           <w:rPr>
@@ -31958,7 +32363,7 @@
           <m:t>IndependentSet</m:t>
         </m:r>
       </m:oMath>
-      <w:bookmarkEnd w:id="58"/>
+      <w:bookmarkEnd w:id="59"/>
     </w:p>
     <w:p>
       <w:pPr>
@@ -31976,19 +32381,7 @@
         <w:rPr>
           <w:lang w:val="en-US"/>
         </w:rPr>
-        <w:t xml:space="preserve">If we had a fast algorithm for </w:t>
-      </w:r>
-      <w:r>
-        <w:rPr>
-          <w:lang w:val="en-US"/>
-        </w:rPr>
-        <w:t>Independent Set</w:t>
-      </w:r>
-      <w:r>
-        <w:rPr>
-          <w:lang w:val="en-US"/>
-        </w:rPr>
-        <w:t xml:space="preserve">, we would also solve </w:t>
+        <w:t xml:space="preserve">If we had a fast algorithm for Independent Set, we would also solve </w:t>
       </w:r>
       <w:r>
         <w:rPr>
@@ -31997,7 +32390,1672 @@
         <w:t>3SAT</w:t>
       </w:r>
     </w:p>
+    <w:p>
+      <w:pPr>
+        <w:pStyle w:val="Paragrafoelenco"/>
+        <w:numPr>
+          <w:ilvl w:val="0"/>
+          <w:numId w:val="18"/>
+        </w:numPr>
+        <w:spacing w:line="276" w:lineRule="auto"/>
+        <w:rPr>
+          <w:lang w:val="en-US"/>
+        </w:rPr>
+      </w:pPr>
+      <w:r>
+        <w:rPr>
+          <w:lang w:val="en-US"/>
+        </w:rPr>
+        <w:t xml:space="preserve">Using Independent Set to solve Clique </w:t>
+      </w:r>
+      <w:r>
+        <w:rPr>
+          <w:lang w:val="en-US"/>
+        </w:rPr>
+        <w:sym w:font="Wingdings" w:char="F0E0"/>
+      </w:r>
+      <w:r>
+        <w:rPr>
+          <w:lang w:val="en-US"/>
+        </w:rPr>
+        <w:t xml:space="preserve"> </w:t>
+      </w:r>
+      <m:oMath>
+        <m:r>
+          <w:rPr>
+            <w:rFonts w:ascii="Cambria Math" w:hAnsi="Cambria Math"/>
+            <w:lang w:val="en-US"/>
+          </w:rPr>
+          <m:t>Clique</m:t>
+        </m:r>
+        <m:sSub>
+          <m:sSubPr>
+            <m:ctrlPr>
+              <w:rPr>
+                <w:rFonts w:ascii="Cambria Math" w:hAnsi="Cambria Math"/>
+                <w:i/>
+                <w:lang w:val="en-US"/>
+              </w:rPr>
+            </m:ctrlPr>
+          </m:sSubPr>
+          <m:e>
+            <m:r>
+              <w:rPr>
+                <w:rFonts w:ascii="Cambria Math" w:hAnsi="Cambria Math"/>
+                <w:lang w:val="en-US"/>
+              </w:rPr>
+              <m:t>≤</m:t>
+            </m:r>
+          </m:e>
+          <m:sub>
+            <m:r>
+              <w:rPr>
+                <w:rFonts w:ascii="Cambria Math" w:hAnsi="Cambria Math"/>
+                <w:lang w:val="en-US"/>
+              </w:rPr>
+              <m:t>p</m:t>
+            </m:r>
+          </m:sub>
+        </m:sSub>
+        <m:r>
+          <w:rPr>
+            <w:rFonts w:ascii="Cambria Math" w:hAnsi="Cambria Math"/>
+            <w:lang w:val="en-US"/>
+          </w:rPr>
+          <m:t>IndependentSet</m:t>
+        </m:r>
+      </m:oMath>
+    </w:p>
+    <w:p>
+      <w:pPr>
+        <w:pStyle w:val="Paragrafoelenco"/>
+        <w:numPr>
+          <w:ilvl w:val="0"/>
+          <w:numId w:val="18"/>
+        </w:numPr>
+        <w:spacing w:line="276" w:lineRule="auto"/>
+        <w:rPr>
+          <w:lang w:val="en-US"/>
+        </w:rPr>
+      </w:pPr>
+      <w:r>
+        <w:rPr>
+          <w:lang w:val="en-US"/>
+        </w:rPr>
+        <w:t xml:space="preserve">Using Independent Set to solve Vertex Cover </w:t>
+      </w:r>
+      <w:r>
+        <w:rPr>
+          <w:lang w:val="en-US"/>
+        </w:rPr>
+        <w:sym w:font="Wingdings" w:char="F0E0"/>
+      </w:r>
+      <w:r>
+        <w:rPr>
+          <w:lang w:val="en-US"/>
+        </w:rPr>
+        <w:t xml:space="preserve"> </w:t>
+      </w:r>
+      <m:oMath>
+        <m:r>
+          <w:rPr>
+            <w:rFonts w:ascii="Cambria Math" w:hAnsi="Cambria Math"/>
+            <w:lang w:val="en-US"/>
+          </w:rPr>
+          <m:t>Vertex Cover</m:t>
+        </m:r>
+        <m:sSub>
+          <m:sSubPr>
+            <m:ctrlPr>
+              <w:rPr>
+                <w:rFonts w:ascii="Cambria Math" w:hAnsi="Cambria Math"/>
+                <w:i/>
+                <w:lang w:val="en-US"/>
+              </w:rPr>
+            </m:ctrlPr>
+          </m:sSubPr>
+          <m:e>
+            <m:r>
+              <w:rPr>
+                <w:rFonts w:ascii="Cambria Math" w:hAnsi="Cambria Math"/>
+                <w:lang w:val="en-US"/>
+              </w:rPr>
+              <m:t>≤</m:t>
+            </m:r>
+          </m:e>
+          <m:sub>
+            <m:r>
+              <w:rPr>
+                <w:rFonts w:ascii="Cambria Math" w:hAnsi="Cambria Math"/>
+                <w:lang w:val="en-US"/>
+              </w:rPr>
+              <m:t>p</m:t>
+            </m:r>
+          </m:sub>
+        </m:sSub>
+        <m:r>
+          <w:rPr>
+            <w:rFonts w:ascii="Cambria Math" w:hAnsi="Cambria Math"/>
+            <w:lang w:val="en-US"/>
+          </w:rPr>
+          <m:t>IndependentSet</m:t>
+        </m:r>
+      </m:oMath>
+    </w:p>
+    <w:p>
+      <w:pPr>
+        <w:rPr>
+          <w:lang w:val="en-US"/>
+        </w:rPr>
+      </w:pPr>
+      <w:r>
+        <w:rPr>
+          <w:lang w:val="en-US"/>
+        </w:rPr>
+        <w:br w:type="page"/>
+      </w:r>
+    </w:p>
+    <w:p>
+      <w:pPr>
+        <w:pStyle w:val="Titolo1"/>
+        <w:jc w:val="center"/>
+        <w:rPr>
+          <w:lang w:val="en-US"/>
+        </w:rPr>
+      </w:pPr>
+      <w:bookmarkStart w:id="60" w:name="_Toc163678120"/>
+      <w:r>
+        <w:rPr>
+          <w:lang w:val="en-US"/>
+        </w:rPr>
+        <w:lastRenderedPageBreak/>
+        <w:t>Approximation Algorithms</w:t>
+      </w:r>
+      <w:bookmarkEnd w:id="60"/>
+    </w:p>
+    <w:p>
+      <w:pPr>
+        <w:spacing w:line="276" w:lineRule="auto"/>
+        <w:rPr>
+          <w:lang w:val="en-US"/>
+        </w:rPr>
+      </w:pPr>
+      <w:r>
+        <w:rPr>
+          <w:lang w:val="en-US"/>
+        </w:rPr>
+        <w:t xml:space="preserve">These kinds of algorithms are are efficient algorithms that find approximate solutions to optimization problems (in particular NP-hard problems) with </w:t>
+      </w:r>
+      <w:r>
+        <w:rPr>
+          <w:i/>
+          <w:iCs/>
+          <w:lang w:val="en-US"/>
+        </w:rPr>
+        <w:t>provable</w:t>
+      </w:r>
+      <w:r>
+        <w:rPr>
+          <w:lang w:val="en-US"/>
+        </w:rPr>
+        <w:t xml:space="preserve"> guarantees on the distance of the returned solution to the optimal one. They solve problems not solvable in polynomial time using approximation.</w:t>
+      </w:r>
+    </w:p>
+    <w:p>
+      <w:pPr>
+        <w:spacing w:line="276" w:lineRule="auto"/>
+        <w:rPr>
+          <w:lang w:val="en-US"/>
+        </w:rPr>
+      </w:pPr>
+      <w:r>
+        <w:rPr>
+          <w:lang w:val="en-US"/>
+        </w:rPr>
+        <w:t xml:space="preserve">An </w:t>
+      </w:r>
+      <w:r>
+        <w:rPr>
+          <w:i/>
+          <w:iCs/>
+          <w:lang w:val="en-US"/>
+        </w:rPr>
+        <w:t>optimization problem</w:t>
+      </w:r>
+      <w:r>
+        <w:rPr>
+          <w:lang w:val="en-US"/>
+        </w:rPr>
+        <w:t xml:space="preserve"> can be described as follows:</w:t>
+      </w:r>
+    </w:p>
+    <w:p>
+      <w:pPr>
+        <w:spacing w:line="276" w:lineRule="auto"/>
+      </w:pPr>
+      <m:oMathPara>
+        <m:oMath>
+          <m:r>
+            <m:rPr>
+              <m:sty m:val="p"/>
+            </m:rPr>
+            <w:rPr>
+              <w:rFonts w:ascii="Cambria Math" w:hAnsi="Cambria Math"/>
+            </w:rPr>
+            <m:t>Π</m:t>
+          </m:r>
+          <m:r>
+            <w:rPr>
+              <w:rFonts w:ascii="Cambria Math" w:hAnsi="Cambria Math"/>
+            </w:rPr>
+            <m:t>:I x S</m:t>
+          </m:r>
+        </m:oMath>
+      </m:oMathPara>
+    </w:p>
+    <w:p>
+      <w:pPr>
+        <w:spacing w:line="276" w:lineRule="auto"/>
+        <w:rPr>
+          <w:lang w:val="en-US"/>
+        </w:rPr>
+      </w:pPr>
+      <w:r>
+        <w:rPr>
+          <w:lang w:val="en-US"/>
+        </w:rPr>
+        <w:t xml:space="preserve">where </w:t>
+      </w:r>
+      <m:oMath>
+        <m:r>
+          <m:rPr>
+            <m:sty m:val="p"/>
+          </m:rPr>
+          <w:rPr>
+            <w:rFonts w:ascii="Cambria Math" w:hAnsi="Cambria Math"/>
+          </w:rPr>
+          <m:t>Π</m:t>
+        </m:r>
+        <m:r>
+          <w:rPr>
+            <w:rFonts w:ascii="Cambria Math" w:hAnsi="Cambria Math"/>
+            <w:lang w:val="en-US"/>
+          </w:rPr>
+          <m:t>=</m:t>
+        </m:r>
+      </m:oMath>
+      <w:r>
+        <w:rPr>
+          <w:lang w:val="en-US"/>
+        </w:rPr>
+        <w:t xml:space="preserve"> approximation problem, </w:t>
+      </w:r>
+      <m:oMath>
+        <m:r>
+          <w:rPr>
+            <w:rFonts w:ascii="Cambria Math" w:hAnsi="Cambria Math"/>
+          </w:rPr>
+          <m:t>I</m:t>
+        </m:r>
+      </m:oMath>
+      <w:r>
+        <w:rPr>
+          <w:lang w:val="en-US"/>
+        </w:rPr>
+        <w:t xml:space="preserve"> = set of inputs and </w:t>
+      </w:r>
+      <m:oMath>
+        <m:r>
+          <w:rPr>
+            <w:rFonts w:ascii="Cambria Math" w:hAnsi="Cambria Math"/>
+          </w:rPr>
+          <m:t>S</m:t>
+        </m:r>
+      </m:oMath>
+      <w:r>
+        <w:rPr>
+          <w:lang w:val="en-US"/>
+        </w:rPr>
+        <w:t xml:space="preserve"> = set of solutions.</w:t>
+      </w:r>
+    </w:p>
+    <w:p>
+      <w:pPr>
+        <w:spacing w:line="276" w:lineRule="auto"/>
+      </w:pPr>
+      <m:oMathPara>
+        <m:oMath>
+          <m:r>
+            <w:rPr>
+              <w:rFonts w:ascii="Cambria Math" w:hAnsi="Cambria Math"/>
+            </w:rPr>
+            <m:t>c:S→</m:t>
+          </m:r>
+          <m:sSup>
+            <m:sSupPr>
+              <m:ctrlPr>
+                <w:rPr>
+                  <w:rFonts w:ascii="Cambria Math" w:hAnsi="Cambria Math"/>
+                  <w:i/>
+                </w:rPr>
+              </m:ctrlPr>
+            </m:sSupPr>
+            <m:e>
+              <m:r>
+                <m:rPr>
+                  <m:scr m:val="double-struck"/>
+                </m:rPr>
+                <w:rPr>
+                  <w:rFonts w:ascii="Cambria Math" w:hAnsi="Cambria Math"/>
+                </w:rPr>
+                <m:t>R</m:t>
+              </m:r>
+            </m:e>
+            <m:sup>
+              <m:r>
+                <w:rPr>
+                  <w:rFonts w:ascii="Cambria Math" w:hAnsi="Cambria Math"/>
+                </w:rPr>
+                <m:t>+</m:t>
+              </m:r>
+            </m:sup>
+          </m:sSup>
+        </m:oMath>
+      </m:oMathPara>
+    </w:p>
+    <w:p>
+      <w:pPr>
+        <w:spacing w:line="276" w:lineRule="auto"/>
+        <w:rPr>
+          <w:lang w:val="en-US"/>
+        </w:rPr>
+      </w:pPr>
+      <w:r>
+        <w:rPr>
+          <w:lang w:val="en-US"/>
+        </w:rPr>
+        <w:t xml:space="preserve">Above, the </w:t>
+      </w:r>
+      <w:r>
+        <w:rPr>
+          <w:i/>
+          <w:iCs/>
+          <w:lang w:val="en-US"/>
+        </w:rPr>
+        <w:t>cost function</w:t>
+      </w:r>
+      <w:r>
+        <w:rPr>
+          <w:lang w:val="en-US"/>
+        </w:rPr>
+        <w:t xml:space="preserve"> </w:t>
+      </w:r>
+      <m:oMath>
+        <m:r>
+          <w:rPr>
+            <w:rFonts w:ascii="Cambria Math" w:hAnsi="Cambria Math"/>
+          </w:rPr>
+          <m:t>c</m:t>
+        </m:r>
+      </m:oMath>
+      <w:r>
+        <w:rPr>
+          <w:lang w:val="en-US"/>
+        </w:rPr>
+        <w:t xml:space="preserve"> maps each solution to a positive real number.</w:t>
+      </w:r>
+    </w:p>
+    <w:p>
+      <w:pPr>
+        <w:spacing w:line="276" w:lineRule="auto"/>
+      </w:pPr>
+      <m:oMathPara>
+        <m:oMath>
+          <m:r>
+            <w:rPr>
+              <w:rFonts w:ascii="Cambria Math" w:hAnsi="Cambria Math"/>
+            </w:rPr>
+            <m:t>∀i∈I, S</m:t>
+          </m:r>
+          <m:d>
+            <m:dPr>
+              <m:ctrlPr>
+                <w:rPr>
+                  <w:rFonts w:ascii="Cambria Math" w:hAnsi="Cambria Math"/>
+                  <w:i/>
+                </w:rPr>
+              </m:ctrlPr>
+            </m:dPr>
+            <m:e>
+              <m:r>
+                <w:rPr>
+                  <w:rFonts w:ascii="Cambria Math" w:hAnsi="Cambria Math"/>
+                </w:rPr>
+                <m:t>i</m:t>
+              </m:r>
+            </m:e>
+          </m:d>
+          <m:r>
+            <w:rPr>
+              <w:rFonts w:ascii="Cambria Math" w:hAnsi="Cambria Math"/>
+            </w:rPr>
+            <m:t xml:space="preserve">={s∈S:i </m:t>
+          </m:r>
+          <m:sSub>
+            <m:sSubPr>
+              <m:ctrlPr>
+                <w:rPr>
+                  <w:rFonts w:ascii="Cambria Math" w:hAnsi="Cambria Math"/>
+                  <w:i/>
+                </w:rPr>
+              </m:ctrlPr>
+            </m:sSubPr>
+            <m:e>
+              <m:r>
+                <m:rPr>
+                  <m:sty m:val="p"/>
+                </m:rPr>
+                <w:rPr>
+                  <w:rFonts w:ascii="Cambria Math" w:hAnsi="Cambria Math"/>
+                </w:rPr>
+                <m:t>Π</m:t>
+              </m:r>
+            </m:e>
+            <m:sub>
+              <m:r>
+                <w:rPr>
+                  <w:rFonts w:ascii="Cambria Math" w:hAnsi="Cambria Math"/>
+                </w:rPr>
+                <m:t>s</m:t>
+              </m:r>
+            </m:sub>
+          </m:sSub>
+          <m:r>
+            <w:rPr>
+              <w:rFonts w:ascii="Cambria Math" w:hAnsi="Cambria Math"/>
+            </w:rPr>
+            <m:t>}</m:t>
+          </m:r>
+        </m:oMath>
+      </m:oMathPara>
+    </w:p>
+    <w:p>
+      <w:pPr>
+        <w:spacing w:line="276" w:lineRule="auto"/>
+        <w:rPr>
+          <w:lang w:val="en-US"/>
+        </w:rPr>
+      </w:pPr>
+      <w:r>
+        <w:rPr>
+          <w:lang w:val="en-US"/>
+        </w:rPr>
+        <w:t xml:space="preserve">Above, the the </w:t>
+      </w:r>
+      <w:r>
+        <w:rPr>
+          <w:i/>
+          <w:iCs/>
+          <w:lang w:val="en-US"/>
+        </w:rPr>
+        <w:t>set of feasible solutions</w:t>
+      </w:r>
+      <w:r>
+        <w:rPr>
+          <w:lang w:val="en-US"/>
+        </w:rPr>
+        <w:t>, and our goal follows.</w:t>
+      </w:r>
+    </w:p>
+    <w:p>
+      <w:pPr>
+        <w:spacing w:line="276" w:lineRule="auto"/>
+      </w:pPr>
+      <m:oMathPara>
+        <m:oMath>
+          <m:sSup>
+            <m:sSupPr>
+              <m:ctrlPr>
+                <w:rPr>
+                  <w:rFonts w:ascii="Cambria Math" w:hAnsi="Cambria Math"/>
+                  <w:i/>
+                </w:rPr>
+              </m:ctrlPr>
+            </m:sSupPr>
+            <m:e>
+              <m:r>
+                <w:rPr>
+                  <w:rFonts w:ascii="Cambria Math" w:hAnsi="Cambria Math"/>
+                </w:rPr>
+                <m:t>s</m:t>
+              </m:r>
+            </m:e>
+            <m:sup>
+              <m:r>
+                <w:rPr>
+                  <w:rFonts w:ascii="Cambria Math" w:hAnsi="Cambria Math"/>
+                </w:rPr>
+                <m:t>*</m:t>
+              </m:r>
+            </m:sup>
+          </m:sSup>
+          <m:r>
+            <w:rPr>
+              <w:rFonts w:ascii="Cambria Math" w:hAnsi="Cambria Math"/>
+            </w:rPr>
+            <m:t>∈S</m:t>
+          </m:r>
+          <m:d>
+            <m:dPr>
+              <m:ctrlPr>
+                <w:rPr>
+                  <w:rFonts w:ascii="Cambria Math" w:hAnsi="Cambria Math"/>
+                  <w:i/>
+                </w:rPr>
+              </m:ctrlPr>
+            </m:dPr>
+            <m:e>
+              <m:r>
+                <w:rPr>
+                  <w:rFonts w:ascii="Cambria Math" w:hAnsi="Cambria Math"/>
+                </w:rPr>
+                <m:t>i</m:t>
+              </m:r>
+            </m:e>
+          </m:d>
+          <m:r>
+            <w:rPr>
+              <w:rFonts w:ascii="Cambria Math" w:hAnsi="Cambria Math"/>
+            </w:rPr>
+            <m:t xml:space="preserve"> and c</m:t>
+          </m:r>
+          <m:d>
+            <m:dPr>
+              <m:ctrlPr>
+                <w:rPr>
+                  <w:rFonts w:ascii="Cambria Math" w:hAnsi="Cambria Math"/>
+                  <w:i/>
+                </w:rPr>
+              </m:ctrlPr>
+            </m:dPr>
+            <m:e>
+              <m:sSup>
+                <m:sSupPr>
+                  <m:ctrlPr>
+                    <w:rPr>
+                      <w:rFonts w:ascii="Cambria Math" w:hAnsi="Cambria Math"/>
+                      <w:i/>
+                    </w:rPr>
+                  </m:ctrlPr>
+                </m:sSupPr>
+                <m:e>
+                  <m:r>
+                    <w:rPr>
+                      <w:rFonts w:ascii="Cambria Math" w:hAnsi="Cambria Math"/>
+                    </w:rPr>
+                    <m:t>s</m:t>
+                  </m:r>
+                </m:e>
+                <m:sup>
+                  <m:r>
+                    <w:rPr>
+                      <w:rFonts w:ascii="Cambria Math" w:hAnsi="Cambria Math"/>
+                    </w:rPr>
+                    <m:t>*</m:t>
+                  </m:r>
+                </m:sup>
+              </m:sSup>
+            </m:e>
+          </m:d>
+          <m:r>
+            <w:rPr>
+              <w:rFonts w:ascii="Cambria Math" w:hAnsi="Cambria Math"/>
+            </w:rPr>
+            <m:t>=</m:t>
+          </m:r>
+          <m:r>
+            <m:rPr>
+              <m:sty m:val="p"/>
+            </m:rPr>
+            <w:rPr>
+              <w:rFonts w:ascii="Cambria Math" w:hAnsi="Cambria Math"/>
+            </w:rPr>
+            <m:t>min/</m:t>
+          </m:r>
+          <m:func>
+            <m:funcPr>
+              <m:ctrlPr>
+                <w:rPr>
+                  <w:rFonts w:ascii="Cambria Math" w:hAnsi="Cambria Math"/>
+                </w:rPr>
+              </m:ctrlPr>
+            </m:funcPr>
+            <m:fName>
+              <m:r>
+                <m:rPr>
+                  <m:sty m:val="p"/>
+                </m:rPr>
+                <w:rPr>
+                  <w:rFonts w:ascii="Cambria Math" w:hAnsi="Cambria Math"/>
+                </w:rPr>
+                <m:t>max</m:t>
+              </m:r>
+            </m:fName>
+            <m:e>
+              <m:r>
+                <w:rPr>
+                  <w:rFonts w:ascii="Cambria Math" w:hAnsi="Cambria Math"/>
+                </w:rPr>
+                <m:t xml:space="preserve"> {c</m:t>
+              </m:r>
+              <m:d>
+                <m:dPr>
+                  <m:ctrlPr>
+                    <w:rPr>
+                      <w:rFonts w:ascii="Cambria Math" w:hAnsi="Cambria Math"/>
+                      <w:i/>
+                    </w:rPr>
+                  </m:ctrlPr>
+                </m:dPr>
+                <m:e>
+                  <m:r>
+                    <w:rPr>
+                      <w:rFonts w:ascii="Cambria Math" w:hAnsi="Cambria Math"/>
+                    </w:rPr>
+                    <m:t>S</m:t>
+                  </m:r>
+                  <m:d>
+                    <m:dPr>
+                      <m:ctrlPr>
+                        <w:rPr>
+                          <w:rFonts w:ascii="Cambria Math" w:hAnsi="Cambria Math"/>
+                          <w:i/>
+                        </w:rPr>
+                      </m:ctrlPr>
+                    </m:dPr>
+                    <m:e>
+                      <m:r>
+                        <w:rPr>
+                          <w:rFonts w:ascii="Cambria Math" w:hAnsi="Cambria Math"/>
+                        </w:rPr>
+                        <m:t>i</m:t>
+                      </m:r>
+                    </m:e>
+                  </m:d>
+                </m:e>
+              </m:d>
+              <m:r>
+                <w:rPr>
+                  <w:rFonts w:ascii="Cambria Math" w:hAnsi="Cambria Math"/>
+                </w:rPr>
+                <m:t>}</m:t>
+              </m:r>
+            </m:e>
+          </m:func>
+        </m:oMath>
+      </m:oMathPara>
+    </w:p>
+    <w:p>
+      <w:pPr>
+        <w:spacing w:line="276" w:lineRule="auto"/>
+        <w:rPr>
+          <w:lang w:val="en-US"/>
+        </w:rPr>
+      </w:pPr>
+      <w:r>
+        <w:rPr>
+          <w:lang w:val="en-US"/>
+        </w:rPr>
+        <w:t xml:space="preserve">Here, we want to find the best solution </w:t>
+      </w:r>
+      <m:oMath>
+        <m:sSup>
+          <m:sSupPr>
+            <m:ctrlPr>
+              <w:rPr>
+                <w:rFonts w:ascii="Cambria Math" w:hAnsi="Cambria Math"/>
+                <w:i/>
+              </w:rPr>
+            </m:ctrlPr>
+          </m:sSupPr>
+          <m:e>
+            <m:r>
+              <w:rPr>
+                <w:rFonts w:ascii="Cambria Math" w:hAnsi="Cambria Math"/>
+              </w:rPr>
+              <m:t>s</m:t>
+            </m:r>
+          </m:e>
+          <m:sup>
+            <m:r>
+              <w:rPr>
+                <w:rFonts w:ascii="Cambria Math" w:hAnsi="Cambria Math"/>
+                <w:lang w:val="en-US"/>
+              </w:rPr>
+              <m:t>*</m:t>
+            </m:r>
+          </m:sup>
+        </m:sSup>
+      </m:oMath>
+      <w:r>
+        <w:rPr>
+          <w:lang w:val="en-US"/>
+        </w:rPr>
+        <w:t xml:space="preserve"> for a minimization/maximization problem. Specifically, we want to find it for the specific instance of that problem </w:t>
+      </w:r>
+      <m:oMath>
+        <m:r>
+          <w:rPr>
+            <w:rFonts w:ascii="Cambria Math" w:hAnsi="Cambria Math"/>
+            <w:lang w:val="en-US"/>
+          </w:rPr>
+          <m:t>(</m:t>
+        </m:r>
+        <m:r>
+          <w:rPr>
+            <w:rFonts w:ascii="Cambria Math" w:hAnsi="Cambria Math"/>
+          </w:rPr>
+          <m:t>i</m:t>
+        </m:r>
+        <m:r>
+          <m:rPr>
+            <m:sty m:val="p"/>
+          </m:rPr>
+          <w:rPr>
+            <w:rFonts w:ascii="Cambria Math" w:hAnsi="Cambria Math"/>
+          </w:rPr>
+          <m:t>Π</m:t>
+        </m:r>
+        <m:r>
+          <w:rPr>
+            <w:rFonts w:ascii="Cambria Math" w:hAnsi="Cambria Math"/>
+          </w:rPr>
+          <m:t>s</m:t>
+        </m:r>
+        <m:r>
+          <w:rPr>
+            <w:rFonts w:ascii="Cambria Math" w:hAnsi="Cambria Math"/>
+            <w:lang w:val="en-US"/>
+          </w:rPr>
+          <m:t>)</m:t>
+        </m:r>
+      </m:oMath>
+      <w:r>
+        <w:rPr>
+          <w:lang w:val="en-US"/>
+        </w:rPr>
+        <w:t xml:space="preserve">. </w:t>
+      </w:r>
+    </w:p>
+    <w:p>
+      <w:pPr>
+        <w:spacing w:line="276" w:lineRule="auto"/>
+        <w:rPr>
+          <w:lang w:val="en-US"/>
+        </w:rPr>
+      </w:pPr>
+      <w:r>
+        <w:rPr>
+          <w:i/>
+          <w:iCs/>
+          <w:lang w:val="en-US"/>
+        </w:rPr>
+        <w:t>Definition</w:t>
+      </w:r>
+      <w:r>
+        <w:rPr>
+          <w:lang w:val="en-US"/>
+        </w:rPr>
+        <w:t xml:space="preserve">: Let </w:t>
+      </w:r>
+      <m:oMath>
+        <m:r>
+          <m:rPr>
+            <m:sty m:val="p"/>
+          </m:rPr>
+          <w:rPr>
+            <w:rFonts w:ascii="Cambria Math" w:hAnsi="Cambria Math"/>
+          </w:rPr>
+          <m:t>Π</m:t>
+        </m:r>
+      </m:oMath>
+      <w:r>
+        <w:rPr>
+          <w:lang w:val="en-US"/>
+        </w:rPr>
+        <w:t xml:space="preserve"> be an optimization problem and let </w:t>
+      </w:r>
+      <m:oMath>
+        <m:sSub>
+          <m:sSubPr>
+            <m:ctrlPr>
+              <w:rPr>
+                <w:rFonts w:ascii="Cambria Math" w:hAnsi="Cambria Math"/>
+                <w:i/>
+              </w:rPr>
+            </m:ctrlPr>
+          </m:sSubPr>
+          <m:e>
+            <m:r>
+              <w:rPr>
+                <w:rFonts w:ascii="Cambria Math" w:hAnsi="Cambria Math"/>
+              </w:rPr>
+              <m:t>A</m:t>
+            </m:r>
+          </m:e>
+          <m:sub>
+            <m:r>
+              <m:rPr>
+                <m:sty m:val="p"/>
+              </m:rPr>
+              <w:rPr>
+                <w:rFonts w:ascii="Cambria Math" w:hAnsi="Cambria Math"/>
+              </w:rPr>
+              <m:t>Π</m:t>
+            </m:r>
+          </m:sub>
+        </m:sSub>
+      </m:oMath>
+      <w:r>
+        <w:rPr>
+          <w:lang w:val="en-US"/>
+        </w:rPr>
+        <w:t xml:space="preserve"> be an algorithm for </w:t>
+      </w:r>
+      <m:oMath>
+        <m:r>
+          <m:rPr>
+            <m:sty m:val="p"/>
+          </m:rPr>
+          <w:rPr>
+            <w:rFonts w:ascii="Cambria Math" w:hAnsi="Cambria Math"/>
+          </w:rPr>
+          <m:t>Π</m:t>
+        </m:r>
+      </m:oMath>
+      <w:r>
+        <w:rPr>
+          <w:lang w:val="en-US"/>
+        </w:rPr>
+        <w:t xml:space="preserve"> that returns, </w:t>
+      </w:r>
+      <m:oMath>
+        <m:r>
+          <w:rPr>
+            <w:rFonts w:ascii="Cambria Math" w:hAnsi="Cambria Math"/>
+            <w:lang w:val="en-US"/>
+          </w:rPr>
+          <m:t>∀</m:t>
+        </m:r>
+        <m:r>
+          <w:rPr>
+            <w:rFonts w:ascii="Cambria Math" w:hAnsi="Cambria Math"/>
+          </w:rPr>
+          <m:t>i</m:t>
+        </m:r>
+        <m:r>
+          <w:rPr>
+            <w:rFonts w:ascii="Cambria Math" w:hAnsi="Cambria Math"/>
+            <w:lang w:val="en-US"/>
+          </w:rPr>
+          <m:t>∈</m:t>
+        </m:r>
+        <m:r>
+          <w:rPr>
+            <w:rFonts w:ascii="Cambria Math" w:hAnsi="Cambria Math"/>
+          </w:rPr>
+          <m:t>I</m:t>
+        </m:r>
+        <m:r>
+          <w:rPr>
+            <w:rFonts w:ascii="Cambria Math" w:hAnsi="Cambria Math"/>
+            <w:lang w:val="en-US"/>
+          </w:rPr>
+          <m:t xml:space="preserve">, </m:t>
+        </m:r>
+        <m:sSub>
+          <m:sSubPr>
+            <m:ctrlPr>
+              <w:rPr>
+                <w:rFonts w:ascii="Cambria Math" w:hAnsi="Cambria Math"/>
+                <w:i/>
+              </w:rPr>
+            </m:ctrlPr>
+          </m:sSubPr>
+          <m:e>
+            <m:r>
+              <w:rPr>
+                <w:rFonts w:ascii="Cambria Math" w:hAnsi="Cambria Math"/>
+              </w:rPr>
+              <m:t>A</m:t>
+            </m:r>
+          </m:e>
+          <m:sub>
+            <m:r>
+              <m:rPr>
+                <m:sty m:val="p"/>
+              </m:rPr>
+              <w:rPr>
+                <w:rFonts w:ascii="Cambria Math" w:hAnsi="Cambria Math"/>
+              </w:rPr>
+              <m:t>Π</m:t>
+            </m:r>
+          </m:sub>
+        </m:sSub>
+        <m:r>
+          <w:rPr>
+            <w:rFonts w:ascii="Cambria Math" w:hAnsi="Cambria Math"/>
+            <w:lang w:val="en-US"/>
+          </w:rPr>
+          <m:t>∈</m:t>
+        </m:r>
+        <m:sSub>
+          <m:sSubPr>
+            <m:ctrlPr>
+              <w:rPr>
+                <w:rFonts w:ascii="Cambria Math" w:hAnsi="Cambria Math"/>
+                <w:i/>
+              </w:rPr>
+            </m:ctrlPr>
+          </m:sSubPr>
+          <m:e>
+            <m:r>
+              <w:rPr>
+                <w:rFonts w:ascii="Cambria Math" w:hAnsi="Cambria Math"/>
+              </w:rPr>
+              <m:t>S</m:t>
+            </m:r>
+          </m:e>
+          <m:sub>
+            <m:r>
+              <w:rPr>
+                <w:rFonts w:ascii="Cambria Math" w:hAnsi="Cambria Math"/>
+              </w:rPr>
+              <m:t>i</m:t>
+            </m:r>
+          </m:sub>
+        </m:sSub>
+      </m:oMath>
+      <w:r>
+        <w:rPr>
+          <w:lang w:val="en-US"/>
+        </w:rPr>
+        <w:t xml:space="preserve">. We say that </w:t>
+      </w:r>
+      <m:oMath>
+        <m:sSub>
+          <m:sSubPr>
+            <m:ctrlPr>
+              <w:rPr>
+                <w:rFonts w:ascii="Cambria Math" w:hAnsi="Cambria Math"/>
+                <w:i/>
+              </w:rPr>
+            </m:ctrlPr>
+          </m:sSubPr>
+          <m:e>
+            <m:r>
+              <w:rPr>
+                <w:rFonts w:ascii="Cambria Math" w:hAnsi="Cambria Math"/>
+              </w:rPr>
+              <m:t>A</m:t>
+            </m:r>
+          </m:e>
+          <m:sub>
+            <m:r>
+              <m:rPr>
+                <m:sty m:val="p"/>
+              </m:rPr>
+              <w:rPr>
+                <w:rFonts w:ascii="Cambria Math" w:hAnsi="Cambria Math"/>
+              </w:rPr>
+              <m:t>Π</m:t>
+            </m:r>
+          </m:sub>
+        </m:sSub>
+      </m:oMath>
+      <w:r>
+        <w:rPr>
+          <w:lang w:val="en-US"/>
+        </w:rPr>
+        <w:t xml:space="preserve"> has an </w:t>
+      </w:r>
+      <w:r>
+        <w:rPr>
+          <w:u w:val="single"/>
+          <w:lang w:val="en-US"/>
+        </w:rPr>
+        <w:t>approximation factor</w:t>
+      </w:r>
+      <w:r>
+        <w:rPr>
+          <w:lang w:val="en-US"/>
+        </w:rPr>
+        <w:t xml:space="preserve"> of </w:t>
+      </w:r>
+      <m:oMath>
+        <m:r>
+          <w:rPr>
+            <w:rFonts w:ascii="Cambria Math" w:hAnsi="Cambria Math"/>
+          </w:rPr>
+          <m:t>ρ</m:t>
+        </m:r>
+        <m:r>
+          <w:rPr>
+            <w:rFonts w:ascii="Cambria Math" w:hAnsi="Cambria Math"/>
+            <w:lang w:val="en-US"/>
+          </w:rPr>
+          <m:t>(</m:t>
+        </m:r>
+        <m:r>
+          <w:rPr>
+            <w:rFonts w:ascii="Cambria Math" w:hAnsi="Cambria Math"/>
+          </w:rPr>
+          <m:t>n</m:t>
+        </m:r>
+        <m:r>
+          <w:rPr>
+            <w:rFonts w:ascii="Cambria Math" w:hAnsi="Cambria Math"/>
+            <w:lang w:val="en-US"/>
+          </w:rPr>
+          <m:t>)</m:t>
+        </m:r>
+      </m:oMath>
+      <w:r>
+        <w:rPr>
+          <w:lang w:val="en-US"/>
+        </w:rPr>
+        <w:t xml:space="preserve"> if </w:t>
+      </w:r>
+      <m:oMath>
+        <m:r>
+          <w:rPr>
+            <w:rFonts w:ascii="Cambria Math" w:hAnsi="Cambria Math"/>
+            <w:lang w:val="en-US"/>
+          </w:rPr>
+          <m:t>∀</m:t>
+        </m:r>
+        <m:r>
+          <w:rPr>
+            <w:rFonts w:ascii="Cambria Math" w:hAnsi="Cambria Math"/>
+          </w:rPr>
+          <m:t>i</m:t>
+        </m:r>
+        <m:r>
+          <w:rPr>
+            <w:rFonts w:ascii="Cambria Math" w:hAnsi="Cambria Math"/>
+            <w:lang w:val="en-US"/>
+          </w:rPr>
+          <m:t xml:space="preserve"> </m:t>
+        </m:r>
+        <m:r>
+          <w:rPr>
+            <w:rFonts w:ascii="Cambria Math" w:hAnsi="Cambria Math"/>
+          </w:rPr>
+          <m:t>in</m:t>
+        </m:r>
+        <m:r>
+          <w:rPr>
+            <w:rFonts w:ascii="Cambria Math" w:hAnsi="Cambria Math"/>
+            <w:lang w:val="en-US"/>
+          </w:rPr>
+          <m:t xml:space="preserve"> </m:t>
+        </m:r>
+        <m:r>
+          <w:rPr>
+            <w:rFonts w:ascii="Cambria Math" w:hAnsi="Cambria Math"/>
+          </w:rPr>
+          <m:t>I</m:t>
+        </m:r>
+        <m:r>
+          <w:rPr>
+            <w:rFonts w:ascii="Cambria Math" w:hAnsi="Cambria Math"/>
+            <w:lang w:val="en-US"/>
+          </w:rPr>
+          <m:t xml:space="preserve"> </m:t>
+        </m:r>
+      </m:oMath>
+      <w:r>
+        <w:rPr>
+          <w:lang w:val="en-US"/>
+        </w:rPr>
+        <w:t xml:space="preserve">such that </w:t>
+      </w:r>
+      <m:oMath>
+        <m:d>
+          <m:dPr>
+            <m:begChr m:val="|"/>
+            <m:endChr m:val="|"/>
+            <m:ctrlPr>
+              <w:rPr>
+                <w:rFonts w:ascii="Cambria Math" w:hAnsi="Cambria Math"/>
+                <w:i/>
+              </w:rPr>
+            </m:ctrlPr>
+          </m:dPr>
+          <m:e>
+            <m:r>
+              <w:rPr>
+                <w:rFonts w:ascii="Cambria Math" w:hAnsi="Cambria Math"/>
+              </w:rPr>
+              <m:t>i</m:t>
+            </m:r>
+          </m:e>
+        </m:d>
+        <m:r>
+          <w:rPr>
+            <w:rFonts w:ascii="Cambria Math" w:hAnsi="Cambria Math"/>
+            <w:lang w:val="en-US"/>
+          </w:rPr>
+          <m:t>=</m:t>
+        </m:r>
+        <m:r>
+          <w:rPr>
+            <w:rFonts w:ascii="Cambria Math" w:hAnsi="Cambria Math"/>
+          </w:rPr>
+          <m:t>n</m:t>
+        </m:r>
+      </m:oMath>
+      <w:r>
+        <w:rPr>
+          <w:lang w:val="en-US"/>
+        </w:rPr>
+        <w:t xml:space="preserve"> we have:</w:t>
+      </w:r>
+    </w:p>
+    <w:p>
+      <w:pPr>
+        <w:pStyle w:val="Paragrafoelenco"/>
+        <w:numPr>
+          <w:ilvl w:val="0"/>
+          <w:numId w:val="18"/>
+        </w:numPr>
+        <w:spacing w:line="276" w:lineRule="auto"/>
+        <w:rPr>
+          <w:lang w:val="en-US"/>
+        </w:rPr>
+      </w:pPr>
+      <w:r>
+        <w:rPr>
+          <w:lang w:val="en-US"/>
+        </w:rPr>
+        <w:t>minimization problem (basically, an explicit lower-bound of the optimal solution)</w:t>
+      </w:r>
+    </w:p>
+    <w:p>
+      <w:pPr>
+        <w:spacing w:line="276" w:lineRule="auto"/>
+      </w:pPr>
+      <m:oMathPara>
+        <m:oMath>
+          <m:f>
+            <m:fPr>
+              <m:ctrlPr>
+                <w:rPr>
+                  <w:rFonts w:ascii="Cambria Math" w:hAnsi="Cambria Math"/>
+                  <w:i/>
+                </w:rPr>
+              </m:ctrlPr>
+            </m:fPr>
+            <m:num>
+              <m:r>
+                <w:rPr>
+                  <w:rFonts w:ascii="Cambria Math" w:hAnsi="Cambria Math"/>
+                </w:rPr>
+                <m:t>c</m:t>
+              </m:r>
+              <m:d>
+                <m:dPr>
+                  <m:ctrlPr>
+                    <w:rPr>
+                      <w:rFonts w:ascii="Cambria Math" w:hAnsi="Cambria Math"/>
+                      <w:i/>
+                    </w:rPr>
+                  </m:ctrlPr>
+                </m:dPr>
+                <m:e>
+                  <m:sSub>
+                    <m:sSubPr>
+                      <m:ctrlPr>
+                        <w:rPr>
+                          <w:rFonts w:ascii="Cambria Math" w:hAnsi="Cambria Math"/>
+                          <w:i/>
+                        </w:rPr>
+                      </m:ctrlPr>
+                    </m:sSubPr>
+                    <m:e>
+                      <m:r>
+                        <w:rPr>
+                          <w:rFonts w:ascii="Cambria Math" w:hAnsi="Cambria Math"/>
+                        </w:rPr>
+                        <m:t>A</m:t>
+                      </m:r>
+                    </m:e>
+                    <m:sub>
+                      <m:r>
+                        <m:rPr>
+                          <m:sty m:val="p"/>
+                        </m:rPr>
+                        <w:rPr>
+                          <w:rFonts w:ascii="Cambria Math" w:hAnsi="Cambria Math"/>
+                        </w:rPr>
+                        <m:t>Π</m:t>
+                      </m:r>
+                    </m:sub>
+                  </m:sSub>
+                  <m:d>
+                    <m:dPr>
+                      <m:ctrlPr>
+                        <w:rPr>
+                          <w:rFonts w:ascii="Cambria Math" w:hAnsi="Cambria Math"/>
+                          <w:i/>
+                        </w:rPr>
+                      </m:ctrlPr>
+                    </m:dPr>
+                    <m:e>
+                      <m:r>
+                        <w:rPr>
+                          <w:rFonts w:ascii="Cambria Math" w:hAnsi="Cambria Math"/>
+                        </w:rPr>
+                        <m:t>i</m:t>
+                      </m:r>
+                    </m:e>
+                  </m:d>
+                </m:e>
+              </m:d>
+            </m:num>
+            <m:den>
+              <m:r>
+                <w:rPr>
+                  <w:rFonts w:ascii="Cambria Math" w:hAnsi="Cambria Math"/>
+                </w:rPr>
+                <m:t>c</m:t>
+              </m:r>
+              <m:d>
+                <m:dPr>
+                  <m:ctrlPr>
+                    <w:rPr>
+                      <w:rFonts w:ascii="Cambria Math" w:hAnsi="Cambria Math"/>
+                      <w:i/>
+                    </w:rPr>
+                  </m:ctrlPr>
+                </m:dPr>
+                <m:e>
+                  <m:sSup>
+                    <m:sSupPr>
+                      <m:ctrlPr>
+                        <w:rPr>
+                          <w:rFonts w:ascii="Cambria Math" w:hAnsi="Cambria Math"/>
+                          <w:i/>
+                        </w:rPr>
+                      </m:ctrlPr>
+                    </m:sSupPr>
+                    <m:e>
+                      <m:r>
+                        <w:rPr>
+                          <w:rFonts w:ascii="Cambria Math" w:hAnsi="Cambria Math"/>
+                        </w:rPr>
+                        <m:t>s</m:t>
+                      </m:r>
+                    </m:e>
+                    <m:sup>
+                      <m:r>
+                        <w:rPr>
+                          <w:rFonts w:ascii="Cambria Math" w:hAnsi="Cambria Math"/>
+                        </w:rPr>
+                        <m:t>*</m:t>
+                      </m:r>
+                    </m:sup>
+                  </m:sSup>
+                  <m:d>
+                    <m:dPr>
+                      <m:ctrlPr>
+                        <w:rPr>
+                          <w:rFonts w:ascii="Cambria Math" w:hAnsi="Cambria Math"/>
+                          <w:i/>
+                        </w:rPr>
+                      </m:ctrlPr>
+                    </m:dPr>
+                    <m:e>
+                      <m:r>
+                        <w:rPr>
+                          <w:rFonts w:ascii="Cambria Math" w:hAnsi="Cambria Math"/>
+                        </w:rPr>
+                        <m:t>i</m:t>
+                      </m:r>
+                    </m:e>
+                  </m:d>
+                </m:e>
+              </m:d>
+            </m:den>
+          </m:f>
+          <m:r>
+            <w:rPr>
+              <w:rFonts w:ascii="Cambria Math" w:hAnsi="Cambria Math"/>
+            </w:rPr>
+            <m:t>≤ρ(n)</m:t>
+          </m:r>
+        </m:oMath>
+      </m:oMathPara>
+    </w:p>
+    <w:p>
+      <w:pPr>
+        <w:pStyle w:val="Paragrafoelenco"/>
+        <w:numPr>
+          <w:ilvl w:val="0"/>
+          <w:numId w:val="18"/>
+        </w:numPr>
+        <w:spacing w:line="276" w:lineRule="auto"/>
+        <w:rPr>
+          <w:lang w:val="en-US"/>
+        </w:rPr>
+      </w:pPr>
+      <w:r>
+        <w:rPr>
+          <w:lang w:val="en-US"/>
+        </w:rPr>
+        <w:t>maximization problem (basically, an explicit upper-bound of the optimal solution)</w:t>
+      </w:r>
+    </w:p>
+    <w:p>
+      <w:pPr>
+        <w:spacing w:line="276" w:lineRule="auto"/>
+      </w:pPr>
+      <m:oMathPara>
+        <m:oMath>
+          <m:f>
+            <m:fPr>
+              <m:ctrlPr>
+                <w:rPr>
+                  <w:rFonts w:ascii="Cambria Math" w:hAnsi="Cambria Math"/>
+                  <w:i/>
+                </w:rPr>
+              </m:ctrlPr>
+            </m:fPr>
+            <m:num>
+              <m:r>
+                <w:rPr>
+                  <w:rFonts w:ascii="Cambria Math" w:hAnsi="Cambria Math"/>
+                </w:rPr>
+                <m:t>c</m:t>
+              </m:r>
+              <m:d>
+                <m:dPr>
+                  <m:ctrlPr>
+                    <w:rPr>
+                      <w:rFonts w:ascii="Cambria Math" w:hAnsi="Cambria Math"/>
+                      <w:i/>
+                    </w:rPr>
+                  </m:ctrlPr>
+                </m:dPr>
+                <m:e>
+                  <m:sSup>
+                    <m:sSupPr>
+                      <m:ctrlPr>
+                        <w:rPr>
+                          <w:rFonts w:ascii="Cambria Math" w:hAnsi="Cambria Math"/>
+                          <w:i/>
+                        </w:rPr>
+                      </m:ctrlPr>
+                    </m:sSupPr>
+                    <m:e>
+                      <m:r>
+                        <w:rPr>
+                          <w:rFonts w:ascii="Cambria Math" w:hAnsi="Cambria Math"/>
+                        </w:rPr>
+                        <m:t>s</m:t>
+                      </m:r>
+                    </m:e>
+                    <m:sup>
+                      <m:r>
+                        <w:rPr>
+                          <w:rFonts w:ascii="Cambria Math" w:hAnsi="Cambria Math"/>
+                        </w:rPr>
+                        <m:t>*</m:t>
+                      </m:r>
+                    </m:sup>
+                  </m:sSup>
+                  <m:d>
+                    <m:dPr>
+                      <m:ctrlPr>
+                        <w:rPr>
+                          <w:rFonts w:ascii="Cambria Math" w:hAnsi="Cambria Math"/>
+                          <w:i/>
+                        </w:rPr>
+                      </m:ctrlPr>
+                    </m:dPr>
+                    <m:e>
+                      <m:r>
+                        <w:rPr>
+                          <w:rFonts w:ascii="Cambria Math" w:hAnsi="Cambria Math"/>
+                        </w:rPr>
+                        <m:t>i</m:t>
+                      </m:r>
+                    </m:e>
+                  </m:d>
+                </m:e>
+              </m:d>
+            </m:num>
+            <m:den>
+              <m:r>
+                <w:rPr>
+                  <w:rFonts w:ascii="Cambria Math" w:hAnsi="Cambria Math"/>
+                </w:rPr>
+                <m:t>c</m:t>
+              </m:r>
+              <m:d>
+                <m:dPr>
+                  <m:ctrlPr>
+                    <w:rPr>
+                      <w:rFonts w:ascii="Cambria Math" w:hAnsi="Cambria Math"/>
+                      <w:i/>
+                    </w:rPr>
+                  </m:ctrlPr>
+                </m:dPr>
+                <m:e>
+                  <m:sSub>
+                    <m:sSubPr>
+                      <m:ctrlPr>
+                        <w:rPr>
+                          <w:rFonts w:ascii="Cambria Math" w:hAnsi="Cambria Math"/>
+                          <w:i/>
+                        </w:rPr>
+                      </m:ctrlPr>
+                    </m:sSubPr>
+                    <m:e>
+                      <m:r>
+                        <w:rPr>
+                          <w:rFonts w:ascii="Cambria Math" w:hAnsi="Cambria Math"/>
+                        </w:rPr>
+                        <m:t>A</m:t>
+                      </m:r>
+                    </m:e>
+                    <m:sub>
+                      <m:r>
+                        <m:rPr>
+                          <m:sty m:val="p"/>
+                        </m:rPr>
+                        <w:rPr>
+                          <w:rFonts w:ascii="Cambria Math" w:hAnsi="Cambria Math"/>
+                        </w:rPr>
+                        <m:t>Π</m:t>
+                      </m:r>
+                    </m:sub>
+                  </m:sSub>
+                  <m:d>
+                    <m:dPr>
+                      <m:ctrlPr>
+                        <w:rPr>
+                          <w:rFonts w:ascii="Cambria Math" w:hAnsi="Cambria Math"/>
+                          <w:i/>
+                        </w:rPr>
+                      </m:ctrlPr>
+                    </m:dPr>
+                    <m:e>
+                      <m:r>
+                        <w:rPr>
+                          <w:rFonts w:ascii="Cambria Math" w:hAnsi="Cambria Math"/>
+                        </w:rPr>
+                        <m:t>i</m:t>
+                      </m:r>
+                    </m:e>
+                  </m:d>
+                </m:e>
+              </m:d>
+            </m:den>
+          </m:f>
+          <m:r>
+            <w:rPr>
+              <w:rFonts w:ascii="Cambria Math" w:hAnsi="Cambria Math"/>
+            </w:rPr>
+            <m:t>≤ρ(n)</m:t>
+          </m:r>
+        </m:oMath>
+      </m:oMathPara>
+    </w:p>
+    <w:p>
+      <w:pPr>
+        <w:spacing w:line="276" w:lineRule="auto"/>
+        <w:rPr>
+          <w:lang w:val="en-US"/>
+        </w:rPr>
+      </w:pPr>
+      <w:r>
+        <w:rPr>
+          <w:lang w:val="en-US"/>
+        </w:rPr>
+        <w:t xml:space="preserve">Here, we assume that </w:t>
+      </w:r>
+      <m:oMath>
+        <m:r>
+          <w:rPr>
+            <w:rFonts w:ascii="Cambria Math" w:hAnsi="Cambria Math"/>
+          </w:rPr>
+          <m:t>c</m:t>
+        </m:r>
+      </m:oMath>
+      <w:r>
+        <w:rPr>
+          <w:lang w:val="en-US"/>
+        </w:rPr>
+        <w:t xml:space="preserve"> maps each feasible solution to a real number </w:t>
+      </w:r>
+      <m:oMath>
+        <m:r>
+          <w:rPr>
+            <w:rFonts w:ascii="Cambria Math" w:hAnsi="Cambria Math"/>
+            <w:lang w:val="en-US"/>
+          </w:rPr>
+          <m:t>≥1</m:t>
+        </m:r>
+      </m:oMath>
+      <w:r>
+        <w:rPr>
+          <w:lang w:val="en-US"/>
+        </w:rPr>
+        <w:t xml:space="preserve">. </w:t>
+      </w:r>
+    </w:p>
+    <w:p>
+      <w:pPr>
+        <w:spacing w:line="276" w:lineRule="auto"/>
+        <w:rPr>
+          <w:lang w:val="en-US"/>
+        </w:rPr>
+      </w:pPr>
+      <w:r>
+        <w:rPr>
+          <w:i/>
+          <w:iCs/>
+          <w:lang w:val="en-US"/>
+        </w:rPr>
+        <w:t>Goal</w:t>
+      </w:r>
+      <w:r>
+        <w:rPr>
+          <w:lang w:val="en-US"/>
+        </w:rPr>
+        <w:t xml:space="preserve">: </w:t>
+      </w:r>
+      <m:oMath>
+        <m:r>
+          <w:rPr>
+            <w:rFonts w:ascii="Cambria Math" w:hAnsi="Cambria Math"/>
+          </w:rPr>
+          <m:t>ρ</m:t>
+        </m:r>
+        <m:d>
+          <m:dPr>
+            <m:ctrlPr>
+              <w:rPr>
+                <w:rFonts w:ascii="Cambria Math" w:hAnsi="Cambria Math"/>
+                <w:i/>
+              </w:rPr>
+            </m:ctrlPr>
+          </m:dPr>
+          <m:e>
+            <m:r>
+              <w:rPr>
+                <w:rFonts w:ascii="Cambria Math" w:hAnsi="Cambria Math"/>
+              </w:rPr>
+              <m:t>n</m:t>
+            </m:r>
+          </m:e>
+        </m:d>
+        <m:r>
+          <w:rPr>
+            <w:rFonts w:ascii="Cambria Math" w:hAnsi="Cambria Math"/>
+            <w:lang w:val="en-US"/>
+          </w:rPr>
+          <m:t>=1</m:t>
+        </m:r>
+        <m:r>
+          <m:rPr>
+            <m:lit/>
+          </m:rPr>
+          <w:rPr>
+            <w:rFonts w:ascii="Cambria Math" w:hAnsi="Cambria Math"/>
+            <w:lang w:val="en-US"/>
+          </w:rPr>
+          <m:t>+</m:t>
+        </m:r>
+        <m:r>
+          <w:rPr>
+            <w:rFonts w:ascii="Cambria Math" w:hAnsi="Cambria Math"/>
+          </w:rPr>
+          <m:t>ϵ</m:t>
+        </m:r>
+      </m:oMath>
+      <w:r>
+        <w:rPr>
+          <w:lang w:val="en-US"/>
+        </w:rPr>
+        <w:t xml:space="preserve">, with </w:t>
+      </w:r>
+      <m:oMath>
+        <m:r>
+          <w:rPr>
+            <w:rFonts w:ascii="Cambria Math" w:hAnsi="Cambria Math"/>
+          </w:rPr>
+          <m:t>ϵ</m:t>
+        </m:r>
+      </m:oMath>
+      <w:r>
+        <w:rPr>
+          <w:lang w:val="en-US"/>
+        </w:rPr>
+        <w:t xml:space="preserve"> as small as possible. </w:t>
+      </w:r>
+    </w:p>
+    <w:p>
+      <w:pPr>
+        <w:rPr>
+          <w:lang w:val="en-US"/>
+        </w:rPr>
+      </w:pPr>
+    </w:p>
     <w:sectPr>
+      <w:headerReference w:type="default" r:id="rId36"/>
+      <w:footerReference w:type="default" r:id="rId37"/>
       <w:pgSz w:w="11906" w:h="16838"/>
       <w:pgMar w:top="1417" w:right="1134" w:bottom="1134" w:left="1134" w:header="708" w:footer="708" w:gutter="0"/>
       <w:pgNumType w:start="0"/>
@@ -32007,6 +34065,131 @@
     </w:sectPr>
   </w:body>
 </w:document>
+</file>
+
+<file path=word/endnotes.xml><?xml version="1.0" encoding="utf-8"?>
+<w:endnotes xmlns:wpc="http://schemas.microsoft.com/office/word/2010/wordprocessingCanvas" xmlns:cx="http://schemas.microsoft.com/office/drawing/2014/chartex" xmlns:cx1="http://schemas.microsoft.com/office/drawing/2015/9/8/chartex" xmlns:cx2="http://schemas.microsoft.com/office/drawing/2015/10/21/chartex" xmlns:cx3="http://schemas.microsoft.com/office/drawing/2016/5/9/chartex" xmlns:cx4="http://schemas.microsoft.com/office/drawing/2016/5/10/chartex" xmlns:cx5="http://schemas.microsoft.com/office/drawing/2016/5/11/chartex" xmlns:cx6="http://schemas.microsoft.com/office/drawing/2016/5/12/chartex" xmlns:cx7="http://schemas.microsoft.com/office/drawing/2016/5/13/chartex" xmlns:cx8="http://schemas.microsoft.com/office/drawing/2016/5/14/chartex" xmlns:mc="http://schemas.openxmlformats.org/markup-compatibility/2006" xmlns:aink="http://schemas.microsoft.com/office/drawing/2016/ink" xmlns:am3d="http://schemas.microsoft.com/office/drawing/2017/model3d" xmlns:o="urn:schemas-microsoft-com:office:office" xmlns:oel="http://schemas.microsoft.com/office/2019/extlst" xmlns:r="http://schemas.openxmlformats.org/officeDocument/2006/relationships" xmlns:m="http://schemas.openxmlformats.org/officeDocument/2006/math" xmlns:v="urn:schemas-microsoft-com:vml" xmlns:wp14="http://schemas.microsoft.com/office/word/2010/wordprocessingDrawing" xmlns:wp="http://schemas.openxmlformats.org/drawingml/2006/wordprocessingDrawing" xmlns:w10="urn:schemas-microsoft-com:office:word" xmlns:w="http://schemas.openxmlformats.org/wordprocessingml/2006/main" xmlns:w14="http://schemas.microsoft.com/office/word/2010/wordml" xmlns:w15="http://schemas.microsoft.com/office/word/2012/wordml" xmlns:w16cex="http://schemas.microsoft.com/office/word/2018/wordml/cex" xmlns:w16cid="http://schemas.microsoft.com/office/word/2016/wordml/cid" xmlns:w16="http://schemas.microsoft.com/office/word/2018/wordml" xmlns:w16sdtdh="http://schemas.microsoft.com/office/word/2020/wordml/sdtdatahash" xmlns:w16se="http://schemas.microsoft.com/office/word/2015/wordml/symex" xmlns:wpg="http://schemas.microsoft.com/office/word/2010/wordprocessingGroup" xmlns:wpi="http://schemas.microsoft.com/office/word/2010/wordprocessingInk" xmlns:wne="http://schemas.microsoft.com/office/word/2006/wordml" xmlns:wps="http://schemas.microsoft.com/office/word/2010/wordprocessingShape" mc:Ignorable="w14 w15 w16se w16cid w16 w16cex w16sdtdh wp14">
+  <w:endnote w:type="separator" w:id="-1">
+    <w:p>
+      <w:pPr>
+        <w:spacing w:after="0" w:line="240" w:lineRule="auto"/>
+      </w:pPr>
+      <w:r>
+        <w:separator/>
+      </w:r>
+    </w:p>
+  </w:endnote>
+  <w:endnote w:type="continuationSeparator" w:id="0">
+    <w:p>
+      <w:pPr>
+        <w:spacing w:after="0" w:line="240" w:lineRule="auto"/>
+      </w:pPr>
+      <w:r>
+        <w:continuationSeparator/>
+      </w:r>
+    </w:p>
+  </w:endnote>
+</w:endnotes>
+</file>
+
+<file path=word/footer1.xml><?xml version="1.0" encoding="utf-8"?>
+<w:ftr xmlns:wpc="http://schemas.microsoft.com/office/word/2010/wordprocessingCanvas" xmlns:cx="http://schemas.microsoft.com/office/drawing/2014/chartex" xmlns:cx1="http://schemas.microsoft.com/office/drawing/2015/9/8/chartex" xmlns:cx2="http://schemas.microsoft.com/office/drawing/2015/10/21/chartex" xmlns:cx3="http://schemas.microsoft.com/office/drawing/2016/5/9/chartex" xmlns:cx4="http://schemas.microsoft.com/office/drawing/2016/5/10/chartex" xmlns:cx5="http://schemas.microsoft.com/office/drawing/2016/5/11/chartex" xmlns:cx6="http://schemas.microsoft.com/office/drawing/2016/5/12/chartex" xmlns:cx7="http://schemas.microsoft.com/office/drawing/2016/5/13/chartex" xmlns:cx8="http://schemas.microsoft.com/office/drawing/2016/5/14/chartex" xmlns:mc="http://schemas.openxmlformats.org/markup-compatibility/2006" xmlns:aink="http://schemas.microsoft.com/office/drawing/2016/ink" xmlns:am3d="http://schemas.microsoft.com/office/drawing/2017/model3d" xmlns:o="urn:schemas-microsoft-com:office:office" xmlns:oel="http://schemas.microsoft.com/office/2019/extlst" xmlns:r="http://schemas.openxmlformats.org/officeDocument/2006/relationships" xmlns:m="http://schemas.openxmlformats.org/officeDocument/2006/math" xmlns:v="urn:schemas-microsoft-com:vml" xmlns:wp14="http://schemas.microsoft.com/office/word/2010/wordprocessingDrawing" xmlns:wp="http://schemas.openxmlformats.org/drawingml/2006/wordprocessingDrawing" xmlns:w10="urn:schemas-microsoft-com:office:word" xmlns:w="http://schemas.openxmlformats.org/wordprocessingml/2006/main" xmlns:w14="http://schemas.microsoft.com/office/word/2010/wordml" xmlns:w15="http://schemas.microsoft.com/office/word/2012/wordml" xmlns:w16cex="http://schemas.microsoft.com/office/word/2018/wordml/cex" xmlns:w16cid="http://schemas.microsoft.com/office/word/2016/wordml/cid" xmlns:w16="http://schemas.microsoft.com/office/word/2018/wordml" xmlns:w16sdtdh="http://schemas.microsoft.com/office/word/2020/wordml/sdtdatahash" xmlns:w16se="http://schemas.microsoft.com/office/word/2015/wordml/symex" xmlns:wpg="http://schemas.microsoft.com/office/word/2010/wordprocessingGroup" xmlns:wpi="http://schemas.microsoft.com/office/word/2010/wordprocessingInk" xmlns:wne="http://schemas.microsoft.com/office/word/2006/wordml" xmlns:wps="http://schemas.microsoft.com/office/word/2010/wordprocessingShape" mc:Ignorable="w14 w15 w16se w16cid w16 w16cex w16sdtdh wp14">
+  <w:p>
+    <w:pPr>
+      <w:pStyle w:val="Pidipagina"/>
+      <w:rPr>
+        <w:i/>
+        <w:iCs/>
+      </w:rPr>
+    </w:pPr>
+    <w:r>
+      <w:rPr>
+        <w:i/>
+        <w:iCs/>
+      </w:rPr>
+      <w:t>Written by Gabriel R.</w:t>
+    </w:r>
+  </w:p>
+</w:ftr>
+</file>
+
+<file path=word/footnotes.xml><?xml version="1.0" encoding="utf-8"?>
+<w:footnotes xmlns:wpc="http://schemas.microsoft.com/office/word/2010/wordprocessingCanvas" xmlns:cx="http://schemas.microsoft.com/office/drawing/2014/chartex" xmlns:cx1="http://schemas.microsoft.com/office/drawing/2015/9/8/chartex" xmlns:cx2="http://schemas.microsoft.com/office/drawing/2015/10/21/chartex" xmlns:cx3="http://schemas.microsoft.com/office/drawing/2016/5/9/chartex" xmlns:cx4="http://schemas.microsoft.com/office/drawing/2016/5/10/chartex" xmlns:cx5="http://schemas.microsoft.com/office/drawing/2016/5/11/chartex" xmlns:cx6="http://schemas.microsoft.com/office/drawing/2016/5/12/chartex" xmlns:cx7="http://schemas.microsoft.com/office/drawing/2016/5/13/chartex" xmlns:cx8="http://schemas.microsoft.com/office/drawing/2016/5/14/chartex" xmlns:mc="http://schemas.openxmlformats.org/markup-compatibility/2006" xmlns:aink="http://schemas.microsoft.com/office/drawing/2016/ink" xmlns:am3d="http://schemas.microsoft.com/office/drawing/2017/model3d" xmlns:o="urn:schemas-microsoft-com:office:office" xmlns:oel="http://schemas.microsoft.com/office/2019/extlst" xmlns:r="http://schemas.openxmlformats.org/officeDocument/2006/relationships" xmlns:m="http://schemas.openxmlformats.org/officeDocument/2006/math" xmlns:v="urn:schemas-microsoft-com:vml" xmlns:wp14="http://schemas.microsoft.com/office/word/2010/wordprocessingDrawing" xmlns:wp="http://schemas.openxmlformats.org/drawingml/2006/wordprocessingDrawing" xmlns:w10="urn:schemas-microsoft-com:office:word" xmlns:w="http://schemas.openxmlformats.org/wordprocessingml/2006/main" xmlns:w14="http://schemas.microsoft.com/office/word/2010/wordml" xmlns:w15="http://schemas.microsoft.com/office/word/2012/wordml" xmlns:w16cex="http://schemas.microsoft.com/office/word/2018/wordml/cex" xmlns:w16cid="http://schemas.microsoft.com/office/word/2016/wordml/cid" xmlns:w16="http://schemas.microsoft.com/office/word/2018/wordml" xmlns:w16sdtdh="http://schemas.microsoft.com/office/word/2020/wordml/sdtdatahash" xmlns:w16se="http://schemas.microsoft.com/office/word/2015/wordml/symex" xmlns:wpg="http://schemas.microsoft.com/office/word/2010/wordprocessingGroup" xmlns:wpi="http://schemas.microsoft.com/office/word/2010/wordprocessingInk" xmlns:wne="http://schemas.microsoft.com/office/word/2006/wordml" xmlns:wps="http://schemas.microsoft.com/office/word/2010/wordprocessingShape" mc:Ignorable="w14 w15 w16se w16cid w16 w16cex w16sdtdh wp14">
+  <w:footnote w:type="separator" w:id="-1">
+    <w:p>
+      <w:pPr>
+        <w:spacing w:after="0" w:line="240" w:lineRule="auto"/>
+      </w:pPr>
+      <w:r>
+        <w:separator/>
+      </w:r>
+    </w:p>
+  </w:footnote>
+  <w:footnote w:type="continuationSeparator" w:id="0">
+    <w:p>
+      <w:pPr>
+        <w:spacing w:after="0" w:line="240" w:lineRule="auto"/>
+      </w:pPr>
+      <w:r>
+        <w:continuationSeparator/>
+      </w:r>
+    </w:p>
+  </w:footnote>
+</w:footnotes>
+</file>
+
+<file path=word/header1.xml><?xml version="1.0" encoding="utf-8"?>
+<w:hdr xmlns:wpc="http://schemas.microsoft.com/office/word/2010/wordprocessingCanvas" xmlns:cx="http://schemas.microsoft.com/office/drawing/2014/chartex" xmlns:cx1="http://schemas.microsoft.com/office/drawing/2015/9/8/chartex" xmlns:cx2="http://schemas.microsoft.com/office/drawing/2015/10/21/chartex" xmlns:cx3="http://schemas.microsoft.com/office/drawing/2016/5/9/chartex" xmlns:cx4="http://schemas.microsoft.com/office/drawing/2016/5/10/chartex" xmlns:cx5="http://schemas.microsoft.com/office/drawing/2016/5/11/chartex" xmlns:cx6="http://schemas.microsoft.com/office/drawing/2016/5/12/chartex" xmlns:cx7="http://schemas.microsoft.com/office/drawing/2016/5/13/chartex" xmlns:cx8="http://schemas.microsoft.com/office/drawing/2016/5/14/chartex" xmlns:mc="http://schemas.openxmlformats.org/markup-compatibility/2006" xmlns:aink="http://schemas.microsoft.com/office/drawing/2016/ink" xmlns:am3d="http://schemas.microsoft.com/office/drawing/2017/model3d" xmlns:o="urn:schemas-microsoft-com:office:office" xmlns:oel="http://schemas.microsoft.com/office/2019/extlst" xmlns:r="http://schemas.openxmlformats.org/officeDocument/2006/relationships" xmlns:m="http://schemas.openxmlformats.org/officeDocument/2006/math" xmlns:v="urn:schemas-microsoft-com:vml" xmlns:wp14="http://schemas.microsoft.com/office/word/2010/wordprocessingDrawing" xmlns:wp="http://schemas.openxmlformats.org/drawingml/2006/wordprocessingDrawing" xmlns:w10="urn:schemas-microsoft-com:office:word" xmlns:w="http://schemas.openxmlformats.org/wordprocessingml/2006/main" xmlns:w14="http://schemas.microsoft.com/office/word/2010/wordml" xmlns:w15="http://schemas.microsoft.com/office/word/2012/wordml" xmlns:w16cex="http://schemas.microsoft.com/office/word/2018/wordml/cex" xmlns:w16cid="http://schemas.microsoft.com/office/word/2016/wordml/cid" xmlns:w16="http://schemas.microsoft.com/office/word/2018/wordml" xmlns:w16sdtdh="http://schemas.microsoft.com/office/word/2020/wordml/sdtdatahash" xmlns:w16se="http://schemas.microsoft.com/office/word/2015/wordml/symex" xmlns:wpg="http://schemas.microsoft.com/office/word/2010/wordprocessingGroup" xmlns:wpi="http://schemas.microsoft.com/office/word/2010/wordprocessingInk" xmlns:wne="http://schemas.microsoft.com/office/word/2006/wordml" xmlns:wps="http://schemas.microsoft.com/office/word/2010/wordprocessingShape" mc:Ignorable="w14 w15 w16se w16cid w16 w16cex w16sdtdh wp14">
+  <w:sdt>
+    <w:sdtPr>
+      <w:id w:val="933709278"/>
+      <w:docPartObj>
+        <w:docPartGallery w:val="Page Numbers (Top of Page)"/>
+        <w:docPartUnique/>
+      </w:docPartObj>
+    </w:sdtPr>
+    <w:sdtContent>
+      <w:p>
+        <w:pPr>
+          <w:pStyle w:val="Intestazione"/>
+        </w:pPr>
+        <w:r>
+          <w:fldChar w:fldCharType="begin"/>
+        </w:r>
+        <w:r>
+          <w:instrText>PAGE   \* MERGEFORMAT</w:instrText>
+        </w:r>
+        <w:r>
+          <w:fldChar w:fldCharType="separate"/>
+        </w:r>
+        <w:r>
+          <w:t>2</w:t>
+        </w:r>
+        <w:r>
+          <w:fldChar w:fldCharType="end"/>
+        </w:r>
+        <w:r>
+          <w:tab/>
+        </w:r>
+        <w:r>
+          <w:tab/>
+        </w:r>
+        <w:r>
+          <w:rPr>
+            <w:i/>
+            <w:iCs/>
+          </w:rPr>
+          <w:t>Advanced Algorithms Swiss Knife</w:t>
+        </w:r>
+      </w:p>
+    </w:sdtContent>
+  </w:sdt>
+  <w:p>
+    <w:pPr>
+      <w:pStyle w:val="Intestazione"/>
+    </w:pPr>
+  </w:p>
+</w:hdr>
 </file>
 
 <file path=word/numbering.xml><?xml version="1.0" encoding="utf-8"?>
@@ -34262,6 +36445,50 @@
       <w:shd w:val="clear" w:color="auto" w:fill="E1DFDD"/>
     </w:rPr>
   </w:style>
+  <w:style w:type="paragraph" w:styleId="Intestazione">
+    <w:name w:val="header"/>
+    <w:basedOn w:val="Normale"/>
+    <w:link w:val="IntestazioneCarattere"/>
+    <w:uiPriority w:val="99"/>
+    <w:unhideWhenUsed/>
+    <w:rsid w:val="008258D9"/>
+    <w:pPr>
+      <w:tabs>
+        <w:tab w:val="center" w:pos="4819"/>
+        <w:tab w:val="right" w:pos="9638"/>
+      </w:tabs>
+      <w:spacing w:after="0" w:line="240" w:lineRule="auto"/>
+    </w:pPr>
+  </w:style>
+  <w:style w:type="character" w:customStyle="1" w:styleId="IntestazioneCarattere">
+    <w:name w:val="Intestazione Carattere"/>
+    <w:basedOn w:val="Carpredefinitoparagrafo"/>
+    <w:link w:val="Intestazione"/>
+    <w:uiPriority w:val="99"/>
+    <w:rsid w:val="008258D9"/>
+  </w:style>
+  <w:style w:type="paragraph" w:styleId="Pidipagina">
+    <w:name w:val="footer"/>
+    <w:basedOn w:val="Normale"/>
+    <w:link w:val="PidipaginaCarattere"/>
+    <w:uiPriority w:val="99"/>
+    <w:unhideWhenUsed/>
+    <w:rsid w:val="008258D9"/>
+    <w:pPr>
+      <w:tabs>
+        <w:tab w:val="center" w:pos="4819"/>
+        <w:tab w:val="right" w:pos="9638"/>
+      </w:tabs>
+      <w:spacing w:after="0" w:line="240" w:lineRule="auto"/>
+    </w:pPr>
+  </w:style>
+  <w:style w:type="character" w:customStyle="1" w:styleId="PidipaginaCarattere">
+    <w:name w:val="Piè di pagina Carattere"/>
+    <w:basedOn w:val="Carpredefinitoparagrafo"/>
+    <w:link w:val="Pidipagina"/>
+    <w:uiPriority w:val="99"/>
+    <w:rsid w:val="008258D9"/>
+  </w:style>
 </w:styles>
 </file>
 
@@ -34375,7 +36602,9 @@
   <w:rsids>
     <w:rsidRoot w:val="00D26E17"/>
     <w:rsid w:val="002F1613"/>
+    <w:rsid w:val="00352C93"/>
     <w:rsid w:val="0039002F"/>
+    <w:rsid w:val="0057588E"/>
     <w:rsid w:val="00935405"/>
     <w:rsid w:val="00AA4D2C"/>
     <w:rsid w:val="00C83F05"/>
@@ -34843,7 +37072,7 @@
     <w:basedOn w:val="Carpredefinitoparagrafo"/>
     <w:uiPriority w:val="99"/>
     <w:semiHidden/>
-    <w:rsid w:val="00D775E7"/>
+    <w:rsid w:val="00352C93"/>
     <w:rPr>
       <w:color w:val="666666"/>
     </w:rPr>

</xml_diff>